<commit_message>
Screen for bpm is added, may need revision
Also, Dan's changes are now shown as my changes. Again.
</commit_message>
<xml_diff>
--- a/docs/BPM/BPM_Documentation.docx
+++ b/docs/BPM/BPM_Documentation.docx
@@ -91,7 +91,7 @@
             </w:rPr>
             <w:fldChar w:fldCharType="separate"/>
           </w:r>
-          <w:hyperlink w:anchor="_Toc530943702" w:history="1">
+          <w:hyperlink w:anchor="_Toc530947300" w:history="1">
             <w:r>
               <w:rPr>
                 <w:rStyle w:val="Hyperlink"/>
@@ -119,7 +119,7 @@
                 <w:noProof/>
                 <w:webHidden/>
               </w:rPr>
-              <w:instrText xml:space="preserve"> PAGEREF _Toc530943702 \h </w:instrText>
+              <w:instrText xml:space="preserve"> PAGEREF _Toc530947300 \h </w:instrText>
             </w:r>
             <w:r>
               <w:rPr>
@@ -164,7 +164,7 @@
               <w:lang w:val="en-GB" w:eastAsia="en-GB"/>
             </w:rPr>
           </w:pPr>
-          <w:hyperlink w:anchor="_Toc530943703" w:history="1">
+          <w:hyperlink w:anchor="_Toc530947301" w:history="1">
             <w:r>
               <w:rPr>
                 <w:rStyle w:val="Hyperlink"/>
@@ -192,7 +192,7 @@
                 <w:noProof/>
                 <w:webHidden/>
               </w:rPr>
-              <w:instrText xml:space="preserve"> PAGEREF _Toc530943703 \h </w:instrText>
+              <w:instrText xml:space="preserve"> PAGEREF _Toc530947301 \h </w:instrText>
             </w:r>
             <w:r>
               <w:rPr>
@@ -237,7 +237,7 @@
               <w:lang w:val="en-GB" w:eastAsia="en-GB"/>
             </w:rPr>
           </w:pPr>
-          <w:hyperlink w:anchor="_Toc530943704" w:history="1">
+          <w:hyperlink w:anchor="_Toc530947302" w:history="1">
             <w:r>
               <w:rPr>
                 <w:rStyle w:val="Hyperlink"/>
@@ -265,7 +265,7 @@
                 <w:noProof/>
                 <w:webHidden/>
               </w:rPr>
-              <w:instrText xml:space="preserve"> PAGEREF _Toc530943704 \h </w:instrText>
+              <w:instrText xml:space="preserve"> PAGEREF _Toc530947302 \h </w:instrText>
             </w:r>
             <w:r>
               <w:rPr>
@@ -310,7 +310,7 @@
               <w:lang w:val="en-GB" w:eastAsia="en-GB"/>
             </w:rPr>
           </w:pPr>
-          <w:hyperlink w:anchor="_Toc530943705" w:history="1">
+          <w:hyperlink w:anchor="_Toc530947303" w:history="1">
             <w:r>
               <w:rPr>
                 <w:rStyle w:val="Hyperlink"/>
@@ -337,7 +337,7 @@
                 <w:noProof/>
                 <w:webHidden/>
               </w:rPr>
-              <w:instrText xml:space="preserve"> PAGEREF _Toc530943705 \h </w:instrText>
+              <w:instrText xml:space="preserve"> PAGEREF _Toc530947303 \h </w:instrText>
             </w:r>
             <w:r>
               <w:rPr>
@@ -382,7 +382,7 @@
               <w:lang w:val="en-GB" w:eastAsia="en-GB"/>
             </w:rPr>
           </w:pPr>
-          <w:hyperlink w:anchor="_Toc530943706" w:history="1">
+          <w:hyperlink w:anchor="_Toc530947304" w:history="1">
             <w:r>
               <w:rPr>
                 <w:rStyle w:val="Hyperlink"/>
@@ -409,7 +409,7 @@
                 <w:noProof/>
                 <w:webHidden/>
               </w:rPr>
-              <w:instrText xml:space="preserve"> PAGEREF _Toc530943706 \h </w:instrText>
+              <w:instrText xml:space="preserve"> PAGEREF _Toc530947304 \h </w:instrText>
             </w:r>
             <w:r>
               <w:rPr>
@@ -454,7 +454,7 @@
               <w:lang w:val="en-GB" w:eastAsia="en-GB"/>
             </w:rPr>
           </w:pPr>
-          <w:hyperlink w:anchor="_Toc530943707" w:history="1">
+          <w:hyperlink w:anchor="_Toc530947305" w:history="1">
             <w:r>
               <w:rPr>
                 <w:rStyle w:val="Hyperlink"/>
@@ -481,7 +481,7 @@
                 <w:noProof/>
                 <w:webHidden/>
               </w:rPr>
-              <w:instrText xml:space="preserve"> PAGEREF _Toc530943707 \h </w:instrText>
+              <w:instrText xml:space="preserve"> PAGEREF _Toc530947305 \h </w:instrText>
             </w:r>
             <w:r>
               <w:rPr>
@@ -526,7 +526,7 @@
               <w:lang w:val="en-GB" w:eastAsia="en-GB"/>
             </w:rPr>
           </w:pPr>
-          <w:hyperlink w:anchor="_Toc530943708" w:history="1">
+          <w:hyperlink w:anchor="_Toc530947306" w:history="1">
             <w:r>
               <w:rPr>
                 <w:rStyle w:val="Hyperlink"/>
@@ -553,7 +553,7 @@
                 <w:noProof/>
                 <w:webHidden/>
               </w:rPr>
-              <w:instrText xml:space="preserve"> PAGEREF _Toc530943708 \h </w:instrText>
+              <w:instrText xml:space="preserve"> PAGEREF _Toc530947306 \h </w:instrText>
             </w:r>
             <w:r>
               <w:rPr>
@@ -598,7 +598,7 @@
               <w:lang w:val="en-GB" w:eastAsia="en-GB"/>
             </w:rPr>
           </w:pPr>
-          <w:hyperlink w:anchor="_Toc530943709" w:history="1">
+          <w:hyperlink w:anchor="_Toc530947307" w:history="1">
             <w:r>
               <w:rPr>
                 <w:rStyle w:val="Hyperlink"/>
@@ -626,7 +626,7 @@
                 <w:noProof/>
                 <w:webHidden/>
               </w:rPr>
-              <w:instrText xml:space="preserve"> PAGEREF _Toc530943709 \h </w:instrText>
+              <w:instrText xml:space="preserve"> PAGEREF _Toc530947307 \h </w:instrText>
             </w:r>
             <w:r>
               <w:rPr>
@@ -671,7 +671,7 @@
               <w:lang w:val="en-GB" w:eastAsia="en-GB"/>
             </w:rPr>
           </w:pPr>
-          <w:hyperlink w:anchor="_Toc530943710" w:history="1">
+          <w:hyperlink w:anchor="_Toc530947308" w:history="1">
             <w:r>
               <w:rPr>
                 <w:rStyle w:val="Hyperlink"/>
@@ -699,7 +699,7 @@
                 <w:noProof/>
                 <w:webHidden/>
               </w:rPr>
-              <w:instrText xml:space="preserve"> PAGEREF _Toc530943710 \h </w:instrText>
+              <w:instrText xml:space="preserve"> PAGEREF _Toc530947308 \h </w:instrText>
             </w:r>
             <w:r>
               <w:rPr>
@@ -744,7 +744,7 @@
               <w:lang w:val="en-GB" w:eastAsia="en-GB"/>
             </w:rPr>
           </w:pPr>
-          <w:hyperlink w:anchor="_Toc530943711" w:history="1">
+          <w:hyperlink w:anchor="_Toc530947309" w:history="1">
             <w:r>
               <w:rPr>
                 <w:rStyle w:val="Hyperlink"/>
@@ -773,7 +773,7 @@
                 <w:noProof/>
                 <w:webHidden/>
               </w:rPr>
-              <w:instrText xml:space="preserve"> PAGEREF _Toc530943711 \h </w:instrText>
+              <w:instrText xml:space="preserve"> PAGEREF _Toc530947309 \h </w:instrText>
             </w:r>
             <w:r>
               <w:rPr>
@@ -818,7 +818,7 @@
               <w:lang w:val="en-GB" w:eastAsia="en-GB"/>
             </w:rPr>
           </w:pPr>
-          <w:hyperlink w:anchor="_Toc530943712" w:history="1">
+          <w:hyperlink w:anchor="_Toc530947310" w:history="1">
             <w:r>
               <w:rPr>
                 <w:rStyle w:val="Hyperlink"/>
@@ -846,7 +846,7 @@
                 <w:noProof/>
                 <w:webHidden/>
               </w:rPr>
-              <w:instrText xml:space="preserve"> PAGEREF _Toc530943712 \h </w:instrText>
+              <w:instrText xml:space="preserve"> PAGEREF _Toc530947310 \h </w:instrText>
             </w:r>
             <w:r>
               <w:rPr>
@@ -891,7 +891,7 @@
               <w:lang w:val="en-GB" w:eastAsia="en-GB"/>
             </w:rPr>
           </w:pPr>
-          <w:hyperlink w:anchor="_Toc530943713" w:history="1">
+          <w:hyperlink w:anchor="_Toc530947311" w:history="1">
             <w:r>
               <w:rPr>
                 <w:rStyle w:val="Hyperlink"/>
@@ -919,7 +919,7 @@
                 <w:noProof/>
                 <w:webHidden/>
               </w:rPr>
-              <w:instrText xml:space="preserve"> PAGEREF _Toc530943713 \h </w:instrText>
+              <w:instrText xml:space="preserve"> PAGEREF _Toc530947311 \h </w:instrText>
             </w:r>
             <w:r>
               <w:rPr>
@@ -940,6 +940,220 @@
                 <w:webHidden/>
               </w:rPr>
               <w:t>10</w:t>
+            </w:r>
+            <w:r>
+              <w:rPr>
+                <w:noProof/>
+                <w:webHidden/>
+              </w:rPr>
+              <w:fldChar w:fldCharType="end"/>
+            </w:r>
+          </w:hyperlink>
+        </w:p>
+        <w:p>
+          <w:pPr>
+            <w:pStyle w:val="TOC1"/>
+            <w:tabs>
+              <w:tab w:val="right" w:leader="dot" w:pos="9016"/>
+            </w:tabs>
+            <w:rPr>
+              <w:rFonts w:asciiTheme="minorHAnsi" w:eastAsiaTheme="minorEastAsia" w:hAnsiTheme="minorHAnsi" w:cstheme="minorBidi"/>
+              <w:noProof/>
+              <w:sz w:val="22"/>
+              <w:szCs w:val="22"/>
+              <w:lang w:val="en-GB" w:eastAsia="en-GB"/>
+            </w:rPr>
+          </w:pPr>
+          <w:hyperlink w:anchor="_Toc530947312" w:history="1">
+            <w:r>
+              <w:rPr>
+                <w:rStyle w:val="Hyperlink"/>
+                <w:b/>
+                <w:noProof/>
+              </w:rPr>
+              <w:t>Designs</w:t>
+            </w:r>
+            <w:r>
+              <w:rPr>
+                <w:noProof/>
+                <w:webHidden/>
+              </w:rPr>
+              <w:tab/>
+            </w:r>
+            <w:r>
+              <w:rPr>
+                <w:noProof/>
+                <w:webHidden/>
+              </w:rPr>
+              <w:fldChar w:fldCharType="begin"/>
+            </w:r>
+            <w:r>
+              <w:rPr>
+                <w:noProof/>
+                <w:webHidden/>
+              </w:rPr>
+              <w:instrText xml:space="preserve"> PAGEREF _Toc530947312 \h </w:instrText>
+            </w:r>
+            <w:r>
+              <w:rPr>
+                <w:noProof/>
+                <w:webHidden/>
+              </w:rPr>
+            </w:r>
+            <w:r>
+              <w:rPr>
+                <w:noProof/>
+                <w:webHidden/>
+              </w:rPr>
+              <w:fldChar w:fldCharType="separate"/>
+            </w:r>
+            <w:r>
+              <w:rPr>
+                <w:noProof/>
+                <w:webHidden/>
+              </w:rPr>
+              <w:t>13</w:t>
+            </w:r>
+            <w:r>
+              <w:rPr>
+                <w:noProof/>
+                <w:webHidden/>
+              </w:rPr>
+              <w:fldChar w:fldCharType="end"/>
+            </w:r>
+          </w:hyperlink>
+        </w:p>
+        <w:p>
+          <w:pPr>
+            <w:pStyle w:val="TOC2"/>
+            <w:tabs>
+              <w:tab w:val="right" w:leader="dot" w:pos="9016"/>
+            </w:tabs>
+            <w:rPr>
+              <w:rFonts w:asciiTheme="minorHAnsi" w:eastAsiaTheme="minorEastAsia" w:hAnsiTheme="minorHAnsi" w:cstheme="minorBidi"/>
+              <w:noProof/>
+              <w:sz w:val="22"/>
+              <w:szCs w:val="22"/>
+              <w:lang w:val="en-GB" w:eastAsia="en-GB"/>
+            </w:rPr>
+          </w:pPr>
+          <w:hyperlink w:anchor="_Toc530947313" w:history="1">
+            <w:r>
+              <w:rPr>
+                <w:rStyle w:val="Hyperlink"/>
+                <w:b/>
+                <w:noProof/>
+              </w:rPr>
+              <w:t>Screen</w:t>
+            </w:r>
+            <w:r>
+              <w:rPr>
+                <w:noProof/>
+                <w:webHidden/>
+              </w:rPr>
+              <w:tab/>
+            </w:r>
+            <w:r>
+              <w:rPr>
+                <w:noProof/>
+                <w:webHidden/>
+              </w:rPr>
+              <w:fldChar w:fldCharType="begin"/>
+            </w:r>
+            <w:r>
+              <w:rPr>
+                <w:noProof/>
+                <w:webHidden/>
+              </w:rPr>
+              <w:instrText xml:space="preserve"> PAGEREF _Toc530947313 \h </w:instrText>
+            </w:r>
+            <w:r>
+              <w:rPr>
+                <w:noProof/>
+                <w:webHidden/>
+              </w:rPr>
+            </w:r>
+            <w:r>
+              <w:rPr>
+                <w:noProof/>
+                <w:webHidden/>
+              </w:rPr>
+              <w:fldChar w:fldCharType="separate"/>
+            </w:r>
+            <w:r>
+              <w:rPr>
+                <w:noProof/>
+                <w:webHidden/>
+              </w:rPr>
+              <w:t>13</w:t>
+            </w:r>
+            <w:r>
+              <w:rPr>
+                <w:noProof/>
+                <w:webHidden/>
+              </w:rPr>
+              <w:fldChar w:fldCharType="end"/>
+            </w:r>
+          </w:hyperlink>
+        </w:p>
+        <w:p>
+          <w:pPr>
+            <w:pStyle w:val="TOC3"/>
+            <w:tabs>
+              <w:tab w:val="right" w:leader="dot" w:pos="9016"/>
+            </w:tabs>
+            <w:rPr>
+              <w:noProof/>
+            </w:rPr>
+          </w:pPr>
+          <w:hyperlink w:anchor="_Toc530947314" w:history="1">
+            <w:r>
+              <w:rPr>
+                <w:rStyle w:val="Hyperlink"/>
+                <w:noProof/>
+              </w:rPr>
+              <w:t>High Level (Huseyin Sert)</w:t>
+            </w:r>
+            <w:r>
+              <w:rPr>
+                <w:noProof/>
+                <w:webHidden/>
+              </w:rPr>
+              <w:tab/>
+            </w:r>
+            <w:r>
+              <w:rPr>
+                <w:noProof/>
+                <w:webHidden/>
+              </w:rPr>
+              <w:fldChar w:fldCharType="begin"/>
+            </w:r>
+            <w:r>
+              <w:rPr>
+                <w:noProof/>
+                <w:webHidden/>
+              </w:rPr>
+              <w:instrText xml:space="preserve"> PAGEREF _Toc530947314 \h </w:instrText>
+            </w:r>
+            <w:r>
+              <w:rPr>
+                <w:noProof/>
+                <w:webHidden/>
+              </w:rPr>
+            </w:r>
+            <w:r>
+              <w:rPr>
+                <w:noProof/>
+                <w:webHidden/>
+              </w:rPr>
+              <w:fldChar w:fldCharType="separate"/>
+            </w:r>
+            <w:r>
+              <w:rPr>
+                <w:noProof/>
+                <w:webHidden/>
+              </w:rPr>
+              <w:t>13</w:t>
             </w:r>
             <w:r>
               <w:rPr>
@@ -972,7 +1186,7 @@
         </w:rPr>
       </w:pPr>
       <w:bookmarkStart w:id="0" w:name="_Toc530930004"/>
-      <w:bookmarkStart w:id="1" w:name="_Toc530943702"/>
+      <w:bookmarkStart w:id="1" w:name="_Toc530947300"/>
       <w:r>
         <w:rPr>
           <w:b/>
@@ -1042,8 +1256,6 @@
       <w:r>
         <w:t>Dan Steer (DS)</w:t>
       </w:r>
-      <w:bookmarkStart w:id="2" w:name="_GoBack"/>
-      <w:bookmarkEnd w:id="2"/>
     </w:p>
     <w:p/>
     <w:p>
@@ -1053,16 +1265,16 @@
           <w:b/>
         </w:rPr>
       </w:pPr>
-      <w:bookmarkStart w:id="3" w:name="_Toc530930005"/>
-      <w:bookmarkStart w:id="4" w:name="_Toc530943703"/>
+      <w:bookmarkStart w:id="2" w:name="_Toc530930005"/>
+      <w:bookmarkStart w:id="3" w:name="_Toc530947301"/>
       <w:r>
         <w:rPr>
           <w:b/>
         </w:rPr>
         <w:t>Purpose of document</w:t>
       </w:r>
+      <w:bookmarkEnd w:id="2"/>
       <w:bookmarkEnd w:id="3"/>
-      <w:bookmarkEnd w:id="4"/>
     </w:p>
     <w:p>
       <w:r>
@@ -1078,6 +1290,15 @@
     <w:p/>
     <w:p>
       <w:r>
+        <w:t>Note: For this submission, we have not created the low level designs (Jackson Diagrams). The reason for this is, we have not yet seen enough code or looked thoroughly through the hardware for the Blood Pressure Machine component.</w:t>
+      </w:r>
+      <w:bookmarkStart w:id="4" w:name="_GoBack"/>
+      <w:bookmarkEnd w:id="4"/>
+    </w:p>
+    <w:p/>
+    <w:p>
+      <w:r>
+        <w:lastRenderedPageBreak/>
         <w:t xml:space="preserve">On the contents page you can see a name next to each component. This mean that component is accomplished by that name. There is also the </w:t>
       </w:r>
       <w:r>
@@ -1112,13 +1333,12 @@
       </w:pPr>
       <w:bookmarkStart w:id="5" w:name="_Toc530706054"/>
       <w:bookmarkStart w:id="6" w:name="_Toc530930006"/>
-      <w:bookmarkStart w:id="7" w:name="_Toc530943704"/>
+      <w:bookmarkStart w:id="7" w:name="_Toc530947302"/>
       <w:r>
         <w:rPr>
           <w:b/>
           <w:sz w:val="48"/>
         </w:rPr>
-        <w:lastRenderedPageBreak/>
         <w:t>Requirements</w:t>
       </w:r>
       <w:bookmarkEnd w:id="5"/>
@@ -1374,7 +1594,7 @@
               </w:rPr>
             </w:pPr>
             <w:bookmarkStart w:id="8" w:name="_Toc530708661"/>
-            <w:bookmarkStart w:id="9" w:name="_Toc530943705"/>
+            <w:bookmarkStart w:id="9" w:name="_Toc530947303"/>
             <w:r>
               <w:rPr>
                 <w:sz w:val="32"/>
@@ -2718,11 +2938,12 @@
               <w:pStyle w:val="Heading2"/>
               <w:outlineLvl w:val="1"/>
             </w:pPr>
-            <w:bookmarkStart w:id="10" w:name="_Toc530943706"/>
+            <w:bookmarkStart w:id="10" w:name="_Toc530947304"/>
             <w:r>
               <w:rPr>
                 <w:sz w:val="32"/>
               </w:rPr>
+              <w:lastRenderedPageBreak/>
               <w:t>Sphygmomanometer</w:t>
             </w:r>
             <w:r>
@@ -3142,7 +3363,6 @@
                 <w:rFonts w:ascii="Calibri" w:hAnsi="Calibri" w:cs="Calibri"/>
                 <w:szCs w:val="22"/>
               </w:rPr>
-              <w:lastRenderedPageBreak/>
               <w:t>B4</w:t>
             </w:r>
           </w:p>
@@ -3536,7 +3756,7 @@
             </w:pPr>
             <w:bookmarkStart w:id="11" w:name="_Toc529794367"/>
             <w:bookmarkStart w:id="12" w:name="_Toc530706633"/>
-            <w:bookmarkStart w:id="13" w:name="_Toc530943707"/>
+            <w:bookmarkStart w:id="13" w:name="_Toc530947305"/>
             <w:r>
               <w:rPr>
                 <w:sz w:val="32"/>
@@ -4796,6 +5016,7 @@
                 <w:rFonts w:ascii="Calibri" w:hAnsi="Calibri" w:cs="Calibri"/>
                 <w:szCs w:val="22"/>
               </w:rPr>
+              <w:lastRenderedPageBreak/>
               <w:t>H10</w:t>
             </w:r>
           </w:p>
@@ -4950,7 +5171,7 @@
               <w:pStyle w:val="Heading2"/>
               <w:outlineLvl w:val="1"/>
             </w:pPr>
-            <w:bookmarkStart w:id="14" w:name="_Toc530943708"/>
+            <w:bookmarkStart w:id="14" w:name="_Toc530947306"/>
             <w:r>
               <w:rPr>
                 <w:sz w:val="32"/>
@@ -5118,7 +5339,6 @@
                 <w:rFonts w:ascii="Calibri" w:hAnsi="Calibri" w:cs="Calibri"/>
                 <w:szCs w:val="22"/>
               </w:rPr>
-              <w:lastRenderedPageBreak/>
               <w:t>S</w:t>
             </w:r>
             <w:r>
@@ -5943,7 +6163,7 @@
         </w:rPr>
       </w:pPr>
       <w:bookmarkStart w:id="15" w:name="_Toc530708670"/>
-      <w:bookmarkStart w:id="16" w:name="_Toc530943709"/>
+      <w:bookmarkStart w:id="16" w:name="_Toc530947307"/>
       <w:r>
         <w:rPr>
           <w:b/>
@@ -5971,7 +6191,7 @@
           <w:sz w:val="32"/>
         </w:rPr>
       </w:pPr>
-      <w:bookmarkStart w:id="17" w:name="_Toc530943710"/>
+      <w:bookmarkStart w:id="17" w:name="_Toc530947308"/>
       <w:r>
         <w:rPr>
           <w:b/>
@@ -8233,7 +8453,7 @@
           <w:sz w:val="32"/>
         </w:rPr>
       </w:pPr>
-      <w:bookmarkStart w:id="18" w:name="_Toc530943711"/>
+      <w:bookmarkStart w:id="18" w:name="_Toc530947309"/>
       <w:bookmarkEnd w:id="11"/>
       <w:bookmarkEnd w:id="12"/>
       <w:r>
@@ -9392,7 +9612,7 @@
       </w:pPr>
       <w:bookmarkStart w:id="19" w:name="_Toc529794364"/>
       <w:bookmarkStart w:id="20" w:name="_Toc530930023"/>
-      <w:bookmarkStart w:id="21" w:name="_Toc530943712"/>
+      <w:bookmarkStart w:id="21" w:name="_Toc530947310"/>
       <w:r>
         <w:rPr>
           <w:b/>
@@ -11918,7 +12138,7 @@
       </w:pPr>
       <w:bookmarkStart w:id="22" w:name="_Toc529794365"/>
       <w:bookmarkStart w:id="23" w:name="_Toc530930024"/>
-      <w:bookmarkStart w:id="24" w:name="_Toc530943713"/>
+      <w:bookmarkStart w:id="24" w:name="_Toc530947311"/>
       <w:r>
         <w:rPr>
           <w:b/>
@@ -14062,6 +14282,152 @@
       </w:tr>
     </w:tbl>
     <w:p/>
+    <w:p>
+      <w:pPr>
+        <w:spacing w:after="160" w:line="259" w:lineRule="auto"/>
+      </w:pPr>
+      <w:r>
+        <w:br w:type="page"/>
+      </w:r>
+    </w:p>
+    <w:p>
+      <w:pPr>
+        <w:pStyle w:val="Heading1"/>
+        <w:rPr>
+          <w:b/>
+          <w:sz w:val="48"/>
+        </w:rPr>
+      </w:pPr>
+      <w:bookmarkStart w:id="25" w:name="_Toc530930026"/>
+      <w:bookmarkStart w:id="26" w:name="_Toc530947312"/>
+      <w:r>
+        <w:rPr>
+          <w:b/>
+          <w:sz w:val="48"/>
+        </w:rPr>
+        <w:lastRenderedPageBreak/>
+        <w:t>Designs</w:t>
+      </w:r>
+      <w:bookmarkEnd w:id="25"/>
+      <w:bookmarkEnd w:id="26"/>
+    </w:p>
+    <w:p>
+      <w:pPr>
+        <w:pStyle w:val="Heading2"/>
+        <w:rPr>
+          <w:b/>
+          <w:sz w:val="32"/>
+        </w:rPr>
+      </w:pPr>
+      <w:bookmarkStart w:id="27" w:name="_Toc530930028"/>
+      <w:bookmarkStart w:id="28" w:name="_Toc530947313"/>
+      <w:r>
+        <w:rPr>
+          <w:b/>
+          <w:sz w:val="32"/>
+        </w:rPr>
+        <w:t>Screen</w:t>
+      </w:r>
+      <w:bookmarkEnd w:id="27"/>
+      <w:bookmarkEnd w:id="28"/>
+    </w:p>
+    <w:p>
+      <w:pPr>
+        <w:pStyle w:val="Heading3"/>
+        <w:rPr>
+          <w:sz w:val="32"/>
+        </w:rPr>
+      </w:pPr>
+      <w:bookmarkStart w:id="29" w:name="_Toc530930030"/>
+      <w:bookmarkStart w:id="30" w:name="_Toc530947314"/>
+      <w:r>
+        <w:rPr>
+          <w:sz w:val="32"/>
+        </w:rPr>
+        <w:t xml:space="preserve">High </w:t>
+      </w:r>
+      <w:r>
+        <w:rPr>
+          <w:sz w:val="32"/>
+        </w:rPr>
+        <w:t>Level</w:t>
+      </w:r>
+      <w:r>
+        <w:rPr>
+          <w:sz w:val="32"/>
+        </w:rPr>
+        <w:t xml:space="preserve"> (Huseyin Sert)</w:t>
+      </w:r>
+      <w:bookmarkEnd w:id="29"/>
+      <w:bookmarkEnd w:id="30"/>
+    </w:p>
+    <w:p>
+      <w:pPr>
+        <w:rPr>
+          <w:noProof/>
+          <w:lang w:val="en-GB" w:eastAsia="en-GB"/>
+        </w:rPr>
+      </w:pPr>
+    </w:p>
+    <w:p>
+      <w:r>
+        <w:rPr>
+          <w:noProof/>
+          <w:lang w:val="en-GB" w:eastAsia="en-GB"/>
+        </w:rPr>
+        <w:drawing>
+          <wp:inline distT="0" distB="0" distL="0" distR="0">
+            <wp:extent cx="4306097" cy="5784215"/>
+            <wp:effectExtent l="0" t="0" r="0" b="6985"/>
+            <wp:docPr id="1" name="Picture 1" descr="https://i.gyazo.com/7e8d0666176c42a51866d58bb917614e.png"/>
+            <wp:cNvGraphicFramePr>
+              <a:graphicFrameLocks xmlns:a="http://schemas.openxmlformats.org/drawingml/2006/main" noChangeAspect="1"/>
+            </wp:cNvGraphicFramePr>
+            <a:graphic xmlns:a="http://schemas.openxmlformats.org/drawingml/2006/main">
+              <a:graphicData uri="http://schemas.openxmlformats.org/drawingml/2006/picture">
+                <pic:pic xmlns:pic="http://schemas.openxmlformats.org/drawingml/2006/picture">
+                  <pic:nvPicPr>
+                    <pic:cNvPr id="0" name="Picture 1" descr="https://i.gyazo.com/7e8d0666176c42a51866d58bb917614e.png"/>
+                    <pic:cNvPicPr>
+                      <a:picLocks noChangeAspect="1" noChangeArrowheads="1"/>
+                    </pic:cNvPicPr>
+                  </pic:nvPicPr>
+                  <pic:blipFill rotWithShape="1">
+                    <a:blip r:embed="rId6">
+                      <a:extLst>
+                        <a:ext uri="{28A0092B-C50C-407E-A947-70E740481C1C}">
+                          <a14:useLocalDpi xmlns:a14="http://schemas.microsoft.com/office/drawing/2010/main" val="0"/>
+                        </a:ext>
+                      </a:extLst>
+                    </a:blip>
+                    <a:srcRect l="246" r="1"/>
+                    <a:stretch/>
+                  </pic:blipFill>
+                  <pic:spPr bwMode="auto">
+                    <a:xfrm>
+                      <a:off x="0" y="0"/>
+                      <a:ext cx="4306097" cy="5784215"/>
+                    </a:xfrm>
+                    <a:prstGeom prst="rect">
+                      <a:avLst/>
+                    </a:prstGeom>
+                    <a:noFill/>
+                    <a:ln>
+                      <a:noFill/>
+                    </a:ln>
+                    <a:extLst>
+                      <a:ext uri="{53640926-AAD7-44D8-BBD7-CCE9431645EC}">
+                        <a14:shadowObscured xmlns:a14="http://schemas.microsoft.com/office/drawing/2010/main"/>
+                      </a:ext>
+                    </a:extLst>
+                  </pic:spPr>
+                </pic:pic>
+              </a:graphicData>
+            </a:graphic>
+          </wp:inline>
+        </w:drawing>
+      </w:r>
+    </w:p>
     <w:sectPr>
       <w:pgSz w:w="11906" w:h="16838"/>
       <w:pgMar w:top="1440" w:right="1440" w:bottom="1440" w:left="1440" w:header="708" w:footer="708" w:gutter="0"/>
@@ -14641,6 +15007,26 @@
       <w:lang w:val="en-GB"/>
     </w:rPr>
   </w:style>
+  <w:style w:type="paragraph" w:styleId="Heading3">
+    <w:name w:val="heading 3"/>
+    <w:basedOn w:val="Normal"/>
+    <w:next w:val="Normal"/>
+    <w:link w:val="Heading3Char"/>
+    <w:uiPriority w:val="9"/>
+    <w:unhideWhenUsed/>
+    <w:qFormat/>
+    <w:rsid w:val="00342D30"/>
+    <w:pPr>
+      <w:keepNext/>
+      <w:keepLines/>
+      <w:spacing w:before="40"/>
+      <w:outlineLvl w:val="2"/>
+    </w:pPr>
+    <w:rPr>
+      <w:rFonts w:asciiTheme="majorHAnsi" w:eastAsiaTheme="majorEastAsia" w:hAnsiTheme="majorHAnsi" w:cstheme="majorBidi"/>
+      <w:color w:val="1F4D78" w:themeColor="accent1" w:themeShade="7F"/>
+    </w:rPr>
+  </w:style>
   <w:style w:type="character" w:default="1" w:styleId="DefaultParagraphFont">
     <w:name w:val="Default Paragraph Font"/>
     <w:uiPriority w:val="1"/>
@@ -14975,6 +15361,33 @@
       <w:lang w:val="en-GB"/>
     </w:rPr>
   </w:style>
+  <w:style w:type="character" w:customStyle="1" w:styleId="Heading3Char">
+    <w:name w:val="Heading 3 Char"/>
+    <w:basedOn w:val="DefaultParagraphFont"/>
+    <w:link w:val="Heading3"/>
+    <w:uiPriority w:val="9"/>
+    <w:rsid w:val="00342D30"/>
+    <w:rPr>
+      <w:rFonts w:asciiTheme="majorHAnsi" w:eastAsiaTheme="majorEastAsia" w:hAnsiTheme="majorHAnsi" w:cstheme="majorBidi"/>
+      <w:color w:val="1F4D78" w:themeColor="accent1" w:themeShade="7F"/>
+      <w:sz w:val="24"/>
+      <w:szCs w:val="24"/>
+      <w:lang w:val="en-US"/>
+    </w:rPr>
+  </w:style>
+  <w:style w:type="paragraph" w:styleId="TOC3">
+    <w:name w:val="toc 3"/>
+    <w:basedOn w:val="Normal"/>
+    <w:next w:val="Normal"/>
+    <w:autoRedefine/>
+    <w:uiPriority w:val="39"/>
+    <w:unhideWhenUsed/>
+    <w:rsid w:val="00E2258C"/>
+    <w:pPr>
+      <w:spacing w:after="100"/>
+      <w:ind w:left="480"/>
+    </w:pPr>
+  </w:style>
 </w:styles>
 </file>
 
@@ -15244,7 +15657,7 @@
 </file>
 
 <file path=customXml/itemProps1.xml><?xml version="1.0" encoding="utf-8"?>
-<ds:datastoreItem xmlns:ds="http://schemas.openxmlformats.org/officeDocument/2006/customXml" ds:itemID="{7307641F-0109-4F5D-8142-37FE37E79F2E}">
+<ds:datastoreItem xmlns:ds="http://schemas.openxmlformats.org/officeDocument/2006/customXml" ds:itemID="{8DE0F972-6ED2-4544-96F2-BECDDB63C34F}">
   <ds:schemaRefs>
     <ds:schemaRef ds:uri="http://schemas.openxmlformats.org/officeDocument/2006/bibliography"/>
   </ds:schemaRefs>

</xml_diff>

<commit_message>
some minor updates to screen designs for both bpm and ecg
</commit_message>
<xml_diff>
--- a/docs/BPM/BPM_Documentation.docx
+++ b/docs/BPM/BPM_Documentation.docx
@@ -27,6 +27,12 @@
     </w:p>
     <w:sdt>
       <w:sdtPr>
+        <w:rPr>
+          <w:rFonts w:ascii="Times New Roman" w:eastAsia="Arial Unicode MS" w:hAnsi="Times New Roman" w:cs="Times New Roman"/>
+          <w:color w:val="auto"/>
+          <w:sz w:val="24"/>
+          <w:szCs w:val="24"/>
+        </w:rPr>
         <w:id w:val="-805396824"/>
         <w:docPartObj>
           <w:docPartGallery w:val="Table of Contents"/>
@@ -35,13 +41,9 @@
       </w:sdtPr>
       <w:sdtEndPr>
         <w:rPr>
-          <w:rFonts w:ascii="Times New Roman" w:eastAsia="Arial Unicode MS" w:hAnsi="Times New Roman" w:cs="Times New Roman"/>
           <w:b/>
           <w:bCs/>
           <w:noProof/>
-          <w:color w:val="auto"/>
-          <w:sz w:val="24"/>
-          <w:szCs w:val="24"/>
         </w:rPr>
       </w:sdtEndPr>
       <w:sdtContent>
@@ -1292,8 +1294,6 @@
       <w:r>
         <w:t>Note: For this submission, we have not created the low level designs (Jackson Diagrams). The reason for this is, we have not yet seen enough code or looked thoroughly through the hardware for the Blood Pressure Machine component.</w:t>
       </w:r>
-      <w:bookmarkStart w:id="4" w:name="_GoBack"/>
-      <w:bookmarkEnd w:id="4"/>
     </w:p>
     <w:p/>
     <w:p>
@@ -1331,9 +1331,9 @@
           <w:b/>
         </w:rPr>
       </w:pPr>
-      <w:bookmarkStart w:id="5" w:name="_Toc530706054"/>
-      <w:bookmarkStart w:id="6" w:name="_Toc530930006"/>
-      <w:bookmarkStart w:id="7" w:name="_Toc530947302"/>
+      <w:bookmarkStart w:id="4" w:name="_Toc530706054"/>
+      <w:bookmarkStart w:id="5" w:name="_Toc530930006"/>
+      <w:bookmarkStart w:id="6" w:name="_Toc530947302"/>
       <w:r>
         <w:rPr>
           <w:b/>
@@ -1341,9 +1341,9 @@
         </w:rPr>
         <w:t>Requirements</w:t>
       </w:r>
+      <w:bookmarkEnd w:id="4"/>
       <w:bookmarkEnd w:id="5"/>
       <w:bookmarkEnd w:id="6"/>
-      <w:bookmarkEnd w:id="7"/>
     </w:p>
     <w:p/>
     <w:p/>
@@ -1593,42 +1593,42 @@
                 <w:sz w:val="32"/>
               </w:rPr>
             </w:pPr>
-            <w:bookmarkStart w:id="8" w:name="_Toc530708661"/>
-            <w:bookmarkStart w:id="9" w:name="_Toc530947303"/>
+            <w:bookmarkStart w:id="7" w:name="_Toc530708661"/>
+            <w:bookmarkStart w:id="8" w:name="_Toc530947303"/>
             <w:r>
               <w:rPr>
                 <w:sz w:val="32"/>
               </w:rPr>
               <w:t>POST/Power on</w:t>
             </w:r>
+            <w:bookmarkEnd w:id="7"/>
+            <w:r>
+              <w:rPr>
+                <w:sz w:val="32"/>
+              </w:rPr>
+              <w:t xml:space="preserve"> (</w:t>
+            </w:r>
+            <w:r>
+              <w:rPr>
+                <w:sz w:val="32"/>
+              </w:rPr>
+              <w:t xml:space="preserve">Harrison James </w:t>
+            </w:r>
+            <w:proofErr w:type="spellStart"/>
+            <w:r>
+              <w:rPr>
+                <w:sz w:val="32"/>
+              </w:rPr>
+              <w:t>Marcks</w:t>
+            </w:r>
+            <w:proofErr w:type="spellEnd"/>
+            <w:r>
+              <w:rPr>
+                <w:sz w:val="32"/>
+              </w:rPr>
+              <w:t>)</w:t>
+            </w:r>
             <w:bookmarkEnd w:id="8"/>
-            <w:r>
-              <w:rPr>
-                <w:sz w:val="32"/>
-              </w:rPr>
-              <w:t xml:space="preserve"> (</w:t>
-            </w:r>
-            <w:r>
-              <w:rPr>
-                <w:sz w:val="32"/>
-              </w:rPr>
-              <w:t xml:space="preserve">Harrison James </w:t>
-            </w:r>
-            <w:proofErr w:type="spellStart"/>
-            <w:r>
-              <w:rPr>
-                <w:sz w:val="32"/>
-              </w:rPr>
-              <w:t>Marcks</w:t>
-            </w:r>
-            <w:proofErr w:type="spellEnd"/>
-            <w:r>
-              <w:rPr>
-                <w:sz w:val="32"/>
-              </w:rPr>
-              <w:t>)</w:t>
-            </w:r>
-            <w:bookmarkEnd w:id="9"/>
           </w:p>
         </w:tc>
       </w:tr>
@@ -2938,7 +2938,7 @@
               <w:pStyle w:val="Heading2"/>
               <w:outlineLvl w:val="1"/>
             </w:pPr>
-            <w:bookmarkStart w:id="10" w:name="_Toc530947304"/>
+            <w:bookmarkStart w:id="9" w:name="_Toc530947304"/>
             <w:r>
               <w:rPr>
                 <w:sz w:val="32"/>
@@ -2966,7 +2966,7 @@
               </w:rPr>
               <w:t>)</w:t>
             </w:r>
-            <w:bookmarkEnd w:id="10"/>
+            <w:bookmarkEnd w:id="9"/>
           </w:p>
         </w:tc>
       </w:tr>
@@ -3754,16 +3754,16 @@
               <w:pStyle w:val="Heading2"/>
               <w:outlineLvl w:val="1"/>
             </w:pPr>
+            <w:bookmarkStart w:id="10" w:name="_Toc530947305"/>
             <w:bookmarkStart w:id="11" w:name="_Toc529794367"/>
             <w:bookmarkStart w:id="12" w:name="_Toc530706633"/>
-            <w:bookmarkStart w:id="13" w:name="_Toc530947305"/>
             <w:r>
               <w:rPr>
                 <w:sz w:val="32"/>
               </w:rPr>
               <w:t>Human Interface (Huseyin Sert)</w:t>
             </w:r>
-            <w:bookmarkEnd w:id="13"/>
+            <w:bookmarkEnd w:id="10"/>
           </w:p>
         </w:tc>
       </w:tr>
@@ -4223,14 +4223,7 @@
                 <w:rFonts w:ascii="Calibri" w:hAnsi="Calibri" w:cs="Calibri"/>
                 <w:szCs w:val="22"/>
               </w:rPr>
-              <w:t xml:space="preserve">Perform a multi-button </w:t>
-            </w:r>
-            <w:r>
-              <w:rPr>
-                <w:rFonts w:ascii="Calibri" w:hAnsi="Calibri" w:cs="Calibri"/>
-                <w:szCs w:val="22"/>
-              </w:rPr>
-              <w:t>click</w:t>
+              <w:t>Perform a multi-button click</w:t>
             </w:r>
           </w:p>
         </w:tc>
@@ -5171,20 +5164,14 @@
               <w:pStyle w:val="Heading2"/>
               <w:outlineLvl w:val="1"/>
             </w:pPr>
-            <w:bookmarkStart w:id="14" w:name="_Toc530947306"/>
+            <w:bookmarkStart w:id="13" w:name="_Toc530947306"/>
             <w:r>
               <w:rPr>
                 <w:sz w:val="32"/>
               </w:rPr>
-              <w:t xml:space="preserve">Screen </w:t>
-            </w:r>
-            <w:r>
-              <w:rPr>
-                <w:sz w:val="32"/>
-              </w:rPr>
-              <w:t>(Huseyin Sert)</w:t>
-            </w:r>
-            <w:bookmarkEnd w:id="14"/>
+              <w:t>Screen (Huseyin Sert)</w:t>
+            </w:r>
+            <w:bookmarkEnd w:id="13"/>
           </w:p>
         </w:tc>
       </w:tr>
@@ -5209,14 +5196,7 @@
                 <w:rFonts w:ascii="Calibri" w:hAnsi="Calibri" w:cs="Calibri"/>
                 <w:szCs w:val="22"/>
               </w:rPr>
-              <w:t>S</w:t>
-            </w:r>
-            <w:r>
-              <w:rPr>
-                <w:rFonts w:ascii="Calibri" w:hAnsi="Calibri" w:cs="Calibri"/>
-                <w:szCs w:val="22"/>
-              </w:rPr>
-              <w:t>1</w:t>
+              <w:t>S1</w:t>
             </w:r>
           </w:p>
         </w:tc>
@@ -5339,14 +5319,7 @@
                 <w:rFonts w:ascii="Calibri" w:hAnsi="Calibri" w:cs="Calibri"/>
                 <w:szCs w:val="22"/>
               </w:rPr>
-              <w:t>S</w:t>
-            </w:r>
-            <w:r>
-              <w:rPr>
-                <w:rFonts w:ascii="Calibri" w:hAnsi="Calibri" w:cs="Calibri"/>
-                <w:szCs w:val="22"/>
-              </w:rPr>
-              <w:t>2</w:t>
+              <w:t>S2</w:t>
             </w:r>
           </w:p>
         </w:tc>
@@ -5469,14 +5442,7 @@
                 <w:rFonts w:ascii="Calibri" w:hAnsi="Calibri" w:cs="Calibri"/>
                 <w:szCs w:val="22"/>
               </w:rPr>
-              <w:t>S</w:t>
-            </w:r>
-            <w:r>
-              <w:rPr>
-                <w:rFonts w:ascii="Calibri" w:hAnsi="Calibri" w:cs="Calibri"/>
-                <w:szCs w:val="22"/>
-              </w:rPr>
-              <w:t>3</w:t>
+              <w:t>S3</w:t>
             </w:r>
           </w:p>
         </w:tc>
@@ -5601,14 +5567,7 @@
                 <w:rFonts w:ascii="Calibri" w:hAnsi="Calibri" w:cs="Calibri"/>
                 <w:szCs w:val="22"/>
               </w:rPr>
-              <w:t>S</w:t>
-            </w:r>
-            <w:r>
-              <w:rPr>
-                <w:rFonts w:ascii="Calibri" w:hAnsi="Calibri" w:cs="Calibri"/>
-                <w:szCs w:val="22"/>
-              </w:rPr>
-              <w:t>4</w:t>
+              <w:t>S4</w:t>
             </w:r>
           </w:p>
         </w:tc>
@@ -5736,14 +5695,7 @@
                 <w:rFonts w:ascii="Calibri" w:hAnsi="Calibri" w:cs="Calibri"/>
                 <w:szCs w:val="22"/>
               </w:rPr>
-              <w:t>S</w:t>
-            </w:r>
-            <w:r>
-              <w:rPr>
-                <w:rFonts w:ascii="Calibri" w:hAnsi="Calibri" w:cs="Calibri"/>
-                <w:szCs w:val="22"/>
-              </w:rPr>
-              <w:t>5</w:t>
+              <w:t>S5</w:t>
             </w:r>
           </w:p>
         </w:tc>
@@ -6162,8 +6114,8 @@
           <w:sz w:val="48"/>
         </w:rPr>
       </w:pPr>
-      <w:bookmarkStart w:id="15" w:name="_Toc530708670"/>
-      <w:bookmarkStart w:id="16" w:name="_Toc530947307"/>
+      <w:bookmarkStart w:id="14" w:name="_Toc530708670"/>
+      <w:bookmarkStart w:id="15" w:name="_Toc530947307"/>
       <w:r>
         <w:rPr>
           <w:b/>
@@ -6172,8 +6124,8 @@
         <w:lastRenderedPageBreak/>
         <w:t>Acceptance Tests</w:t>
       </w:r>
+      <w:bookmarkEnd w:id="14"/>
       <w:bookmarkEnd w:id="15"/>
-      <w:bookmarkEnd w:id="16"/>
     </w:p>
     <w:p>
       <w:pPr>
@@ -6191,7 +6143,7 @@
           <w:sz w:val="32"/>
         </w:rPr>
       </w:pPr>
-      <w:bookmarkStart w:id="17" w:name="_Toc530947308"/>
+      <w:bookmarkStart w:id="16" w:name="_Toc530947308"/>
       <w:r>
         <w:rPr>
           <w:b/>
@@ -6245,7 +6197,7 @@
         </w:rPr>
         <w:t>)</w:t>
       </w:r>
-      <w:bookmarkEnd w:id="17"/>
+      <w:bookmarkEnd w:id="16"/>
     </w:p>
     <w:p>
       <w:r>
@@ -8453,7 +8405,7 @@
           <w:sz w:val="32"/>
         </w:rPr>
       </w:pPr>
-      <w:bookmarkStart w:id="18" w:name="_Toc530947309"/>
+      <w:bookmarkStart w:id="17" w:name="_Toc530947309"/>
       <w:bookmarkEnd w:id="11"/>
       <w:bookmarkEnd w:id="12"/>
       <w:r>
@@ -8464,7 +8416,7 @@
         </w:rPr>
         <w:t>Blood Pressure Machine (Huseyin Sert)</w:t>
       </w:r>
-      <w:bookmarkEnd w:id="18"/>
+      <w:bookmarkEnd w:id="17"/>
     </w:p>
     <w:p>
       <w:r>
@@ -9610,9 +9562,9 @@
           <w:sz w:val="32"/>
         </w:rPr>
       </w:pPr>
-      <w:bookmarkStart w:id="19" w:name="_Toc529794364"/>
-      <w:bookmarkStart w:id="20" w:name="_Toc530930023"/>
-      <w:bookmarkStart w:id="21" w:name="_Toc530947310"/>
+      <w:bookmarkStart w:id="18" w:name="_Toc529794364"/>
+      <w:bookmarkStart w:id="19" w:name="_Toc530930023"/>
+      <w:bookmarkStart w:id="20" w:name="_Toc530947310"/>
       <w:r>
         <w:rPr>
           <w:b/>
@@ -9620,16 +9572,16 @@
         </w:rPr>
         <w:t>Human Interface</w:t>
       </w:r>
+      <w:bookmarkEnd w:id="18"/>
       <w:bookmarkEnd w:id="19"/>
+      <w:r>
+        <w:rPr>
+          <w:b/>
+          <w:sz w:val="32"/>
+        </w:rPr>
+        <w:t xml:space="preserve"> (Huseyin Sert)</w:t>
+      </w:r>
       <w:bookmarkEnd w:id="20"/>
-      <w:r>
-        <w:rPr>
-          <w:b/>
-          <w:sz w:val="32"/>
-        </w:rPr>
-        <w:t xml:space="preserve"> (Huseyin Sert)</w:t>
-      </w:r>
-      <w:bookmarkEnd w:id="21"/>
     </w:p>
     <w:p>
       <w:r>
@@ -11019,10 +10971,7 @@
         <w:t>Outline</w:t>
       </w:r>
       <w:r>
-        <w:t xml:space="preserve">: View feedback on the </w:t>
-      </w:r>
-      <w:r>
-        <w:t>LEDs</w:t>
+        <w:t>: View feedback on the LEDs</w:t>
       </w:r>
       <w:r>
         <w:br/>
@@ -12136,9 +12085,9 @@
           <w:sz w:val="48"/>
         </w:rPr>
       </w:pPr>
-      <w:bookmarkStart w:id="22" w:name="_Toc529794365"/>
-      <w:bookmarkStart w:id="23" w:name="_Toc530930024"/>
-      <w:bookmarkStart w:id="24" w:name="_Toc530947311"/>
+      <w:bookmarkStart w:id="21" w:name="_Toc529794365"/>
+      <w:bookmarkStart w:id="22" w:name="_Toc530930024"/>
+      <w:bookmarkStart w:id="23" w:name="_Toc530947311"/>
       <w:r>
         <w:rPr>
           <w:b/>
@@ -12146,16 +12095,16 @@
         </w:rPr>
         <w:t>Screen</w:t>
       </w:r>
+      <w:bookmarkEnd w:id="21"/>
+      <w:r>
+        <w:rPr>
+          <w:b/>
+          <w:sz w:val="32"/>
+        </w:rPr>
+        <w:t xml:space="preserve"> (Huseyin Sert)</w:t>
+      </w:r>
       <w:bookmarkEnd w:id="22"/>
-      <w:r>
-        <w:rPr>
-          <w:b/>
-          <w:sz w:val="32"/>
-        </w:rPr>
-        <w:t xml:space="preserve"> (Huseyin Sert)</w:t>
-      </w:r>
       <w:bookmarkEnd w:id="23"/>
-      <w:bookmarkEnd w:id="24"/>
     </w:p>
     <w:p>
       <w:r>
@@ -14091,13 +14040,7 @@
         <w:rPr>
           <w:rFonts w:cstheme="minorHAnsi"/>
         </w:rPr>
-        <w:t xml:space="preserve">Ensure that the screen can display </w:t>
-      </w:r>
-      <w:r>
-        <w:rPr>
-          <w:rFonts w:cstheme="minorHAnsi"/>
-        </w:rPr>
-        <w:t>a boot-up message</w:t>
+        <w:t>Ensure that the screen can display a boot-up message</w:t>
       </w:r>
       <w:r>
         <w:rPr>
@@ -14298,8 +14241,8 @@
           <w:sz w:val="48"/>
         </w:rPr>
       </w:pPr>
-      <w:bookmarkStart w:id="25" w:name="_Toc530930026"/>
-      <w:bookmarkStart w:id="26" w:name="_Toc530947312"/>
+      <w:bookmarkStart w:id="24" w:name="_Toc530930026"/>
+      <w:bookmarkStart w:id="25" w:name="_Toc530947312"/>
       <w:r>
         <w:rPr>
           <w:b/>
@@ -14308,8 +14251,8 @@
         <w:lastRenderedPageBreak/>
         <w:t>Designs</w:t>
       </w:r>
+      <w:bookmarkEnd w:id="24"/>
       <w:bookmarkEnd w:id="25"/>
-      <w:bookmarkEnd w:id="26"/>
     </w:p>
     <w:p>
       <w:pPr>
@@ -14319,8 +14262,8 @@
           <w:sz w:val="32"/>
         </w:rPr>
       </w:pPr>
-      <w:bookmarkStart w:id="27" w:name="_Toc530930028"/>
-      <w:bookmarkStart w:id="28" w:name="_Toc530947313"/>
+      <w:bookmarkStart w:id="26" w:name="_Toc530930028"/>
+      <w:bookmarkStart w:id="27" w:name="_Toc530947313"/>
       <w:r>
         <w:rPr>
           <w:b/>
@@ -14328,8 +14271,8 @@
         </w:rPr>
         <w:t>Screen</w:t>
       </w:r>
+      <w:bookmarkEnd w:id="26"/>
       <w:bookmarkEnd w:id="27"/>
-      <w:bookmarkEnd w:id="28"/>
     </w:p>
     <w:p>
       <w:pPr>
@@ -14338,8 +14281,8 @@
           <w:sz w:val="32"/>
         </w:rPr>
       </w:pPr>
-      <w:bookmarkStart w:id="29" w:name="_Toc530930030"/>
-      <w:bookmarkStart w:id="30" w:name="_Toc530947314"/>
+      <w:bookmarkStart w:id="28" w:name="_Toc530930030"/>
+      <w:bookmarkStart w:id="29" w:name="_Toc530947314"/>
       <w:r>
         <w:rPr>
           <w:sz w:val="32"/>
@@ -14358,8 +14301,8 @@
         </w:rPr>
         <w:t xml:space="preserve"> (Huseyin Sert)</w:t>
       </w:r>
+      <w:bookmarkEnd w:id="28"/>
       <w:bookmarkEnd w:id="29"/>
-      <w:bookmarkEnd w:id="30"/>
     </w:p>
     <w:p>
       <w:pPr>
@@ -14377,9 +14320,9 @@
         </w:rPr>
         <w:drawing>
           <wp:inline distT="0" distB="0" distL="0" distR="0">
-            <wp:extent cx="4306097" cy="5784215"/>
-            <wp:effectExtent l="0" t="0" r="0" b="6985"/>
-            <wp:docPr id="1" name="Picture 1" descr="https://i.gyazo.com/7e8d0666176c42a51866d58bb917614e.png"/>
+            <wp:extent cx="4295775" cy="5773420"/>
+            <wp:effectExtent l="0" t="0" r="9525" b="0"/>
+            <wp:docPr id="2" name="Picture 2" descr="https://i.gyazo.com/73f2c45f353c692209bcdadd029a2cd3.png"/>
             <wp:cNvGraphicFramePr>
               <a:graphicFrameLocks xmlns:a="http://schemas.openxmlformats.org/drawingml/2006/main" noChangeAspect="1"/>
             </wp:cNvGraphicFramePr>
@@ -14387,12 +14330,12 @@
               <a:graphicData uri="http://schemas.openxmlformats.org/drawingml/2006/picture">
                 <pic:pic xmlns:pic="http://schemas.openxmlformats.org/drawingml/2006/picture">
                   <pic:nvPicPr>
-                    <pic:cNvPr id="0" name="Picture 1" descr="https://i.gyazo.com/7e8d0666176c42a51866d58bb917614e.png"/>
+                    <pic:cNvPr id="0" name="Picture 1" descr="https://i.gyazo.com/73f2c45f353c692209bcdadd029a2cd3.png"/>
                     <pic:cNvPicPr>
                       <a:picLocks noChangeAspect="1" noChangeArrowheads="1"/>
                     </pic:cNvPicPr>
                   </pic:nvPicPr>
-                  <pic:blipFill rotWithShape="1">
+                  <pic:blipFill>
                     <a:blip r:embed="rId6">
                       <a:extLst>
                         <a:ext uri="{28A0092B-C50C-407E-A947-70E740481C1C}">
@@ -14400,13 +14343,15 @@
                         </a:ext>
                       </a:extLst>
                     </a:blip>
-                    <a:srcRect l="246" r="1"/>
-                    <a:stretch/>
+                    <a:srcRect/>
+                    <a:stretch>
+                      <a:fillRect/>
+                    </a:stretch>
                   </pic:blipFill>
                   <pic:spPr bwMode="auto">
                     <a:xfrm>
                       <a:off x="0" y="0"/>
-                      <a:ext cx="4306097" cy="5784215"/>
+                      <a:ext cx="4295775" cy="5773420"/>
                     </a:xfrm>
                     <a:prstGeom prst="rect">
                       <a:avLst/>
@@ -14415,11 +14360,6 @@
                     <a:ln>
                       <a:noFill/>
                     </a:ln>
-                    <a:extLst>
-                      <a:ext uri="{53640926-AAD7-44D8-BBD7-CCE9431645EC}">
-                        <a14:shadowObscured xmlns:a14="http://schemas.microsoft.com/office/drawing/2010/main"/>
-                      </a:ext>
-                    </a:extLst>
                   </pic:spPr>
                 </pic:pic>
               </a:graphicData>
@@ -14427,6 +14367,8 @@
           </wp:inline>
         </w:drawing>
       </w:r>
+      <w:bookmarkStart w:id="30" w:name="_GoBack"/>
+      <w:bookmarkEnd w:id="30"/>
     </w:p>
     <w:sectPr>
       <w:pgSz w:w="11906" w:h="16838"/>
@@ -15657,7 +15599,7 @@
 </file>
 
 <file path=customXml/itemProps1.xml><?xml version="1.0" encoding="utf-8"?>
-<ds:datastoreItem xmlns:ds="http://schemas.openxmlformats.org/officeDocument/2006/customXml" ds:itemID="{8DE0F972-6ED2-4544-96F2-BECDDB63C34F}">
+<ds:datastoreItem xmlns:ds="http://schemas.openxmlformats.org/officeDocument/2006/customXml" ds:itemID="{81050361-8A05-493A-A7DB-3C6929EB1B80}">
   <ds:schemaRefs>
     <ds:schemaRef ds:uri="http://schemas.openxmlformats.org/officeDocument/2006/bibliography"/>
   </ds:schemaRefs>

</xml_diff>

<commit_message>
FSM for BPM Menu and Database
Added initial FSM for databse and menu, added to master doc
</commit_message>
<xml_diff>
--- a/docs/BPM/BPM_Documentation.docx
+++ b/docs/BPM/BPM_Documentation.docx
@@ -1325,8 +1325,21 @@
           <w:numId w:val="1"/>
         </w:numPr>
       </w:pPr>
-      <w:r>
-        <w:t>Huseyin Sert (HS)</w:t>
+      <w:proofErr w:type="spellStart"/>
+      <w:r>
+        <w:t>Huseyin</w:t>
+      </w:r>
+      <w:proofErr w:type="spellEnd"/>
+      <w:r>
+        <w:t xml:space="preserve"> </w:t>
+      </w:r>
+      <w:proofErr w:type="spellStart"/>
+      <w:r>
+        <w:t>Sert</w:t>
+      </w:r>
+      <w:proofErr w:type="spellEnd"/>
+      <w:r>
+        <w:t xml:space="preserve"> (HS)</w:t>
       </w:r>
     </w:p>
     <w:p>
@@ -1350,7 +1363,15 @@
         </w:numPr>
       </w:pPr>
       <w:r>
-        <w:t>Harrison James Marcks (HJM)</w:t>
+        <w:t xml:space="preserve">Harrison James </w:t>
+      </w:r>
+      <w:proofErr w:type="spellStart"/>
+      <w:r>
+        <w:t>Marcks</w:t>
+      </w:r>
+      <w:proofErr w:type="spellEnd"/>
+      <w:r>
+        <w:t xml:space="preserve"> (HJM)</w:t>
       </w:r>
     </w:p>
     <w:p>
@@ -1392,13 +1413,29 @@
     <w:p/>
     <w:p>
       <w:r>
-        <w:t>Each member had their own components to complete for requirements, acceptance tests, high level designs and low level designs.</w:t>
+        <w:t xml:space="preserve">Each member had their own components to complete for requirements, acceptance tests, high level designs and </w:t>
+      </w:r>
+      <w:proofErr w:type="gramStart"/>
+      <w:r>
+        <w:t>low level</w:t>
+      </w:r>
+      <w:proofErr w:type="gramEnd"/>
+      <w:r>
+        <w:t xml:space="preserve"> designs.</w:t>
       </w:r>
     </w:p>
     <w:p/>
     <w:p>
       <w:r>
-        <w:t>Note: For this submission, we have not created the low level designs (Jackson Diagrams). The reason for this is, we have not yet seen enough code or looked thoroughly through the hardware for the Blood Pressure Machine component.</w:t>
+        <w:t xml:space="preserve">Note: For this submission, we have not created the </w:t>
+      </w:r>
+      <w:proofErr w:type="gramStart"/>
+      <w:r>
+        <w:t>low level</w:t>
+      </w:r>
+      <w:proofErr w:type="gramEnd"/>
+      <w:r>
+        <w:t xml:space="preserve"> designs (Jackson Diagrams). The reason for this is, we have not yet seen enough code or looked thoroughly through the hardware for the Blood Pressure Machine component.</w:t>
       </w:r>
     </w:p>
     <w:p/>
@@ -1425,7 +1462,15 @@
         <w:t>.doc</w:t>
       </w:r>
       <w:r>
-        <w:t xml:space="preserve"> document which gives more concise and easy to follow version of individual progress along with all the reviews made by users to each other’s work.</w:t>
+        <w:t xml:space="preserve"> document which gives </w:t>
+      </w:r>
+      <w:proofErr w:type="gramStart"/>
+      <w:r>
+        <w:t>more concise and easy</w:t>
+      </w:r>
+      <w:proofErr w:type="gramEnd"/>
+      <w:r>
+        <w:t xml:space="preserve"> to follow version of individual progress along with all the reviews made by users to each other’s work.</w:t>
       </w:r>
     </w:p>
     <w:p/>
@@ -1717,8 +1762,16 @@
               <w:rPr>
                 <w:sz w:val="32"/>
               </w:rPr>
-              <w:t>Harrison James Marcks</w:t>
-            </w:r>
+              <w:t xml:space="preserve">Harrison James </w:t>
+            </w:r>
+            <w:proofErr w:type="spellStart"/>
+            <w:r>
+              <w:rPr>
+                <w:sz w:val="32"/>
+              </w:rPr>
+              <w:t>Marcks</w:t>
+            </w:r>
+            <w:proofErr w:type="spellEnd"/>
             <w:r>
               <w:rPr>
                 <w:sz w:val="32"/>
@@ -2413,12 +2466,21 @@
                 <w:rFonts w:ascii="Calibri" w:hAnsi="Calibri" w:cs="Calibri"/>
               </w:rPr>
             </w:pPr>
-            <w:r>
-              <w:rPr>
-                <w:rFonts w:ascii="Calibri" w:hAnsi="Calibri" w:cs="Calibri"/>
-                <w:szCs w:val="22"/>
-              </w:rPr>
-              <w:t>So the board can actually be used and boot up</w:t>
+            <w:proofErr w:type="gramStart"/>
+            <w:r>
+              <w:rPr>
+                <w:rFonts w:ascii="Calibri" w:hAnsi="Calibri" w:cs="Calibri"/>
+                <w:szCs w:val="22"/>
+              </w:rPr>
+              <w:t>So</w:t>
+            </w:r>
+            <w:proofErr w:type="gramEnd"/>
+            <w:r>
+              <w:rPr>
+                <w:rFonts w:ascii="Calibri" w:hAnsi="Calibri" w:cs="Calibri"/>
+                <w:szCs w:val="22"/>
+              </w:rPr>
+              <w:t xml:space="preserve"> the board can actually be used and boot up</w:t>
             </w:r>
           </w:p>
         </w:tc>
@@ -3047,7 +3109,21 @@
               <w:rPr>
                 <w:sz w:val="32"/>
               </w:rPr>
-              <w:t xml:space="preserve"> (Harrison James Marcks)</w:t>
+              <w:t xml:space="preserve"> (Harrison James </w:t>
+            </w:r>
+            <w:proofErr w:type="spellStart"/>
+            <w:r>
+              <w:rPr>
+                <w:sz w:val="32"/>
+              </w:rPr>
+              <w:t>Marcks</w:t>
+            </w:r>
+            <w:proofErr w:type="spellEnd"/>
+            <w:r>
+              <w:rPr>
+                <w:sz w:val="32"/>
+              </w:rPr>
+              <w:t>)</w:t>
             </w:r>
             <w:bookmarkEnd w:id="9"/>
           </w:p>
@@ -3837,16 +3913,44 @@
               <w:pStyle w:val="Heading2"/>
               <w:outlineLvl w:val="1"/>
             </w:pPr>
-            <w:bookmarkStart w:id="10" w:name="_Toc529794367"/>
-            <w:bookmarkStart w:id="11" w:name="_Toc530706633"/>
-            <w:bookmarkStart w:id="12" w:name="_Toc531017577"/>
+            <w:bookmarkStart w:id="10" w:name="_Toc531017577"/>
+            <w:bookmarkStart w:id="11" w:name="_Toc529794367"/>
+            <w:bookmarkStart w:id="12" w:name="_Toc530706633"/>
             <w:r>
               <w:rPr>
                 <w:sz w:val="32"/>
               </w:rPr>
-              <w:t>Human Interface (Huseyin Sert)</w:t>
-            </w:r>
-            <w:bookmarkEnd w:id="12"/>
+              <w:t>Human Interface (</w:t>
+            </w:r>
+            <w:proofErr w:type="spellStart"/>
+            <w:r>
+              <w:rPr>
+                <w:sz w:val="32"/>
+              </w:rPr>
+              <w:t>Huseyin</w:t>
+            </w:r>
+            <w:proofErr w:type="spellEnd"/>
+            <w:r>
+              <w:rPr>
+                <w:sz w:val="32"/>
+              </w:rPr>
+              <w:t xml:space="preserve"> </w:t>
+            </w:r>
+            <w:proofErr w:type="spellStart"/>
+            <w:r>
+              <w:rPr>
+                <w:sz w:val="32"/>
+              </w:rPr>
+              <w:t>Sert</w:t>
+            </w:r>
+            <w:proofErr w:type="spellEnd"/>
+            <w:r>
+              <w:rPr>
+                <w:sz w:val="32"/>
+              </w:rPr>
+              <w:t>)</w:t>
+            </w:r>
+            <w:bookmarkEnd w:id="10"/>
           </w:p>
         </w:tc>
       </w:tr>
@@ -5252,7 +5356,35 @@
               <w:rPr>
                 <w:sz w:val="32"/>
               </w:rPr>
-              <w:t>Screen (Huseyin Sert)</w:t>
+              <w:t>Screen (</w:t>
+            </w:r>
+            <w:proofErr w:type="spellStart"/>
+            <w:r>
+              <w:rPr>
+                <w:sz w:val="32"/>
+              </w:rPr>
+              <w:t>Huseyin</w:t>
+            </w:r>
+            <w:proofErr w:type="spellEnd"/>
+            <w:r>
+              <w:rPr>
+                <w:sz w:val="32"/>
+              </w:rPr>
+              <w:t xml:space="preserve"> </w:t>
+            </w:r>
+            <w:proofErr w:type="spellStart"/>
+            <w:r>
+              <w:rPr>
+                <w:sz w:val="32"/>
+              </w:rPr>
+              <w:t>Sert</w:t>
+            </w:r>
+            <w:proofErr w:type="spellEnd"/>
+            <w:r>
+              <w:rPr>
+                <w:sz w:val="32"/>
+              </w:rPr>
+              <w:t>)</w:t>
             </w:r>
             <w:bookmarkEnd w:id="13"/>
           </w:p>
@@ -5567,7 +5699,23 @@
                 <w:rFonts w:ascii="Calibri" w:hAnsi="Calibri" w:cs="Calibri"/>
                 <w:szCs w:val="22"/>
               </w:rPr>
-              <w:t>Ensure that the device is working properly, Tell patient what is going on with their readings</w:t>
+              <w:t xml:space="preserve">Ensure that the device is working properly, </w:t>
+            </w:r>
+            <w:proofErr w:type="gramStart"/>
+            <w:r>
+              <w:rPr>
+                <w:rFonts w:ascii="Calibri" w:hAnsi="Calibri" w:cs="Calibri"/>
+                <w:szCs w:val="22"/>
+              </w:rPr>
+              <w:t>Tell</w:t>
+            </w:r>
+            <w:proofErr w:type="gramEnd"/>
+            <w:r>
+              <w:rPr>
+                <w:rFonts w:ascii="Calibri" w:hAnsi="Calibri" w:cs="Calibri"/>
+                <w:szCs w:val="22"/>
+              </w:rPr>
+              <w:t xml:space="preserve"> patient what is going on with their readings</w:t>
             </w:r>
           </w:p>
         </w:tc>
@@ -8138,7 +8286,23 @@
           <w:b/>
           <w:sz w:val="32"/>
         </w:rPr>
-        <w:t>(Harrison James Marcks)</w:t>
+        <w:t xml:space="preserve">(Harrison James </w:t>
+      </w:r>
+      <w:proofErr w:type="spellStart"/>
+      <w:r>
+        <w:rPr>
+          <w:b/>
+          <w:sz w:val="32"/>
+        </w:rPr>
+        <w:t>Marcks</w:t>
+      </w:r>
+      <w:proofErr w:type="spellEnd"/>
+      <w:r>
+        <w:rPr>
+          <w:b/>
+          <w:sz w:val="32"/>
+        </w:rPr>
+        <w:t>)</w:t>
       </w:r>
       <w:bookmarkEnd w:id="20"/>
     </w:p>
@@ -10343,8 +10507,8 @@
         </w:rPr>
       </w:pPr>
       <w:bookmarkStart w:id="21" w:name="_Toc531017583"/>
-      <w:bookmarkEnd w:id="10"/>
       <w:bookmarkEnd w:id="11"/>
+      <w:bookmarkEnd w:id="12"/>
       <w:r>
         <w:rPr>
           <w:rFonts w:cs="Calibri"/>
@@ -10367,7 +10531,43 @@
           <w:b/>
           <w:sz w:val="32"/>
         </w:rPr>
-        <w:t xml:space="preserve"> (Huseyin Sert)</w:t>
+        <w:t xml:space="preserve"> (</w:t>
+      </w:r>
+      <w:proofErr w:type="spellStart"/>
+      <w:r>
+        <w:rPr>
+          <w:rFonts w:cs="Calibri"/>
+          <w:b/>
+          <w:sz w:val="32"/>
+        </w:rPr>
+        <w:t>Huseyin</w:t>
+      </w:r>
+      <w:proofErr w:type="spellEnd"/>
+      <w:r>
+        <w:rPr>
+          <w:rFonts w:cs="Calibri"/>
+          <w:b/>
+          <w:sz w:val="32"/>
+        </w:rPr>
+        <w:t xml:space="preserve"> </w:t>
+      </w:r>
+      <w:proofErr w:type="spellStart"/>
+      <w:r>
+        <w:rPr>
+          <w:rFonts w:cs="Calibri"/>
+          <w:b/>
+          <w:sz w:val="32"/>
+        </w:rPr>
+        <w:t>Sert</w:t>
+      </w:r>
+      <w:proofErr w:type="spellEnd"/>
+      <w:r>
+        <w:rPr>
+          <w:rFonts w:cs="Calibri"/>
+          <w:b/>
+          <w:sz w:val="32"/>
+        </w:rPr>
+        <w:t>)</w:t>
       </w:r>
       <w:bookmarkEnd w:id="21"/>
     </w:p>
@@ -11507,11 +11707,11 @@
           <w:sz w:val="32"/>
         </w:rPr>
       </w:pPr>
-      <w:bookmarkStart w:id="22" w:name="_Toc529794364"/>
-      <w:bookmarkStart w:id="23" w:name="_Toc530930023"/>
-      <w:bookmarkStart w:id="24" w:name="_Toc531017584"/>
-      <w:bookmarkStart w:id="25" w:name="_Toc529794361"/>
-      <w:bookmarkStart w:id="26" w:name="_Toc531016691"/>
+      <w:bookmarkStart w:id="22" w:name="_Toc529794361"/>
+      <w:bookmarkStart w:id="23" w:name="_Toc531016691"/>
+      <w:bookmarkStart w:id="24" w:name="_Toc529794364"/>
+      <w:bookmarkStart w:id="25" w:name="_Toc530930023"/>
+      <w:bookmarkStart w:id="26" w:name="_Toc531017584"/>
       <w:r>
         <w:rPr>
           <w:b/>
@@ -11519,7 +11719,7 @@
         </w:rPr>
         <w:t>Menu</w:t>
       </w:r>
-      <w:bookmarkEnd w:id="25"/>
+      <w:bookmarkEnd w:id="22"/>
       <w:r>
         <w:rPr>
           <w:b/>
@@ -11527,7 +11727,7 @@
         </w:rPr>
         <w:t xml:space="preserve"> (Jesse Batt)</w:t>
       </w:r>
-      <w:bookmarkEnd w:id="26"/>
+      <w:bookmarkEnd w:id="23"/>
     </w:p>
     <w:p>
       <w:r>
@@ -12849,21 +13049,7 @@
           <w:b/>
           <w:sz w:val="32"/>
         </w:rPr>
-        <w:t xml:space="preserve"> (</w:t>
-      </w:r>
-      <w:r>
-        <w:rPr>
-          <w:b/>
-          <w:sz w:val="32"/>
-        </w:rPr>
-        <w:t>Jesse Batt</w:t>
-      </w:r>
-      <w:r>
-        <w:rPr>
-          <w:b/>
-          <w:sz w:val="32"/>
-        </w:rPr>
-        <w:t>)</w:t>
+        <w:t xml:space="preserve"> (Jesse Batt)</w:t>
       </w:r>
       <w:bookmarkEnd w:id="28"/>
     </w:p>
@@ -13766,8 +13952,6 @@
               </w:rPr>
               <w:t>Updated values display correctly</w:t>
             </w:r>
-            <w:bookmarkStart w:id="29" w:name="_GoBack"/>
-            <w:bookmarkEnd w:id="29"/>
           </w:p>
         </w:tc>
       </w:tr>
@@ -13803,16 +13987,48 @@
         </w:rPr>
         <w:t>Human Interface</w:t>
       </w:r>
-      <w:bookmarkEnd w:id="22"/>
-      <w:bookmarkEnd w:id="23"/>
+      <w:bookmarkEnd w:id="24"/>
+      <w:bookmarkEnd w:id="25"/>
       <w:r>
         <w:rPr>
           <w:b/>
           <w:sz w:val="32"/>
         </w:rPr>
-        <w:t xml:space="preserve"> (Huseyin Sert)</w:t>
-      </w:r>
-      <w:bookmarkEnd w:id="24"/>
+        <w:t xml:space="preserve"> (</w:t>
+      </w:r>
+      <w:proofErr w:type="spellStart"/>
+      <w:r>
+        <w:rPr>
+          <w:b/>
+          <w:sz w:val="32"/>
+        </w:rPr>
+        <w:t>Huseyin</w:t>
+      </w:r>
+      <w:proofErr w:type="spellEnd"/>
+      <w:r>
+        <w:rPr>
+          <w:b/>
+          <w:sz w:val="32"/>
+        </w:rPr>
+        <w:t xml:space="preserve"> </w:t>
+      </w:r>
+      <w:proofErr w:type="spellStart"/>
+      <w:r>
+        <w:rPr>
+          <w:b/>
+          <w:sz w:val="32"/>
+        </w:rPr>
+        <w:t>Sert</w:t>
+      </w:r>
+      <w:proofErr w:type="spellEnd"/>
+      <w:r>
+        <w:rPr>
+          <w:b/>
+          <w:sz w:val="32"/>
+        </w:rPr>
+        <w:t>)</w:t>
+      </w:r>
+      <w:bookmarkEnd w:id="26"/>
     </w:p>
     <w:p>
       <w:r>
@@ -15584,11 +15800,19 @@
                 <w:sz w:val="22"/>
               </w:rPr>
             </w:pPr>
-            <w:r>
-              <w:rPr>
-                <w:sz w:val="22"/>
-              </w:rPr>
-              <w:t>Goto user profiles</w:t>
+            <w:proofErr w:type="spellStart"/>
+            <w:r>
+              <w:rPr>
+                <w:sz w:val="22"/>
+              </w:rPr>
+              <w:t>Goto</w:t>
+            </w:r>
+            <w:proofErr w:type="spellEnd"/>
+            <w:r>
+              <w:rPr>
+                <w:sz w:val="22"/>
+              </w:rPr>
+              <w:t xml:space="preserve"> user profiles</w:t>
             </w:r>
           </w:p>
         </w:tc>
@@ -16293,9 +16517,9 @@
           <w:sz w:val="48"/>
         </w:rPr>
       </w:pPr>
-      <w:bookmarkStart w:id="30" w:name="_Toc529794365"/>
-      <w:bookmarkStart w:id="31" w:name="_Toc530930024"/>
-      <w:bookmarkStart w:id="32" w:name="_Toc531017585"/>
+      <w:bookmarkStart w:id="29" w:name="_Toc529794365"/>
+      <w:bookmarkStart w:id="30" w:name="_Toc530930024"/>
+      <w:bookmarkStart w:id="31" w:name="_Toc531017585"/>
       <w:r>
         <w:rPr>
           <w:b/>
@@ -16303,16 +16527,48 @@
         </w:rPr>
         <w:t>Screen</w:t>
       </w:r>
+      <w:bookmarkEnd w:id="29"/>
+      <w:r>
+        <w:rPr>
+          <w:b/>
+          <w:sz w:val="32"/>
+        </w:rPr>
+        <w:t xml:space="preserve"> (</w:t>
+      </w:r>
+      <w:proofErr w:type="spellStart"/>
+      <w:r>
+        <w:rPr>
+          <w:b/>
+          <w:sz w:val="32"/>
+        </w:rPr>
+        <w:t>Huseyin</w:t>
+      </w:r>
+      <w:proofErr w:type="spellEnd"/>
+      <w:r>
+        <w:rPr>
+          <w:b/>
+          <w:sz w:val="32"/>
+        </w:rPr>
+        <w:t xml:space="preserve"> </w:t>
+      </w:r>
+      <w:proofErr w:type="spellStart"/>
+      <w:r>
+        <w:rPr>
+          <w:b/>
+          <w:sz w:val="32"/>
+        </w:rPr>
+        <w:t>Sert</w:t>
+      </w:r>
+      <w:proofErr w:type="spellEnd"/>
+      <w:r>
+        <w:rPr>
+          <w:b/>
+          <w:sz w:val="32"/>
+        </w:rPr>
+        <w:t>)</w:t>
+      </w:r>
       <w:bookmarkEnd w:id="30"/>
-      <w:r>
-        <w:rPr>
-          <w:b/>
-          <w:sz w:val="32"/>
-        </w:rPr>
-        <w:t xml:space="preserve"> (Huseyin Sert)</w:t>
-      </w:r>
       <w:bookmarkEnd w:id="31"/>
-      <w:bookmarkEnd w:id="32"/>
     </w:p>
     <w:p>
       <w:r>
@@ -17968,12 +18224,14 @@
         </w:rPr>
         <w:t xml:space="preserve">Ensure that the screen can display text and data on the screen clearly with correct </w:t>
       </w:r>
+      <w:proofErr w:type="spellStart"/>
       <w:r>
         <w:rPr>
           <w:rFonts w:cstheme="minorHAnsi"/>
         </w:rPr>
         <w:t>colour</w:t>
       </w:r>
+      <w:proofErr w:type="spellEnd"/>
       <w:r>
         <w:rPr>
           <w:rFonts w:cstheme="minorHAnsi"/>
@@ -18156,7 +18414,21 @@
               <w:rPr>
                 <w:sz w:val="22"/>
               </w:rPr>
-              <w:t>Be able to read text, options, menu and anything intended to be displayed on the screen without difficulty because a clear font is selected and correct colour inversion is being used</w:t>
+              <w:t xml:space="preserve">Be able to read text, options, menu and anything intended to be displayed on the screen without difficulty because a clear font is selected and correct </w:t>
+            </w:r>
+            <w:proofErr w:type="spellStart"/>
+            <w:r>
+              <w:rPr>
+                <w:sz w:val="22"/>
+              </w:rPr>
+              <w:t>colour</w:t>
+            </w:r>
+            <w:proofErr w:type="spellEnd"/>
+            <w:r>
+              <w:rPr>
+                <w:sz w:val="22"/>
+              </w:rPr>
+              <w:t xml:space="preserve"> inversion is being used</w:t>
             </w:r>
           </w:p>
         </w:tc>
@@ -18432,8 +18704,8 @@
           <w:sz w:val="48"/>
         </w:rPr>
       </w:pPr>
-      <w:bookmarkStart w:id="33" w:name="_Toc530930026"/>
-      <w:bookmarkStart w:id="34" w:name="_Toc531017586"/>
+      <w:bookmarkStart w:id="32" w:name="_Toc530930026"/>
+      <w:bookmarkStart w:id="33" w:name="_Toc531017586"/>
       <w:r>
         <w:rPr>
           <w:b/>
@@ -18442,8 +18714,8 @@
         <w:lastRenderedPageBreak/>
         <w:t>Designs</w:t>
       </w:r>
+      <w:bookmarkEnd w:id="32"/>
       <w:bookmarkEnd w:id="33"/>
-      <w:bookmarkEnd w:id="34"/>
     </w:p>
     <w:p>
       <w:pPr>
@@ -18453,8 +18725,8 @@
           <w:sz w:val="32"/>
         </w:rPr>
       </w:pPr>
-      <w:bookmarkStart w:id="35" w:name="_Toc530930028"/>
-      <w:bookmarkStart w:id="36" w:name="_Toc531017587"/>
+      <w:bookmarkStart w:id="34" w:name="_Toc530930028"/>
+      <w:bookmarkStart w:id="35" w:name="_Toc531017587"/>
       <w:r>
         <w:rPr>
           <w:b/>
@@ -18462,8 +18734,8 @@
         </w:rPr>
         <w:t>Screen</w:t>
       </w:r>
+      <w:bookmarkEnd w:id="34"/>
       <w:bookmarkEnd w:id="35"/>
-      <w:bookmarkEnd w:id="36"/>
     </w:p>
     <w:p>
       <w:pPr>
@@ -18472,8 +18744,8 @@
           <w:sz w:val="32"/>
         </w:rPr>
       </w:pPr>
-      <w:bookmarkStart w:id="37" w:name="_Toc530930030"/>
-      <w:bookmarkStart w:id="38" w:name="_Toc531017588"/>
+      <w:bookmarkStart w:id="36" w:name="_Toc530930030"/>
+      <w:bookmarkStart w:id="37" w:name="_Toc531017588"/>
       <w:r>
         <w:rPr>
           <w:sz w:val="32"/>
@@ -18490,10 +18762,38 @@
         <w:rPr>
           <w:sz w:val="32"/>
         </w:rPr>
-        <w:t xml:space="preserve"> (Huseyin Sert)</w:t>
-      </w:r>
+        <w:t xml:space="preserve"> (</w:t>
+      </w:r>
+      <w:proofErr w:type="spellStart"/>
+      <w:r>
+        <w:rPr>
+          <w:sz w:val="32"/>
+        </w:rPr>
+        <w:t>Huseyin</w:t>
+      </w:r>
+      <w:proofErr w:type="spellEnd"/>
+      <w:r>
+        <w:rPr>
+          <w:sz w:val="32"/>
+        </w:rPr>
+        <w:t xml:space="preserve"> </w:t>
+      </w:r>
+      <w:proofErr w:type="spellStart"/>
+      <w:r>
+        <w:rPr>
+          <w:sz w:val="32"/>
+        </w:rPr>
+        <w:t>Sert</w:t>
+      </w:r>
+      <w:proofErr w:type="spellEnd"/>
+      <w:r>
+        <w:rPr>
+          <w:sz w:val="32"/>
+        </w:rPr>
+        <w:t>)</w:t>
+      </w:r>
+      <w:bookmarkEnd w:id="36"/>
       <w:bookmarkEnd w:id="37"/>
-      <w:bookmarkEnd w:id="38"/>
     </w:p>
     <w:p>
       <w:pPr>
@@ -18558,6 +18858,218 @@
           </wp:inline>
         </w:drawing>
       </w:r>
+    </w:p>
+    <w:p>
+      <w:pPr>
+        <w:spacing w:after="160" w:line="259" w:lineRule="auto"/>
+      </w:pPr>
+      <w:r>
+        <w:br w:type="page"/>
+      </w:r>
+    </w:p>
+    <w:p>
+      <w:pPr>
+        <w:pStyle w:val="Heading2"/>
+        <w:rPr>
+          <w:b/>
+          <w:sz w:val="32"/>
+        </w:rPr>
+      </w:pPr>
+      <w:r>
+        <w:rPr>
+          <w:b/>
+          <w:sz w:val="32"/>
+        </w:rPr>
+        <w:lastRenderedPageBreak/>
+        <w:t>Menu (Generic)</w:t>
+      </w:r>
+    </w:p>
+    <w:p>
+      <w:pPr>
+        <w:pStyle w:val="Heading3"/>
+        <w:rPr>
+          <w:sz w:val="32"/>
+        </w:rPr>
+      </w:pPr>
+      <w:r>
+        <w:rPr>
+          <w:sz w:val="32"/>
+        </w:rPr>
+        <w:t xml:space="preserve">High </w:t>
+      </w:r>
+      <w:r>
+        <w:rPr>
+          <w:sz w:val="32"/>
+        </w:rPr>
+        <w:t>Level</w:t>
+      </w:r>
+      <w:r>
+        <w:rPr>
+          <w:sz w:val="32"/>
+        </w:rPr>
+        <w:t xml:space="preserve"> (</w:t>
+      </w:r>
+      <w:r>
+        <w:rPr>
+          <w:sz w:val="32"/>
+        </w:rPr>
+        <w:t>Jesse Batt</w:t>
+      </w:r>
+      <w:r>
+        <w:rPr>
+          <w:sz w:val="32"/>
+        </w:rPr>
+        <w:t>)</w:t>
+      </w:r>
+    </w:p>
+    <w:p>
+      <w:r>
+        <w:rPr>
+          <w:noProof/>
+        </w:rPr>
+        <w:drawing>
+          <wp:inline distT="0" distB="0" distL="0" distR="0">
+            <wp:extent cx="4864100" cy="2400300"/>
+            <wp:effectExtent l="0" t="0" r="0" b="0"/>
+            <wp:docPr id="1" name="Picture 1"/>
+            <wp:cNvGraphicFramePr>
+              <a:graphicFrameLocks xmlns:a="http://schemas.openxmlformats.org/drawingml/2006/main" noChangeAspect="1"/>
+            </wp:cNvGraphicFramePr>
+            <a:graphic xmlns:a="http://schemas.openxmlformats.org/drawingml/2006/main">
+              <a:graphicData uri="http://schemas.openxmlformats.org/drawingml/2006/picture">
+                <pic:pic xmlns:pic="http://schemas.openxmlformats.org/drawingml/2006/picture">
+                  <pic:nvPicPr>
+                    <pic:cNvPr id="1" name="BPM Generic Menu FSM.pdf"/>
+                    <pic:cNvPicPr/>
+                  </pic:nvPicPr>
+                  <pic:blipFill>
+                    <a:blip r:embed="rId7">
+                      <a:extLst>
+                        <a:ext uri="{28A0092B-C50C-407E-A947-70E740481C1C}">
+                          <a14:useLocalDpi xmlns:a14="http://schemas.microsoft.com/office/drawing/2010/main" val="0"/>
+                        </a:ext>
+                      </a:extLst>
+                    </a:blip>
+                    <a:stretch>
+                      <a:fillRect/>
+                    </a:stretch>
+                  </pic:blipFill>
+                  <pic:spPr>
+                    <a:xfrm>
+                      <a:off x="0" y="0"/>
+                      <a:ext cx="4864100" cy="2400300"/>
+                    </a:xfrm>
+                    <a:prstGeom prst="rect">
+                      <a:avLst/>
+                    </a:prstGeom>
+                  </pic:spPr>
+                </pic:pic>
+              </a:graphicData>
+            </a:graphic>
+          </wp:inline>
+        </w:drawing>
+      </w:r>
+    </w:p>
+    <w:p>
+      <w:pPr>
+        <w:spacing w:after="160" w:line="259" w:lineRule="auto"/>
+      </w:pPr>
+      <w:r>
+        <w:br w:type="page"/>
+      </w:r>
+    </w:p>
+    <w:p>
+      <w:pPr>
+        <w:pStyle w:val="Heading2"/>
+        <w:rPr>
+          <w:b/>
+          <w:sz w:val="32"/>
+        </w:rPr>
+      </w:pPr>
+      <w:r>
+        <w:rPr>
+          <w:b/>
+          <w:sz w:val="32"/>
+        </w:rPr>
+        <w:lastRenderedPageBreak/>
+        <w:t>Database</w:t>
+      </w:r>
+    </w:p>
+    <w:p>
+      <w:pPr>
+        <w:pStyle w:val="Heading3"/>
+        <w:rPr>
+          <w:sz w:val="32"/>
+        </w:rPr>
+      </w:pPr>
+      <w:r>
+        <w:rPr>
+          <w:sz w:val="32"/>
+        </w:rPr>
+        <w:t xml:space="preserve">High </w:t>
+      </w:r>
+      <w:r>
+        <w:rPr>
+          <w:sz w:val="32"/>
+        </w:rPr>
+        <w:t>Level</w:t>
+      </w:r>
+      <w:r>
+        <w:rPr>
+          <w:sz w:val="32"/>
+        </w:rPr>
+        <w:t xml:space="preserve"> (Jesse Batt)</w:t>
+      </w:r>
+    </w:p>
+    <w:p>
+      <w:r>
+        <w:rPr>
+          <w:noProof/>
+        </w:rPr>
+        <w:drawing>
+          <wp:inline distT="0" distB="0" distL="0" distR="0">
+            <wp:extent cx="5588000" cy="2590800"/>
+            <wp:effectExtent l="0" t="0" r="0" b="0"/>
+            <wp:docPr id="3" name="Picture 3"/>
+            <wp:cNvGraphicFramePr>
+              <a:graphicFrameLocks xmlns:a="http://schemas.openxmlformats.org/drawingml/2006/main" noChangeAspect="1"/>
+            </wp:cNvGraphicFramePr>
+            <a:graphic xmlns:a="http://schemas.openxmlformats.org/drawingml/2006/main">
+              <a:graphicData uri="http://schemas.openxmlformats.org/drawingml/2006/picture">
+                <pic:pic xmlns:pic="http://schemas.openxmlformats.org/drawingml/2006/picture">
+                  <pic:nvPicPr>
+                    <pic:cNvPr id="3" name="BPM Database FSM.pdf"/>
+                    <pic:cNvPicPr/>
+                  </pic:nvPicPr>
+                  <pic:blipFill>
+                    <a:blip r:embed="rId8">
+                      <a:extLst>
+                        <a:ext uri="{28A0092B-C50C-407E-A947-70E740481C1C}">
+                          <a14:useLocalDpi xmlns:a14="http://schemas.microsoft.com/office/drawing/2010/main" val="0"/>
+                        </a:ext>
+                      </a:extLst>
+                    </a:blip>
+                    <a:stretch>
+                      <a:fillRect/>
+                    </a:stretch>
+                  </pic:blipFill>
+                  <pic:spPr>
+                    <a:xfrm>
+                      <a:off x="0" y="0"/>
+                      <a:ext cx="5588000" cy="2590800"/>
+                    </a:xfrm>
+                    <a:prstGeom prst="rect">
+                      <a:avLst/>
+                    </a:prstGeom>
+                  </pic:spPr>
+                </pic:pic>
+              </a:graphicData>
+            </a:graphic>
+          </wp:inline>
+        </w:drawing>
+      </w:r>
+      <w:bookmarkStart w:id="38" w:name="_GoBack"/>
+      <w:bookmarkEnd w:id="38"/>
     </w:p>
     <w:sectPr>
       <w:pgSz w:w="11906" w:h="16838"/>
@@ -18956,6 +19468,7 @@
     <w:lsdException w:name="HTML Sample" w:semiHidden="1" w:unhideWhenUsed="1"/>
     <w:lsdException w:name="HTML Typewriter" w:semiHidden="1" w:unhideWhenUsed="1"/>
     <w:lsdException w:name="HTML Variable" w:semiHidden="1" w:unhideWhenUsed="1"/>
+    <w:lsdException w:name="Normal Table" w:semiHidden="1" w:unhideWhenUsed="1"/>
     <w:lsdException w:name="annotation subject" w:semiHidden="1" w:unhideWhenUsed="1"/>
     <w:lsdException w:name="No List" w:semiHidden="1" w:unhideWhenUsed="1"/>
     <w:lsdException w:name="Outline List 1" w:semiHidden="1" w:unhideWhenUsed="1"/>
@@ -18999,8 +19512,10 @@
     <w:lsdException w:name="Table Elegant" w:semiHidden="1" w:unhideWhenUsed="1"/>
     <w:lsdException w:name="Table Professional" w:semiHidden="1" w:unhideWhenUsed="1"/>
     <w:lsdException w:name="Table Subtle 1" w:semiHidden="1" w:unhideWhenUsed="1"/>
+    <w:lsdException w:name="Table Subtle 2" w:semiHidden="1" w:unhideWhenUsed="1"/>
     <w:lsdException w:name="Table Web 1" w:semiHidden="1" w:unhideWhenUsed="1"/>
     <w:lsdException w:name="Table Web 2" w:semiHidden="1" w:unhideWhenUsed="1"/>
+    <w:lsdException w:name="Table Web 3" w:semiHidden="1" w:unhideWhenUsed="1"/>
     <w:lsdException w:name="Balloon Text" w:semiHidden="1" w:unhideWhenUsed="1"/>
     <w:lsdException w:name="Table Grid" w:uiPriority="39"/>
     <w:lsdException w:name="Table Theme" w:semiHidden="1" w:unhideWhenUsed="1"/>
@@ -20035,7 +20550,7 @@
 </file>
 
 <file path=customXml/itemProps1.xml><?xml version="1.0" encoding="utf-8"?>
-<ds:datastoreItem xmlns:ds="http://schemas.openxmlformats.org/officeDocument/2006/customXml" ds:itemID="{24CF6A5D-5510-5249-889D-601BB9C413EA}">
+<ds:datastoreItem xmlns:ds="http://schemas.openxmlformats.org/officeDocument/2006/customXml" ds:itemID="{D9BF1827-D0CA-824E-9A91-04F8C7709E32}">
   <ds:schemaRefs>
     <ds:schemaRef ds:uri="http://schemas.openxmlformats.org/officeDocument/2006/bibliography"/>
   </ds:schemaRefs>

</xml_diff>

<commit_message>
Jesse forgot to pull before working, so this is how we solve a git conflict
</commit_message>
<xml_diff>
--- a/docs/BPM/BPM_Documentation.docx
+++ b/docs/BPM/BPM_Documentation.docx
@@ -52,12 +52,7 @@
             <w:pStyle w:val="TOCHeading"/>
           </w:pPr>
           <w:r>
-            <w:t>Conten</w:t>
-          </w:r>
-          <w:bookmarkStart w:id="0" w:name="_GoBack"/>
-          <w:bookmarkEnd w:id="0"/>
-          <w:r>
-            <w:t>ts</w:t>
+            <w:t>Contents</w:t>
           </w:r>
         </w:p>
         <w:p>
@@ -74,7 +69,6 @@
           </w:pPr>
           <w:r>
             <w:rPr>
-              <w:b/>
               <w:bCs/>
               <w:noProof/>
             </w:rPr>
@@ -82,7 +76,6 @@
           </w:r>
           <w:r>
             <w:rPr>
-              <w:b/>
               <w:bCs/>
               <w:noProof/>
             </w:rPr>
@@ -90,17 +83,15 @@
           </w:r>
           <w:r>
             <w:rPr>
-              <w:b/>
               <w:bCs/>
               <w:noProof/>
             </w:rPr>
             <w:fldChar w:fldCharType="separate"/>
           </w:r>
-          <w:hyperlink w:anchor="_Toc531082841" w:history="1">
+          <w:hyperlink w:anchor="_Toc531193161" w:history="1">
             <w:r>
               <w:rPr>
                 <w:rStyle w:val="Hyperlink"/>
-                <w:b/>
                 <w:noProof/>
               </w:rPr>
               <w:t>0xDEADBEEF</w:t>
@@ -124,7 +115,7 @@
                 <w:noProof/>
                 <w:webHidden/>
               </w:rPr>
-              <w:instrText xml:space="preserve"> PAGEREF _Toc531082841 \h </w:instrText>
+              <w:instrText xml:space="preserve"> PAGEREF _Toc531193161 \h </w:instrText>
             </w:r>
             <w:r>
               <w:rPr>
@@ -144,7 +135,7 @@
                 <w:noProof/>
                 <w:webHidden/>
               </w:rPr>
-              <w:t>1</w:t>
+              <w:t>2</w:t>
             </w:r>
             <w:r>
               <w:rPr>
@@ -167,11 +158,10 @@
               <w:lang w:val="en-GB"/>
             </w:rPr>
           </w:pPr>
-          <w:hyperlink w:anchor="_Toc531082842" w:history="1">
+          <w:hyperlink w:anchor="_Toc531193162" w:history="1">
             <w:r>
               <w:rPr>
                 <w:rStyle w:val="Hyperlink"/>
-                <w:b/>
                 <w:noProof/>
               </w:rPr>
               <w:t>Purpose of document</w:t>
@@ -195,7 +185,7 @@
                 <w:noProof/>
                 <w:webHidden/>
               </w:rPr>
-              <w:instrText xml:space="preserve"> PAGEREF _Toc531082842 \h </w:instrText>
+              <w:instrText xml:space="preserve"> PAGEREF _Toc531193162 \h </w:instrText>
             </w:r>
             <w:r>
               <w:rPr>
@@ -238,11 +228,10 @@
               <w:lang w:val="en-GB"/>
             </w:rPr>
           </w:pPr>
-          <w:hyperlink w:anchor="_Toc531082843" w:history="1">
+          <w:hyperlink w:anchor="_Toc531193163" w:history="1">
             <w:r>
               <w:rPr>
                 <w:rStyle w:val="Hyperlink"/>
-                <w:b/>
                 <w:noProof/>
               </w:rPr>
               <w:t>Requirements</w:t>
@@ -266,7 +255,7 @@
                 <w:noProof/>
                 <w:webHidden/>
               </w:rPr>
-              <w:instrText xml:space="preserve"> PAGEREF _Toc531082843 \h </w:instrText>
+              <w:instrText xml:space="preserve"> PAGEREF _Toc531193163 \h </w:instrText>
             </w:r>
             <w:r>
               <w:rPr>
@@ -309,7 +298,7 @@
               <w:lang w:val="en-GB"/>
             </w:rPr>
           </w:pPr>
-          <w:hyperlink w:anchor="_Toc531082844" w:history="1">
+          <w:hyperlink w:anchor="_Toc531193164" w:history="1">
             <w:r>
               <w:rPr>
                 <w:rStyle w:val="Hyperlink"/>
@@ -336,7 +325,7 @@
                 <w:noProof/>
                 <w:webHidden/>
               </w:rPr>
-              <w:instrText xml:space="preserve"> PAGEREF _Toc531082844 \h </w:instrText>
+              <w:instrText xml:space="preserve"> PAGEREF _Toc531193164 \h </w:instrText>
             </w:r>
             <w:r>
               <w:rPr>
@@ -379,13 +368,13 @@
               <w:lang w:val="en-GB"/>
             </w:rPr>
           </w:pPr>
-          <w:hyperlink w:anchor="_Toc531082845" w:history="1">
+          <w:hyperlink w:anchor="_Toc531193165" w:history="1">
             <w:r>
               <w:rPr>
                 <w:rStyle w:val="Hyperlink"/>
                 <w:noProof/>
               </w:rPr>
-              <w:t>Sphygmomanometer (Harrison James Marcks)</w:t>
+              <w:t>Blood Pressure Machine (Harrison James Marcks)</w:t>
             </w:r>
             <w:r>
               <w:rPr>
@@ -406,7 +395,7 @@
                 <w:noProof/>
                 <w:webHidden/>
               </w:rPr>
-              <w:instrText xml:space="preserve"> PAGEREF _Toc531082845 \h </w:instrText>
+              <w:instrText xml:space="preserve"> PAGEREF _Toc531193165 \h </w:instrText>
             </w:r>
             <w:r>
               <w:rPr>
@@ -449,7 +438,7 @@
               <w:lang w:val="en-GB"/>
             </w:rPr>
           </w:pPr>
-          <w:hyperlink w:anchor="_Toc531082846" w:history="1">
+          <w:hyperlink w:anchor="_Toc531193166" w:history="1">
             <w:r>
               <w:rPr>
                 <w:rStyle w:val="Hyperlink"/>
@@ -476,7 +465,7 @@
                 <w:noProof/>
                 <w:webHidden/>
               </w:rPr>
-              <w:instrText xml:space="preserve"> PAGEREF _Toc531082846 \h </w:instrText>
+              <w:instrText xml:space="preserve"> PAGEREF _Toc531193166 \h </w:instrText>
             </w:r>
             <w:r>
               <w:rPr>
@@ -519,7 +508,7 @@
               <w:lang w:val="en-GB"/>
             </w:rPr>
           </w:pPr>
-          <w:hyperlink w:anchor="_Toc531082847" w:history="1">
+          <w:hyperlink w:anchor="_Toc531193167" w:history="1">
             <w:r>
               <w:rPr>
                 <w:rStyle w:val="Hyperlink"/>
@@ -546,7 +535,7 @@
                 <w:noProof/>
                 <w:webHidden/>
               </w:rPr>
-              <w:instrText xml:space="preserve"> PAGEREF _Toc531082847 \h </w:instrText>
+              <w:instrText xml:space="preserve"> PAGEREF _Toc531193167 \h </w:instrText>
             </w:r>
             <w:r>
               <w:rPr>
@@ -589,7 +578,7 @@
               <w:lang w:val="en-GB"/>
             </w:rPr>
           </w:pPr>
-          <w:hyperlink w:anchor="_Toc531082848" w:history="1">
+          <w:hyperlink w:anchor="_Toc531193168" w:history="1">
             <w:r>
               <w:rPr>
                 <w:rStyle w:val="Hyperlink"/>
@@ -616,7 +605,7 @@
                 <w:noProof/>
                 <w:webHidden/>
               </w:rPr>
-              <w:instrText xml:space="preserve"> PAGEREF _Toc531082848 \h </w:instrText>
+              <w:instrText xml:space="preserve"> PAGEREF _Toc531193168 \h </w:instrText>
             </w:r>
             <w:r>
               <w:rPr>
@@ -636,7 +625,7 @@
                 <w:noProof/>
                 <w:webHidden/>
               </w:rPr>
-              <w:t>4</w:t>
+              <w:t>5</w:t>
             </w:r>
             <w:r>
               <w:rPr>
@@ -659,7 +648,7 @@
               <w:lang w:val="en-GB"/>
             </w:rPr>
           </w:pPr>
-          <w:hyperlink w:anchor="_Toc531082849" w:history="1">
+          <w:hyperlink w:anchor="_Toc531193169" w:history="1">
             <w:r>
               <w:rPr>
                 <w:rStyle w:val="Hyperlink"/>
@@ -686,7 +675,7 @@
                 <w:noProof/>
                 <w:webHidden/>
               </w:rPr>
-              <w:instrText xml:space="preserve"> PAGEREF _Toc531082849 \h </w:instrText>
+              <w:instrText xml:space="preserve"> PAGEREF _Toc531193169 \h </w:instrText>
             </w:r>
             <w:r>
               <w:rPr>
@@ -729,7 +718,7 @@
               <w:lang w:val="en-GB"/>
             </w:rPr>
           </w:pPr>
-          <w:hyperlink w:anchor="_Toc531082850" w:history="1">
+          <w:hyperlink w:anchor="_Toc531193170" w:history="1">
             <w:r>
               <w:rPr>
                 <w:rStyle w:val="Hyperlink"/>
@@ -756,7 +745,7 @@
                 <w:noProof/>
                 <w:webHidden/>
               </w:rPr>
-              <w:instrText xml:space="preserve"> PAGEREF _Toc531082850 \h </w:instrText>
+              <w:instrText xml:space="preserve"> PAGEREF _Toc531193170 \h </w:instrText>
             </w:r>
             <w:r>
               <w:rPr>
@@ -799,7 +788,7 @@
               <w:lang w:val="en-GB"/>
             </w:rPr>
           </w:pPr>
-          <w:hyperlink w:anchor="_Toc531082851" w:history="1">
+          <w:hyperlink w:anchor="_Toc531193171" w:history="1">
             <w:r>
               <w:rPr>
                 <w:rStyle w:val="Hyperlink"/>
@@ -826,7 +815,7 @@
                 <w:noProof/>
                 <w:webHidden/>
               </w:rPr>
-              <w:instrText xml:space="preserve"> PAGEREF _Toc531082851 \h </w:instrText>
+              <w:instrText xml:space="preserve"> PAGEREF _Toc531193171 \h </w:instrText>
             </w:r>
             <w:r>
               <w:rPr>
@@ -869,11 +858,10 @@
               <w:lang w:val="en-GB"/>
             </w:rPr>
           </w:pPr>
-          <w:hyperlink w:anchor="_Toc531082852" w:history="1">
+          <w:hyperlink w:anchor="_Toc531193172" w:history="1">
             <w:r>
               <w:rPr>
                 <w:rStyle w:val="Hyperlink"/>
-                <w:b/>
                 <w:noProof/>
               </w:rPr>
               <w:t>Acceptance Tests</w:t>
@@ -897,7 +885,7 @@
                 <w:noProof/>
                 <w:webHidden/>
               </w:rPr>
-              <w:instrText xml:space="preserve"> PAGEREF _Toc531082852 \h </w:instrText>
+              <w:instrText xml:space="preserve"> PAGEREF _Toc531193172 \h </w:instrText>
             </w:r>
             <w:r>
               <w:rPr>
@@ -940,11 +928,10 @@
               <w:lang w:val="en-GB"/>
             </w:rPr>
           </w:pPr>
-          <w:hyperlink w:anchor="_Toc531082853" w:history="1">
+          <w:hyperlink w:anchor="_Toc531193173" w:history="1">
             <w:r>
               <w:rPr>
                 <w:rStyle w:val="Hyperlink"/>
-                <w:b/>
                 <w:noProof/>
               </w:rPr>
               <w:t>POST/Power On (Harrison James Marcks)</w:t>
@@ -968,7 +955,7 @@
                 <w:noProof/>
                 <w:webHidden/>
               </w:rPr>
-              <w:instrText xml:space="preserve"> PAGEREF _Toc531082853 \h </w:instrText>
+              <w:instrText xml:space="preserve"> PAGEREF _Toc531193173 \h </w:instrText>
             </w:r>
             <w:r>
               <w:rPr>
@@ -1011,12 +998,11 @@
               <w:lang w:val="en-GB"/>
             </w:rPr>
           </w:pPr>
-          <w:hyperlink w:anchor="_Toc531082854" w:history="1">
+          <w:hyperlink w:anchor="_Toc531193174" w:history="1">
             <w:r>
               <w:rPr>
                 <w:rStyle w:val="Hyperlink"/>
                 <w:rFonts w:cs="Calibri"/>
-                <w:b/>
                 <w:noProof/>
               </w:rPr>
               <w:t>Blood Pressure Monitor (Huseyin Sert)</w:t>
@@ -1040,7 +1026,7 @@
                 <w:noProof/>
                 <w:webHidden/>
               </w:rPr>
-              <w:instrText xml:space="preserve"> PAGEREF _Toc531082854 \h </w:instrText>
+              <w:instrText xml:space="preserve"> PAGEREF _Toc531193174 \h </w:instrText>
             </w:r>
             <w:r>
               <w:rPr>
@@ -1083,11 +1069,10 @@
               <w:lang w:val="en-GB"/>
             </w:rPr>
           </w:pPr>
-          <w:hyperlink w:anchor="_Toc531082855" w:history="1">
+          <w:hyperlink w:anchor="_Toc531193175" w:history="1">
             <w:r>
               <w:rPr>
                 <w:rStyle w:val="Hyperlink"/>
-                <w:b/>
                 <w:noProof/>
               </w:rPr>
               <w:t>Menu (Jesse Batt)</w:t>
@@ -1111,7 +1096,7 @@
                 <w:noProof/>
                 <w:webHidden/>
               </w:rPr>
-              <w:instrText xml:space="preserve"> PAGEREF _Toc531082855 \h </w:instrText>
+              <w:instrText xml:space="preserve"> PAGEREF _Toc531193175 \h </w:instrText>
             </w:r>
             <w:r>
               <w:rPr>
@@ -1154,11 +1139,10 @@
               <w:lang w:val="en-GB"/>
             </w:rPr>
           </w:pPr>
-          <w:hyperlink w:anchor="_Toc531082856" w:history="1">
+          <w:hyperlink w:anchor="_Toc531193176" w:history="1">
             <w:r>
               <w:rPr>
                 <w:rStyle w:val="Hyperlink"/>
-                <w:b/>
                 <w:noProof/>
               </w:rPr>
               <w:t>Database (Jesse Batt)</w:t>
@@ -1182,7 +1166,7 @@
                 <w:noProof/>
                 <w:webHidden/>
               </w:rPr>
-              <w:instrText xml:space="preserve"> PAGEREF _Toc531082856 \h </w:instrText>
+              <w:instrText xml:space="preserve"> PAGEREF _Toc531193176 \h </w:instrText>
             </w:r>
             <w:r>
               <w:rPr>
@@ -1225,11 +1209,10 @@
               <w:lang w:val="en-GB"/>
             </w:rPr>
           </w:pPr>
-          <w:hyperlink w:anchor="_Toc531082857" w:history="1">
+          <w:hyperlink w:anchor="_Toc531193177" w:history="1">
             <w:r>
               <w:rPr>
                 <w:rStyle w:val="Hyperlink"/>
-                <w:b/>
                 <w:noProof/>
               </w:rPr>
               <w:t>Human Interface (Huseyin Sert)</w:t>
@@ -1253,7 +1236,7 @@
                 <w:noProof/>
                 <w:webHidden/>
               </w:rPr>
-              <w:instrText xml:space="preserve"> PAGEREF _Toc531082857 \h </w:instrText>
+              <w:instrText xml:space="preserve"> PAGEREF _Toc531193177 \h </w:instrText>
             </w:r>
             <w:r>
               <w:rPr>
@@ -1296,11 +1279,10 @@
               <w:lang w:val="en-GB"/>
             </w:rPr>
           </w:pPr>
-          <w:hyperlink w:anchor="_Toc531082858" w:history="1">
+          <w:hyperlink w:anchor="_Toc531193178" w:history="1">
             <w:r>
               <w:rPr>
                 <w:rStyle w:val="Hyperlink"/>
-                <w:b/>
                 <w:noProof/>
               </w:rPr>
               <w:t>Screen (Huseyin Sert)</w:t>
@@ -1324,7 +1306,7 @@
                 <w:noProof/>
                 <w:webHidden/>
               </w:rPr>
-              <w:instrText xml:space="preserve"> PAGEREF _Toc531082858 \h </w:instrText>
+              <w:instrText xml:space="preserve"> PAGEREF _Toc531193178 \h </w:instrText>
             </w:r>
             <w:r>
               <w:rPr>
@@ -1367,11 +1349,10 @@
               <w:lang w:val="en-GB"/>
             </w:rPr>
           </w:pPr>
-          <w:hyperlink w:anchor="_Toc531082859" w:history="1">
+          <w:hyperlink w:anchor="_Toc531193179" w:history="1">
             <w:r>
               <w:rPr>
                 <w:rStyle w:val="Hyperlink"/>
-                <w:b/>
                 <w:noProof/>
               </w:rPr>
               <w:t>Web Application (Dan Steer)</w:t>
@@ -1395,7 +1376,7 @@
                 <w:noProof/>
                 <w:webHidden/>
               </w:rPr>
-              <w:instrText xml:space="preserve"> PAGEREF _Toc531082859 \h </w:instrText>
+              <w:instrText xml:space="preserve"> PAGEREF _Toc531193179 \h </w:instrText>
             </w:r>
             <w:r>
               <w:rPr>
@@ -1438,14 +1419,13 @@
               <w:lang w:val="en-GB"/>
             </w:rPr>
           </w:pPr>
-          <w:hyperlink w:anchor="_Toc531082860" w:history="1">
+          <w:hyperlink w:anchor="_Toc531193180" w:history="1">
             <w:r>
               <w:rPr>
                 <w:rStyle w:val="Hyperlink"/>
-                <w:b/>
-                <w:noProof/>
-              </w:rPr>
-              <w:t>Web Application (Dan Steer)</w:t>
+                <w:noProof/>
+              </w:rPr>
+              <w:t>Networking (Dan Steer)</w:t>
             </w:r>
             <w:r>
               <w:rPr>
@@ -1466,7 +1446,7 @@
                 <w:noProof/>
                 <w:webHidden/>
               </w:rPr>
-              <w:instrText xml:space="preserve"> PAGEREF _Toc531082860 \h </w:instrText>
+              <w:instrText xml:space="preserve"> PAGEREF _Toc531193180 \h </w:instrText>
             </w:r>
             <w:r>
               <w:rPr>
@@ -1509,11 +1489,10 @@
               <w:lang w:val="en-GB"/>
             </w:rPr>
           </w:pPr>
-          <w:hyperlink w:anchor="_Toc531082861" w:history="1">
+          <w:hyperlink w:anchor="_Toc531193181" w:history="1">
             <w:r>
               <w:rPr>
                 <w:rStyle w:val="Hyperlink"/>
-                <w:b/>
                 <w:noProof/>
               </w:rPr>
               <w:t>Designs</w:t>
@@ -1537,7 +1516,7 @@
                 <w:noProof/>
                 <w:webHidden/>
               </w:rPr>
-              <w:instrText xml:space="preserve"> PAGEREF _Toc531082861 \h </w:instrText>
+              <w:instrText xml:space="preserve"> PAGEREF _Toc531193181 \h </w:instrText>
             </w:r>
             <w:r>
               <w:rPr>
@@ -1580,11 +1559,10 @@
               <w:lang w:val="en-GB"/>
             </w:rPr>
           </w:pPr>
-          <w:hyperlink w:anchor="_Toc531082862" w:history="1">
+          <w:hyperlink w:anchor="_Toc531193182" w:history="1">
             <w:r>
               <w:rPr>
                 <w:rStyle w:val="Hyperlink"/>
-                <w:b/>
                 <w:noProof/>
               </w:rPr>
               <w:t>Screen</w:t>
@@ -1608,7 +1586,7 @@
                 <w:noProof/>
                 <w:webHidden/>
               </w:rPr>
-              <w:instrText xml:space="preserve"> PAGEREF _Toc531082862 \h </w:instrText>
+              <w:instrText xml:space="preserve"> PAGEREF _Toc531193182 \h </w:instrText>
             </w:r>
             <w:r>
               <w:rPr>
@@ -1651,7 +1629,7 @@
               <w:lang w:val="en-GB"/>
             </w:rPr>
           </w:pPr>
-          <w:hyperlink w:anchor="_Toc531082863" w:history="1">
+          <w:hyperlink w:anchor="_Toc531193183" w:history="1">
             <w:r>
               <w:rPr>
                 <w:rStyle w:val="Hyperlink"/>
@@ -1678,7 +1656,7 @@
                 <w:noProof/>
                 <w:webHidden/>
               </w:rPr>
-              <w:instrText xml:space="preserve"> PAGEREF _Toc531082863 \h </w:instrText>
+              <w:instrText xml:space="preserve"> PAGEREF _Toc531193183 \h </w:instrText>
             </w:r>
             <w:r>
               <w:rPr>
@@ -1721,11 +1699,10 @@
               <w:lang w:val="en-GB"/>
             </w:rPr>
           </w:pPr>
-          <w:hyperlink w:anchor="_Toc531082864" w:history="1">
+          <w:hyperlink w:anchor="_Toc531193184" w:history="1">
             <w:r>
               <w:rPr>
                 <w:rStyle w:val="Hyperlink"/>
-                <w:b/>
                 <w:noProof/>
               </w:rPr>
               <w:t>Menu (Generic)</w:t>
@@ -1749,7 +1726,7 @@
                 <w:noProof/>
                 <w:webHidden/>
               </w:rPr>
-              <w:instrText xml:space="preserve"> PAGEREF _Toc531082864 \h </w:instrText>
+              <w:instrText xml:space="preserve"> PAGEREF _Toc531193184 \h </w:instrText>
             </w:r>
             <w:r>
               <w:rPr>
@@ -1792,7 +1769,7 @@
               <w:lang w:val="en-GB"/>
             </w:rPr>
           </w:pPr>
-          <w:hyperlink w:anchor="_Toc531082865" w:history="1">
+          <w:hyperlink w:anchor="_Toc531193185" w:history="1">
             <w:r>
               <w:rPr>
                 <w:rStyle w:val="Hyperlink"/>
@@ -1819,7 +1796,7 @@
                 <w:noProof/>
                 <w:webHidden/>
               </w:rPr>
-              <w:instrText xml:space="preserve"> PAGEREF _Toc531082865 \h </w:instrText>
+              <w:instrText xml:space="preserve"> PAGEREF _Toc531193185 \h </w:instrText>
             </w:r>
             <w:r>
               <w:rPr>
@@ -1862,11 +1839,10 @@
               <w:lang w:val="en-GB"/>
             </w:rPr>
           </w:pPr>
-          <w:hyperlink w:anchor="_Toc531082866" w:history="1">
+          <w:hyperlink w:anchor="_Toc531193186" w:history="1">
             <w:r>
               <w:rPr>
                 <w:rStyle w:val="Hyperlink"/>
-                <w:b/>
                 <w:noProof/>
               </w:rPr>
               <w:t>Database</w:t>
@@ -1890,7 +1866,7 @@
                 <w:noProof/>
                 <w:webHidden/>
               </w:rPr>
-              <w:instrText xml:space="preserve"> PAGEREF _Toc531082866 \h </w:instrText>
+              <w:instrText xml:space="preserve"> PAGEREF _Toc531193186 \h </w:instrText>
             </w:r>
             <w:r>
               <w:rPr>
@@ -1933,7 +1909,7 @@
               <w:lang w:val="en-GB"/>
             </w:rPr>
           </w:pPr>
-          <w:hyperlink w:anchor="_Toc531082867" w:history="1">
+          <w:hyperlink w:anchor="_Toc531193187" w:history="1">
             <w:r>
               <w:rPr>
                 <w:rStyle w:val="Hyperlink"/>
@@ -1960,7 +1936,7 @@
                 <w:noProof/>
                 <w:webHidden/>
               </w:rPr>
-              <w:instrText xml:space="preserve"> PAGEREF _Toc531082867 \h </w:instrText>
+              <w:instrText xml:space="preserve"> PAGEREF _Toc531193187 \h </w:instrText>
             </w:r>
             <w:r>
               <w:rPr>
@@ -1981,6 +1957,566 @@
                 <w:webHidden/>
               </w:rPr>
               <w:t>23</w:t>
+            </w:r>
+            <w:r>
+              <w:rPr>
+                <w:noProof/>
+                <w:webHidden/>
+              </w:rPr>
+              <w:fldChar w:fldCharType="end"/>
+            </w:r>
+          </w:hyperlink>
+        </w:p>
+        <w:p>
+          <w:pPr>
+            <w:pStyle w:val="TOC2"/>
+            <w:tabs>
+              <w:tab w:val="right" w:leader="dot" w:pos="9016"/>
+            </w:tabs>
+            <w:rPr>
+              <w:rFonts w:asciiTheme="minorHAnsi" w:eastAsiaTheme="minorEastAsia" w:hAnsiTheme="minorHAnsi" w:cstheme="minorBidi"/>
+              <w:noProof/>
+              <w:lang w:val="en-GB"/>
+            </w:rPr>
+          </w:pPr>
+          <w:hyperlink w:anchor="_Toc531193188" w:history="1">
+            <w:r>
+              <w:rPr>
+                <w:rStyle w:val="Hyperlink"/>
+                <w:noProof/>
+              </w:rPr>
+              <w:t>POST / Power On</w:t>
+            </w:r>
+            <w:r>
+              <w:rPr>
+                <w:noProof/>
+                <w:webHidden/>
+              </w:rPr>
+              <w:tab/>
+            </w:r>
+            <w:r>
+              <w:rPr>
+                <w:noProof/>
+                <w:webHidden/>
+              </w:rPr>
+              <w:fldChar w:fldCharType="begin"/>
+            </w:r>
+            <w:r>
+              <w:rPr>
+                <w:noProof/>
+                <w:webHidden/>
+              </w:rPr>
+              <w:instrText xml:space="preserve"> PAGEREF _Toc531193188 \h </w:instrText>
+            </w:r>
+            <w:r>
+              <w:rPr>
+                <w:noProof/>
+                <w:webHidden/>
+              </w:rPr>
+            </w:r>
+            <w:r>
+              <w:rPr>
+                <w:noProof/>
+                <w:webHidden/>
+              </w:rPr>
+              <w:fldChar w:fldCharType="separate"/>
+            </w:r>
+            <w:r>
+              <w:rPr>
+                <w:noProof/>
+                <w:webHidden/>
+              </w:rPr>
+              <w:t>24</w:t>
+            </w:r>
+            <w:r>
+              <w:rPr>
+                <w:noProof/>
+                <w:webHidden/>
+              </w:rPr>
+              <w:fldChar w:fldCharType="end"/>
+            </w:r>
+          </w:hyperlink>
+        </w:p>
+        <w:p>
+          <w:pPr>
+            <w:pStyle w:val="TOC3"/>
+            <w:tabs>
+              <w:tab w:val="right" w:leader="dot" w:pos="9016"/>
+            </w:tabs>
+            <w:rPr>
+              <w:rFonts w:asciiTheme="minorHAnsi" w:eastAsiaTheme="minorEastAsia" w:hAnsiTheme="minorHAnsi" w:cstheme="minorBidi"/>
+              <w:noProof/>
+              <w:lang w:val="en-GB"/>
+            </w:rPr>
+          </w:pPr>
+          <w:hyperlink w:anchor="_Toc531193189" w:history="1">
+            <w:r>
+              <w:rPr>
+                <w:rStyle w:val="Hyperlink"/>
+                <w:noProof/>
+              </w:rPr>
+              <w:t>High Level (Harrison James Marcks)</w:t>
+            </w:r>
+            <w:r>
+              <w:rPr>
+                <w:noProof/>
+                <w:webHidden/>
+              </w:rPr>
+              <w:tab/>
+            </w:r>
+            <w:r>
+              <w:rPr>
+                <w:noProof/>
+                <w:webHidden/>
+              </w:rPr>
+              <w:fldChar w:fldCharType="begin"/>
+            </w:r>
+            <w:r>
+              <w:rPr>
+                <w:noProof/>
+                <w:webHidden/>
+              </w:rPr>
+              <w:instrText xml:space="preserve"> PAGEREF _Toc531193189 \h </w:instrText>
+            </w:r>
+            <w:r>
+              <w:rPr>
+                <w:noProof/>
+                <w:webHidden/>
+              </w:rPr>
+            </w:r>
+            <w:r>
+              <w:rPr>
+                <w:noProof/>
+                <w:webHidden/>
+              </w:rPr>
+              <w:fldChar w:fldCharType="separate"/>
+            </w:r>
+            <w:r>
+              <w:rPr>
+                <w:noProof/>
+                <w:webHidden/>
+              </w:rPr>
+              <w:t>24</w:t>
+            </w:r>
+            <w:r>
+              <w:rPr>
+                <w:noProof/>
+                <w:webHidden/>
+              </w:rPr>
+              <w:fldChar w:fldCharType="end"/>
+            </w:r>
+          </w:hyperlink>
+        </w:p>
+        <w:p>
+          <w:pPr>
+            <w:pStyle w:val="TOC2"/>
+            <w:tabs>
+              <w:tab w:val="right" w:leader="dot" w:pos="9016"/>
+            </w:tabs>
+            <w:rPr>
+              <w:rFonts w:asciiTheme="minorHAnsi" w:eastAsiaTheme="minorEastAsia" w:hAnsiTheme="minorHAnsi" w:cstheme="minorBidi"/>
+              <w:noProof/>
+              <w:lang w:val="en-GB"/>
+            </w:rPr>
+          </w:pPr>
+          <w:hyperlink w:anchor="_Toc531193190" w:history="1">
+            <w:r>
+              <w:rPr>
+                <w:rStyle w:val="Hyperlink"/>
+                <w:noProof/>
+              </w:rPr>
+              <w:t>BPM Activity</w:t>
+            </w:r>
+            <w:r>
+              <w:rPr>
+                <w:noProof/>
+                <w:webHidden/>
+              </w:rPr>
+              <w:tab/>
+            </w:r>
+            <w:r>
+              <w:rPr>
+                <w:noProof/>
+                <w:webHidden/>
+              </w:rPr>
+              <w:fldChar w:fldCharType="begin"/>
+            </w:r>
+            <w:r>
+              <w:rPr>
+                <w:noProof/>
+                <w:webHidden/>
+              </w:rPr>
+              <w:instrText xml:space="preserve"> PAGEREF _Toc531193190 \h </w:instrText>
+            </w:r>
+            <w:r>
+              <w:rPr>
+                <w:noProof/>
+                <w:webHidden/>
+              </w:rPr>
+            </w:r>
+            <w:r>
+              <w:rPr>
+                <w:noProof/>
+                <w:webHidden/>
+              </w:rPr>
+              <w:fldChar w:fldCharType="separate"/>
+            </w:r>
+            <w:r>
+              <w:rPr>
+                <w:noProof/>
+                <w:webHidden/>
+              </w:rPr>
+              <w:t>25</w:t>
+            </w:r>
+            <w:r>
+              <w:rPr>
+                <w:noProof/>
+                <w:webHidden/>
+              </w:rPr>
+              <w:fldChar w:fldCharType="end"/>
+            </w:r>
+          </w:hyperlink>
+        </w:p>
+        <w:p>
+          <w:pPr>
+            <w:pStyle w:val="TOC3"/>
+            <w:tabs>
+              <w:tab w:val="right" w:leader="dot" w:pos="9016"/>
+            </w:tabs>
+            <w:rPr>
+              <w:rFonts w:asciiTheme="minorHAnsi" w:eastAsiaTheme="minorEastAsia" w:hAnsiTheme="minorHAnsi" w:cstheme="minorBidi"/>
+              <w:noProof/>
+              <w:lang w:val="en-GB"/>
+            </w:rPr>
+          </w:pPr>
+          <w:hyperlink w:anchor="_Toc531193191" w:history="1">
+            <w:r>
+              <w:rPr>
+                <w:rStyle w:val="Hyperlink"/>
+                <w:noProof/>
+              </w:rPr>
+              <w:t>High Level (Harrison James Marcks)</w:t>
+            </w:r>
+            <w:r>
+              <w:rPr>
+                <w:noProof/>
+                <w:webHidden/>
+              </w:rPr>
+              <w:tab/>
+            </w:r>
+            <w:r>
+              <w:rPr>
+                <w:noProof/>
+                <w:webHidden/>
+              </w:rPr>
+              <w:fldChar w:fldCharType="begin"/>
+            </w:r>
+            <w:r>
+              <w:rPr>
+                <w:noProof/>
+                <w:webHidden/>
+              </w:rPr>
+              <w:instrText xml:space="preserve"> PAGEREF _Toc531193191 \h </w:instrText>
+            </w:r>
+            <w:r>
+              <w:rPr>
+                <w:noProof/>
+                <w:webHidden/>
+              </w:rPr>
+            </w:r>
+            <w:r>
+              <w:rPr>
+                <w:noProof/>
+                <w:webHidden/>
+              </w:rPr>
+              <w:fldChar w:fldCharType="separate"/>
+            </w:r>
+            <w:r>
+              <w:rPr>
+                <w:noProof/>
+                <w:webHidden/>
+              </w:rPr>
+              <w:t>25</w:t>
+            </w:r>
+            <w:r>
+              <w:rPr>
+                <w:noProof/>
+                <w:webHidden/>
+              </w:rPr>
+              <w:fldChar w:fldCharType="end"/>
+            </w:r>
+          </w:hyperlink>
+        </w:p>
+        <w:p>
+          <w:pPr>
+            <w:pStyle w:val="TOC2"/>
+            <w:tabs>
+              <w:tab w:val="right" w:leader="dot" w:pos="9016"/>
+            </w:tabs>
+            <w:rPr>
+              <w:rFonts w:asciiTheme="minorHAnsi" w:eastAsiaTheme="minorEastAsia" w:hAnsiTheme="minorHAnsi" w:cstheme="minorBidi"/>
+              <w:noProof/>
+              <w:lang w:val="en-GB"/>
+            </w:rPr>
+          </w:pPr>
+          <w:hyperlink w:anchor="_Toc531193192" w:history="1">
+            <w:r>
+              <w:rPr>
+                <w:rStyle w:val="Hyperlink"/>
+                <w:noProof/>
+              </w:rPr>
+              <w:t>Networking</w:t>
+            </w:r>
+            <w:r>
+              <w:rPr>
+                <w:noProof/>
+                <w:webHidden/>
+              </w:rPr>
+              <w:tab/>
+            </w:r>
+            <w:r>
+              <w:rPr>
+                <w:noProof/>
+                <w:webHidden/>
+              </w:rPr>
+              <w:fldChar w:fldCharType="begin"/>
+            </w:r>
+            <w:r>
+              <w:rPr>
+                <w:noProof/>
+                <w:webHidden/>
+              </w:rPr>
+              <w:instrText xml:space="preserve"> PAGEREF _Toc531193192 \h </w:instrText>
+            </w:r>
+            <w:r>
+              <w:rPr>
+                <w:noProof/>
+                <w:webHidden/>
+              </w:rPr>
+            </w:r>
+            <w:r>
+              <w:rPr>
+                <w:noProof/>
+                <w:webHidden/>
+              </w:rPr>
+              <w:fldChar w:fldCharType="separate"/>
+            </w:r>
+            <w:r>
+              <w:rPr>
+                <w:noProof/>
+                <w:webHidden/>
+              </w:rPr>
+              <w:t>26</w:t>
+            </w:r>
+            <w:r>
+              <w:rPr>
+                <w:noProof/>
+                <w:webHidden/>
+              </w:rPr>
+              <w:fldChar w:fldCharType="end"/>
+            </w:r>
+          </w:hyperlink>
+        </w:p>
+        <w:p>
+          <w:pPr>
+            <w:pStyle w:val="TOC3"/>
+            <w:tabs>
+              <w:tab w:val="right" w:leader="dot" w:pos="9016"/>
+            </w:tabs>
+            <w:rPr>
+              <w:rFonts w:asciiTheme="minorHAnsi" w:eastAsiaTheme="minorEastAsia" w:hAnsiTheme="minorHAnsi" w:cstheme="minorBidi"/>
+              <w:noProof/>
+              <w:lang w:val="en-GB"/>
+            </w:rPr>
+          </w:pPr>
+          <w:hyperlink w:anchor="_Toc531193193" w:history="1">
+            <w:r>
+              <w:rPr>
+                <w:rStyle w:val="Hyperlink"/>
+                <w:noProof/>
+              </w:rPr>
+              <w:t>High Level (Dan Steer)</w:t>
+            </w:r>
+            <w:r>
+              <w:rPr>
+                <w:noProof/>
+                <w:webHidden/>
+              </w:rPr>
+              <w:tab/>
+            </w:r>
+            <w:r>
+              <w:rPr>
+                <w:noProof/>
+                <w:webHidden/>
+              </w:rPr>
+              <w:fldChar w:fldCharType="begin"/>
+            </w:r>
+            <w:r>
+              <w:rPr>
+                <w:noProof/>
+                <w:webHidden/>
+              </w:rPr>
+              <w:instrText xml:space="preserve"> PAGEREF _Toc531193193 \h </w:instrText>
+            </w:r>
+            <w:r>
+              <w:rPr>
+                <w:noProof/>
+                <w:webHidden/>
+              </w:rPr>
+            </w:r>
+            <w:r>
+              <w:rPr>
+                <w:noProof/>
+                <w:webHidden/>
+              </w:rPr>
+              <w:fldChar w:fldCharType="separate"/>
+            </w:r>
+            <w:r>
+              <w:rPr>
+                <w:noProof/>
+                <w:webHidden/>
+              </w:rPr>
+              <w:t>26</w:t>
+            </w:r>
+            <w:r>
+              <w:rPr>
+                <w:noProof/>
+                <w:webHidden/>
+              </w:rPr>
+              <w:fldChar w:fldCharType="end"/>
+            </w:r>
+          </w:hyperlink>
+        </w:p>
+        <w:p>
+          <w:pPr>
+            <w:pStyle w:val="TOC2"/>
+            <w:tabs>
+              <w:tab w:val="right" w:leader="dot" w:pos="9016"/>
+            </w:tabs>
+            <w:rPr>
+              <w:rFonts w:asciiTheme="minorHAnsi" w:eastAsiaTheme="minorEastAsia" w:hAnsiTheme="minorHAnsi" w:cstheme="minorBidi"/>
+              <w:noProof/>
+              <w:lang w:val="en-GB"/>
+            </w:rPr>
+          </w:pPr>
+          <w:hyperlink w:anchor="_Toc531193194" w:history="1">
+            <w:r>
+              <w:rPr>
+                <w:rStyle w:val="Hyperlink"/>
+                <w:noProof/>
+              </w:rPr>
+              <w:t>Web Application</w:t>
+            </w:r>
+            <w:r>
+              <w:rPr>
+                <w:noProof/>
+                <w:webHidden/>
+              </w:rPr>
+              <w:tab/>
+            </w:r>
+            <w:r>
+              <w:rPr>
+                <w:noProof/>
+                <w:webHidden/>
+              </w:rPr>
+              <w:fldChar w:fldCharType="begin"/>
+            </w:r>
+            <w:r>
+              <w:rPr>
+                <w:noProof/>
+                <w:webHidden/>
+              </w:rPr>
+              <w:instrText xml:space="preserve"> PAGEREF _Toc531193194 \h </w:instrText>
+            </w:r>
+            <w:r>
+              <w:rPr>
+                <w:noProof/>
+                <w:webHidden/>
+              </w:rPr>
+            </w:r>
+            <w:r>
+              <w:rPr>
+                <w:noProof/>
+                <w:webHidden/>
+              </w:rPr>
+              <w:fldChar w:fldCharType="separate"/>
+            </w:r>
+            <w:r>
+              <w:rPr>
+                <w:noProof/>
+                <w:webHidden/>
+              </w:rPr>
+              <w:t>27</w:t>
+            </w:r>
+            <w:r>
+              <w:rPr>
+                <w:noProof/>
+                <w:webHidden/>
+              </w:rPr>
+              <w:fldChar w:fldCharType="end"/>
+            </w:r>
+          </w:hyperlink>
+        </w:p>
+        <w:p>
+          <w:pPr>
+            <w:pStyle w:val="TOC3"/>
+            <w:tabs>
+              <w:tab w:val="right" w:leader="dot" w:pos="9016"/>
+            </w:tabs>
+            <w:rPr>
+              <w:rFonts w:asciiTheme="minorHAnsi" w:eastAsiaTheme="minorEastAsia" w:hAnsiTheme="minorHAnsi" w:cstheme="minorBidi"/>
+              <w:noProof/>
+              <w:lang w:val="en-GB"/>
+            </w:rPr>
+          </w:pPr>
+          <w:hyperlink w:anchor="_Toc531193195" w:history="1">
+            <w:r>
+              <w:rPr>
+                <w:rStyle w:val="Hyperlink"/>
+                <w:noProof/>
+              </w:rPr>
+              <w:t>High Level (Dan Steer)</w:t>
+            </w:r>
+            <w:r>
+              <w:rPr>
+                <w:noProof/>
+                <w:webHidden/>
+              </w:rPr>
+              <w:tab/>
+            </w:r>
+            <w:r>
+              <w:rPr>
+                <w:noProof/>
+                <w:webHidden/>
+              </w:rPr>
+              <w:fldChar w:fldCharType="begin"/>
+            </w:r>
+            <w:r>
+              <w:rPr>
+                <w:noProof/>
+                <w:webHidden/>
+              </w:rPr>
+              <w:instrText xml:space="preserve"> PAGEREF _Toc531193195 \h </w:instrText>
+            </w:r>
+            <w:r>
+              <w:rPr>
+                <w:noProof/>
+                <w:webHidden/>
+              </w:rPr>
+            </w:r>
+            <w:r>
+              <w:rPr>
+                <w:noProof/>
+                <w:webHidden/>
+              </w:rPr>
+              <w:fldChar w:fldCharType="separate"/>
+            </w:r>
+            <w:r>
+              <w:rPr>
+                <w:noProof/>
+                <w:webHidden/>
+              </w:rPr>
+              <w:t>27</w:t>
             </w:r>
             <w:r>
               <w:rPr>
@@ -1994,7 +2530,6 @@
         <w:p>
           <w:r>
             <w:rPr>
-              <w:b/>
               <w:bCs/>
               <w:noProof/>
             </w:rPr>
@@ -2012,16 +2547,16 @@
           <w:b/>
         </w:rPr>
       </w:pPr>
-      <w:bookmarkStart w:id="1" w:name="_Toc530930004"/>
-      <w:bookmarkStart w:id="2" w:name="_Toc531082841"/>
+      <w:bookmarkStart w:id="0" w:name="_Toc530930004"/>
+      <w:bookmarkStart w:id="1" w:name="_Toc531193161"/>
       <w:r>
         <w:rPr>
           <w:b/>
         </w:rPr>
         <w:t>0xDEADBEEF</w:t>
       </w:r>
+      <w:bookmarkEnd w:id="0"/>
       <w:bookmarkEnd w:id="1"/>
-      <w:bookmarkEnd w:id="2"/>
     </w:p>
     <w:p>
       <w:r>
@@ -2074,7 +2609,6 @@
         </w:numPr>
       </w:pPr>
       <w:r>
-        <w:lastRenderedPageBreak/>
         <w:t xml:space="preserve">Harrison James </w:t>
       </w:r>
       <w:proofErr w:type="spellStart"/>
@@ -2106,16 +2640,16 @@
           <w:b/>
         </w:rPr>
       </w:pPr>
-      <w:bookmarkStart w:id="3" w:name="_Toc530930005"/>
-      <w:bookmarkStart w:id="4" w:name="_Toc531082842"/>
+      <w:bookmarkStart w:id="2" w:name="_Toc530930005"/>
+      <w:bookmarkStart w:id="3" w:name="_Toc531193162"/>
       <w:r>
         <w:rPr>
           <w:b/>
         </w:rPr>
         <w:t>Purpose of document</w:t>
       </w:r>
+      <w:bookmarkEnd w:id="2"/>
       <w:bookmarkEnd w:id="3"/>
-      <w:bookmarkEnd w:id="4"/>
     </w:p>
     <w:p>
       <w:r>
@@ -2184,6 +2718,8 @@
       <w:r>
         <w:t xml:space="preserve"> to follow version of individual progress along with all the reviews made by users to each other’s work.</w:t>
       </w:r>
+      <w:bookmarkStart w:id="4" w:name="_GoBack"/>
+      <w:bookmarkEnd w:id="4"/>
     </w:p>
     <w:p/>
     <w:p>
@@ -2195,7 +2731,7 @@
       </w:pPr>
       <w:bookmarkStart w:id="5" w:name="_Toc530706054"/>
       <w:bookmarkStart w:id="6" w:name="_Toc530930006"/>
-      <w:bookmarkStart w:id="7" w:name="_Toc531082843"/>
+      <w:bookmarkStart w:id="7" w:name="_Toc531193163"/>
       <w:r>
         <w:rPr>
           <w:b/>
@@ -2400,6 +2936,9 @@
               <w:cnfStyle w:val="100000000000" w:firstRow="1" w:lastRow="0" w:firstColumn="0" w:lastColumn="0" w:oddVBand="0" w:evenVBand="0" w:oddHBand="0" w:evenHBand="0" w:firstRowFirstColumn="0" w:firstRowLastColumn="0" w:lastRowFirstColumn="0" w:lastRowLastColumn="0"/>
               <w:rPr>
                 <w:rFonts w:ascii="Calibri" w:hAnsi="Calibri" w:cs="Calibri"/>
+                <w:b w:val="0"/>
+                <w:bCs w:val="0"/>
+                <w:szCs w:val="22"/>
               </w:rPr>
             </w:pPr>
             <w:r>
@@ -2408,6 +2947,20 @@
                 <w:szCs w:val="22"/>
               </w:rPr>
               <w:t>SOURCE</w:t>
+            </w:r>
+          </w:p>
+          <w:p>
+            <w:pPr>
+              <w:cnfStyle w:val="100000000000" w:firstRow="1" w:lastRow="0" w:firstColumn="0" w:lastColumn="0" w:oddVBand="0" w:evenVBand="0" w:oddHBand="0" w:evenHBand="0" w:firstRowFirstColumn="0" w:firstRowLastColumn="0" w:lastRowFirstColumn="0" w:lastRowLastColumn="0"/>
+              <w:rPr>
+                <w:rFonts w:ascii="Calibri" w:hAnsi="Calibri" w:cs="Calibri"/>
+              </w:rPr>
+            </w:pPr>
+            <w:r>
+              <w:rPr>
+                <w:rFonts w:ascii="Calibri" w:hAnsi="Calibri" w:cs="Calibri"/>
+              </w:rPr>
+              <w:t>(was not used in B1 submission)</w:t>
             </w:r>
           </w:p>
         </w:tc>
@@ -2456,7 +3009,7 @@
               </w:rPr>
             </w:pPr>
             <w:bookmarkStart w:id="8" w:name="_Toc530708661"/>
-            <w:bookmarkStart w:id="9" w:name="_Toc531082844"/>
+            <w:bookmarkStart w:id="9" w:name="_Toc531193164"/>
             <w:r>
               <w:rPr>
                 <w:sz w:val="32"/>
@@ -2890,6 +3443,7 @@
                 <w:rFonts w:ascii="Calibri" w:hAnsi="Calibri" w:cs="Calibri"/>
                 <w:szCs w:val="22"/>
               </w:rPr>
+              <w:lastRenderedPageBreak/>
               <w:t>P4</w:t>
             </w:r>
           </w:p>
@@ -3399,7 +3953,6 @@
                 <w:rFonts w:ascii="Calibri" w:hAnsi="Calibri" w:cs="Calibri"/>
                 <w:szCs w:val="22"/>
               </w:rPr>
-              <w:lastRenderedPageBreak/>
               <w:t>P8</w:t>
             </w:r>
           </w:p>
@@ -3810,12 +4363,12 @@
               <w:pStyle w:val="Heading2"/>
               <w:outlineLvl w:val="1"/>
             </w:pPr>
-            <w:bookmarkStart w:id="10" w:name="_Toc531082845"/>
+            <w:bookmarkStart w:id="10" w:name="_Toc531193165"/>
             <w:r>
               <w:rPr>
                 <w:sz w:val="32"/>
               </w:rPr>
-              <w:t>Sphygmomanometer</w:t>
+              <w:t>Blood Pressure Machine</w:t>
             </w:r>
             <w:r>
               <w:rPr>
@@ -4625,9 +5178,9 @@
               <w:pStyle w:val="Heading2"/>
               <w:outlineLvl w:val="1"/>
             </w:pPr>
-            <w:bookmarkStart w:id="11" w:name="_Toc529794367"/>
-            <w:bookmarkStart w:id="12" w:name="_Toc530706633"/>
-            <w:bookmarkStart w:id="13" w:name="_Toc531082846"/>
+            <w:bookmarkStart w:id="11" w:name="_Toc531193166"/>
+            <w:bookmarkStart w:id="12" w:name="_Toc529794367"/>
+            <w:bookmarkStart w:id="13" w:name="_Toc530706633"/>
             <w:r>
               <w:rPr>
                 <w:sz w:val="32"/>
@@ -4662,7 +5215,7 @@
               </w:rPr>
               <w:t>)</w:t>
             </w:r>
-            <w:bookmarkEnd w:id="13"/>
+            <w:bookmarkEnd w:id="11"/>
           </w:p>
         </w:tc>
       </w:tr>
@@ -5017,7 +5570,15 @@
                 <w:rFonts w:ascii="Calibri" w:hAnsi="Calibri" w:cs="Calibri"/>
                 <w:szCs w:val="22"/>
               </w:rPr>
-              <w:t>Interact with the device, trigger secondary(subtasks) tasks</w:t>
+              <w:t xml:space="preserve">Interact with the device, trigger </w:t>
+            </w:r>
+            <w:r>
+              <w:rPr>
+                <w:rFonts w:ascii="Calibri" w:hAnsi="Calibri" w:cs="Calibri"/>
+                <w:szCs w:val="22"/>
+              </w:rPr>
+              <w:lastRenderedPageBreak/>
+              <w:t>secondary(subtasks) tasks</w:t>
             </w:r>
           </w:p>
         </w:tc>
@@ -5038,6 +5599,7 @@
                 <w:rFonts w:ascii="Calibri" w:hAnsi="Calibri" w:cs="Calibri"/>
                 <w:szCs w:val="22"/>
               </w:rPr>
+              <w:lastRenderedPageBreak/>
               <w:t>C</w:t>
             </w:r>
           </w:p>
@@ -5359,7 +5921,6 @@
                 <w:rFonts w:ascii="Calibri" w:hAnsi="Calibri" w:cs="Calibri"/>
                 <w:szCs w:val="22"/>
               </w:rPr>
-              <w:lastRenderedPageBreak/>
               <w:t>H</w:t>
             </w:r>
             <w:r>
@@ -6063,7 +6624,7 @@
               <w:pStyle w:val="Heading2"/>
               <w:outlineLvl w:val="1"/>
             </w:pPr>
-            <w:bookmarkStart w:id="14" w:name="_Toc531082847"/>
+            <w:bookmarkStart w:id="14" w:name="_Toc531193167"/>
             <w:r>
               <w:rPr>
                 <w:sz w:val="32"/>
@@ -6906,6 +7467,7 @@
                 <w:rFonts w:ascii="Calibri" w:hAnsi="Calibri" w:cs="Calibri"/>
                 <w:szCs w:val="22"/>
               </w:rPr>
+              <w:lastRenderedPageBreak/>
               <w:t>S7</w:t>
             </w:r>
           </w:p>
@@ -7082,7 +7644,7 @@
               <w:outlineLvl w:val="1"/>
             </w:pPr>
             <w:bookmarkStart w:id="15" w:name="_Toc531016681"/>
-            <w:bookmarkStart w:id="16" w:name="_Toc531082848"/>
+            <w:bookmarkStart w:id="16" w:name="_Toc531193168"/>
             <w:r>
               <w:rPr>
                 <w:sz w:val="32"/>
@@ -7369,7 +7931,6 @@
                 <w:rFonts w:ascii="Calibri" w:hAnsi="Calibri" w:cs="Calibri"/>
                 <w:szCs w:val="22"/>
               </w:rPr>
-              <w:lastRenderedPageBreak/>
               <w:t>M3</w:t>
             </w:r>
           </w:p>
@@ -8125,7 +8686,7 @@
               <w:pStyle w:val="Heading2"/>
               <w:outlineLvl w:val="1"/>
             </w:pPr>
-            <w:bookmarkStart w:id="18" w:name="_Toc531082849"/>
+            <w:bookmarkStart w:id="18" w:name="_Toc531193169"/>
             <w:r>
               <w:rPr>
                 <w:sz w:val="32"/>
@@ -8961,7 +9522,7 @@
             <w:pPr>
               <w:pStyle w:val="Heading2"/>
             </w:pPr>
-            <w:bookmarkStart w:id="19" w:name="_Toc531082850"/>
+            <w:bookmarkStart w:id="19" w:name="_Toc531193170"/>
             <w:r>
               <w:rPr>
                 <w:sz w:val="32"/>
@@ -9099,6 +9660,7 @@
               <w:rPr>
                 <w:rFonts w:ascii="Calibri" w:eastAsia="Calibri" w:hAnsi="Calibri" w:cs="Calibri"/>
               </w:rPr>
+              <w:lastRenderedPageBreak/>
               <w:t>WA2</w:t>
             </w:r>
           </w:p>
@@ -9434,7 +9996,6 @@
               <w:rPr>
                 <w:rFonts w:ascii="Calibri" w:eastAsia="Calibri" w:hAnsi="Calibri" w:cs="Calibri"/>
               </w:rPr>
-              <w:lastRenderedPageBreak/>
               <w:t>WA5</w:t>
             </w:r>
           </w:p>
@@ -10328,20 +10889,13 @@
             <w:pPr>
               <w:pStyle w:val="Heading2"/>
             </w:pPr>
-            <w:bookmarkStart w:id="20" w:name="_Toc531082851"/>
+            <w:bookmarkStart w:id="20" w:name="_Toc531193171"/>
             <w:r>
               <w:rPr>
                 <w:sz w:val="32"/>
                 <w:szCs w:val="32"/>
               </w:rPr>
-              <w:t>Networking</w:t>
-            </w:r>
-            <w:r>
-              <w:rPr>
-                <w:sz w:val="32"/>
-                <w:szCs w:val="32"/>
-              </w:rPr>
-              <w:t xml:space="preserve"> (Dan Steer)</w:t>
+              <w:t>Networking (Dan Steer)</w:t>
             </w:r>
             <w:bookmarkEnd w:id="20"/>
           </w:p>
@@ -10618,32 +11172,14 @@
               <w:rPr>
                 <w:rFonts w:ascii="Calibri" w:eastAsia="Calibri" w:hAnsi="Calibri" w:cs="Calibri"/>
               </w:rPr>
-              <w:t>To allow de</w:t>
-            </w:r>
-            <w:r>
-              <w:rPr>
-                <w:rFonts w:ascii="Calibri" w:eastAsia="Calibri" w:hAnsi="Calibri" w:cs="Calibri"/>
-              </w:rPr>
-              <w:t>vice to connect to a network (</w:t>
+              <w:t>To allow device to connect to a network (</w:t>
             </w:r>
             <w:proofErr w:type="spellStart"/>
             <w:r>
               <w:rPr>
                 <w:rFonts w:ascii="Calibri" w:eastAsia="Calibri" w:hAnsi="Calibri" w:cs="Calibri"/>
               </w:rPr>
-              <w:t>e</w:t>
-            </w:r>
-            <w:r>
-              <w:rPr>
-                <w:rFonts w:ascii="Calibri" w:eastAsia="Calibri" w:hAnsi="Calibri" w:cs="Calibri"/>
-              </w:rPr>
-              <w:t>g</w:t>
-            </w:r>
-            <w:r>
-              <w:rPr>
-                <w:rFonts w:ascii="Calibri" w:eastAsia="Calibri" w:hAnsi="Calibri" w:cs="Calibri"/>
-              </w:rPr>
-              <w:t>.</w:t>
+              <w:t>eg.</w:t>
             </w:r>
             <w:proofErr w:type="spellEnd"/>
             <w:r>
@@ -10719,6 +11255,7 @@
               <w:rPr>
                 <w:rFonts w:ascii="Calibri" w:eastAsia="Calibri" w:hAnsi="Calibri" w:cs="Calibri"/>
               </w:rPr>
+              <w:lastRenderedPageBreak/>
               <w:t>NW4</w:t>
             </w:r>
           </w:p>
@@ -11040,7 +11577,6 @@
               <w:rPr>
                 <w:rFonts w:ascii="Calibri" w:eastAsia="Calibri" w:hAnsi="Calibri" w:cs="Calibri"/>
               </w:rPr>
-              <w:lastRenderedPageBreak/>
               <w:t>NW7</w:t>
             </w:r>
           </w:p>
@@ -11381,7 +11917,7 @@
         </w:rPr>
       </w:pPr>
       <w:bookmarkStart w:id="21" w:name="_Toc530708670"/>
-      <w:bookmarkStart w:id="22" w:name="_Toc531082852"/>
+      <w:bookmarkStart w:id="22" w:name="_Toc531193172"/>
       <w:r>
         <w:rPr>
           <w:b/>
@@ -11409,7 +11945,7 @@
           <w:sz w:val="32"/>
         </w:rPr>
       </w:pPr>
-      <w:bookmarkStart w:id="23" w:name="_Toc531082853"/>
+      <w:bookmarkStart w:id="23" w:name="_Toc531193173"/>
       <w:r>
         <w:rPr>
           <w:b/>
@@ -13657,9 +14193,9 @@
           <w:sz w:val="32"/>
         </w:rPr>
       </w:pPr>
-      <w:bookmarkStart w:id="24" w:name="_Toc531082854"/>
-      <w:bookmarkEnd w:id="11"/>
+      <w:bookmarkStart w:id="24" w:name="_Toc531193174"/>
       <w:bookmarkEnd w:id="12"/>
+      <w:bookmarkEnd w:id="13"/>
       <w:r>
         <w:rPr>
           <w:rFonts w:cs="Calibri"/>
@@ -14860,9 +15396,9 @@
       </w:pPr>
       <w:bookmarkStart w:id="25" w:name="_Toc529794361"/>
       <w:bookmarkStart w:id="26" w:name="_Toc531016691"/>
-      <w:bookmarkStart w:id="27" w:name="_Toc529794364"/>
-      <w:bookmarkStart w:id="28" w:name="_Toc530930023"/>
-      <w:bookmarkStart w:id="29" w:name="_Toc531082855"/>
+      <w:bookmarkStart w:id="27" w:name="_Toc531193175"/>
+      <w:bookmarkStart w:id="28" w:name="_Toc529794364"/>
+      <w:bookmarkStart w:id="29" w:name="_Toc530930023"/>
       <w:r>
         <w:rPr>
           <w:b/>
@@ -14879,7 +15415,7 @@
         <w:t xml:space="preserve"> (Jesse Batt)</w:t>
       </w:r>
       <w:bookmarkEnd w:id="26"/>
-      <w:bookmarkEnd w:id="29"/>
+      <w:bookmarkEnd w:id="27"/>
     </w:p>
     <w:p>
       <w:r>
@@ -16188,7 +16724,7 @@
       </w:pPr>
       <w:bookmarkStart w:id="30" w:name="_Toc529794363"/>
       <w:bookmarkStart w:id="31" w:name="_Toc531016693"/>
-      <w:bookmarkStart w:id="32" w:name="_Toc531082856"/>
+      <w:bookmarkStart w:id="32" w:name="_Toc531193176"/>
       <w:r>
         <w:rPr>
           <w:b/>
@@ -17134,7 +17670,7 @@
           <w:sz w:val="32"/>
         </w:rPr>
       </w:pPr>
-      <w:bookmarkStart w:id="33" w:name="_Toc531082857"/>
+      <w:bookmarkStart w:id="33" w:name="_Toc531193177"/>
       <w:r>
         <w:rPr>
           <w:b/>
@@ -17142,8 +17678,8 @@
         </w:rPr>
         <w:t>Human Interface</w:t>
       </w:r>
-      <w:bookmarkEnd w:id="27"/>
       <w:bookmarkEnd w:id="28"/>
+      <w:bookmarkEnd w:id="29"/>
       <w:r>
         <w:rPr>
           <w:b/>
@@ -19674,7 +20210,7 @@
       </w:pPr>
       <w:bookmarkStart w:id="34" w:name="_Toc529794365"/>
       <w:bookmarkStart w:id="35" w:name="_Toc530930024"/>
-      <w:bookmarkStart w:id="36" w:name="_Toc531082858"/>
+      <w:bookmarkStart w:id="36" w:name="_Toc531193178"/>
       <w:r>
         <w:rPr>
           <w:b/>
@@ -21853,7 +22389,7 @@
       <w:r>
         <w:br w:type="page"/>
       </w:r>
-      <w:bookmarkStart w:id="37" w:name="_Toc531082859"/>
+      <w:bookmarkStart w:id="37" w:name="_Toc531193179"/>
       <w:r>
         <w:rPr>
           <w:b/>
@@ -23139,7 +23675,7 @@
           <w:b/>
         </w:rPr>
       </w:pPr>
-      <w:bookmarkStart w:id="39" w:name="_Toc531082860"/>
+      <w:bookmarkStart w:id="39" w:name="_Toc531193180"/>
       <w:r>
         <w:rPr>
           <w:b/>
@@ -23147,7 +23683,15 @@
           <w:szCs w:val="32"/>
         </w:rPr>
         <w:lastRenderedPageBreak/>
-        <w:t>Web Application (Dan Steer)</w:t>
+        <w:t xml:space="preserve">Networking </w:t>
+      </w:r>
+      <w:r>
+        <w:rPr>
+          <w:b/>
+          <w:sz w:val="32"/>
+          <w:szCs w:val="32"/>
+        </w:rPr>
+        <w:t>(Dan Steer)</w:t>
       </w:r>
       <w:bookmarkEnd w:id="39"/>
     </w:p>
@@ -24624,7 +25168,7 @@
         </w:rPr>
       </w:pPr>
       <w:bookmarkStart w:id="40" w:name="_Toc530930026"/>
-      <w:bookmarkStart w:id="41" w:name="_Toc531082861"/>
+      <w:bookmarkStart w:id="41" w:name="_Toc531193181"/>
       <w:r>
         <w:rPr>
           <w:b/>
@@ -24644,7 +25188,7 @@
         </w:rPr>
       </w:pPr>
       <w:bookmarkStart w:id="42" w:name="_Toc530930028"/>
-      <w:bookmarkStart w:id="43" w:name="_Toc531082862"/>
+      <w:bookmarkStart w:id="43" w:name="_Toc531193182"/>
       <w:r>
         <w:rPr>
           <w:b/>
@@ -24663,7 +25207,7 @@
         </w:rPr>
       </w:pPr>
       <w:bookmarkStart w:id="44" w:name="_Toc530930030"/>
-      <w:bookmarkStart w:id="45" w:name="_Toc531082863"/>
+      <w:bookmarkStart w:id="45" w:name="_Toc531193183"/>
       <w:r>
         <w:rPr>
           <w:sz w:val="32"/>
@@ -24745,7 +25289,7 @@
                     </pic:cNvPicPr>
                   </pic:nvPicPr>
                   <pic:blipFill>
-                    <a:blip r:embed="rId6">
+                    <a:blip r:embed="rId8">
                       <a:extLst>
                         <a:ext uri="{28A0092B-C50C-407E-A947-70E740481C1C}">
                           <a14:useLocalDpi xmlns:a14="http://schemas.microsoft.com/office/drawing/2010/main" val="0"/>
@@ -24793,7 +25337,7 @@
           <w:sz w:val="32"/>
         </w:rPr>
       </w:pPr>
-      <w:bookmarkStart w:id="46" w:name="_Toc531082864"/>
+      <w:bookmarkStart w:id="46" w:name="_Toc531193184"/>
       <w:r>
         <w:rPr>
           <w:b/>
@@ -24811,7 +25355,7 @@
           <w:sz w:val="32"/>
         </w:rPr>
       </w:pPr>
-      <w:bookmarkStart w:id="47" w:name="_Toc531082865"/>
+      <w:bookmarkStart w:id="47" w:name="_Toc531193185"/>
       <w:r>
         <w:rPr>
           <w:sz w:val="32"/>
@@ -24853,7 +25397,7 @@
                     <pic:cNvPicPr/>
                   </pic:nvPicPr>
                   <pic:blipFill>
-                    <a:blip r:embed="rId7">
+                    <a:blip r:embed="rId9">
                       <a:extLst>
                         <a:ext uri="{28A0092B-C50C-407E-A947-70E740481C1C}">
                           <a14:useLocalDpi xmlns:a14="http://schemas.microsoft.com/office/drawing/2010/main" val="0"/>
@@ -24896,7 +25440,7 @@
           <w:sz w:val="32"/>
         </w:rPr>
       </w:pPr>
-      <w:bookmarkStart w:id="48" w:name="_Toc531082866"/>
+      <w:bookmarkStart w:id="48" w:name="_Toc531193186"/>
       <w:r>
         <w:rPr>
           <w:b/>
@@ -24914,7 +25458,7 @@
           <w:sz w:val="32"/>
         </w:rPr>
       </w:pPr>
-      <w:bookmarkStart w:id="49" w:name="_Toc531082867"/>
+      <w:bookmarkStart w:id="49" w:name="_Toc531193187"/>
       <w:r>
         <w:rPr>
           <w:sz w:val="32"/>
@@ -24956,7 +25500,7 @@
                     <pic:cNvPicPr/>
                   </pic:nvPicPr>
                   <pic:blipFill>
-                    <a:blip r:embed="rId8">
+                    <a:blip r:embed="rId10">
                       <a:extLst>
                         <a:ext uri="{28A0092B-C50C-407E-A947-70E740481C1C}">
                           <a14:useLocalDpi xmlns:a14="http://schemas.microsoft.com/office/drawing/2010/main" val="0"/>
@@ -24983,7 +25527,489 @@
         </w:drawing>
       </w:r>
     </w:p>
+    <w:p>
+      <w:pPr>
+        <w:spacing w:after="160" w:line="259" w:lineRule="auto"/>
+      </w:pPr>
+      <w:r>
+        <w:br w:type="page"/>
+      </w:r>
+    </w:p>
+    <w:p>
+      <w:pPr>
+        <w:pStyle w:val="Heading2"/>
+        <w:rPr>
+          <w:b/>
+          <w:sz w:val="32"/>
+        </w:rPr>
+      </w:pPr>
+      <w:bookmarkStart w:id="50" w:name="_Toc531193188"/>
+      <w:r>
+        <w:rPr>
+          <w:b/>
+          <w:sz w:val="32"/>
+        </w:rPr>
+        <w:lastRenderedPageBreak/>
+        <w:t>POST / Power On</w:t>
+      </w:r>
+      <w:bookmarkEnd w:id="50"/>
+    </w:p>
+    <w:p>
+      <w:pPr>
+        <w:pStyle w:val="Heading3"/>
+        <w:rPr>
+          <w:sz w:val="32"/>
+        </w:rPr>
+      </w:pPr>
+      <w:bookmarkStart w:id="51" w:name="_Toc531193189"/>
+      <w:r>
+        <w:rPr>
+          <w:sz w:val="32"/>
+        </w:rPr>
+        <w:t xml:space="preserve">High </w:t>
+      </w:r>
+      <w:r>
+        <w:rPr>
+          <w:sz w:val="32"/>
+        </w:rPr>
+        <w:t>Level</w:t>
+      </w:r>
+      <w:r>
+        <w:rPr>
+          <w:sz w:val="32"/>
+        </w:rPr>
+        <w:t xml:space="preserve"> (Harrison James </w:t>
+      </w:r>
+      <w:proofErr w:type="spellStart"/>
+      <w:r>
+        <w:rPr>
+          <w:sz w:val="32"/>
+        </w:rPr>
+        <w:t>Marcks</w:t>
+      </w:r>
+      <w:proofErr w:type="spellEnd"/>
+      <w:r>
+        <w:rPr>
+          <w:sz w:val="32"/>
+        </w:rPr>
+        <w:t>)</w:t>
+      </w:r>
+      <w:bookmarkEnd w:id="51"/>
+    </w:p>
+    <w:p>
+      <w:r>
+        <w:rPr>
+          <w:noProof/>
+        </w:rPr>
+        <w:drawing>
+          <wp:inline distT="0" distB="0" distL="0" distR="0">
+            <wp:extent cx="4876800" cy="6281706"/>
+            <wp:effectExtent l="0" t="0" r="0" b="5080"/>
+            <wp:docPr id="4" name="Picture 4"/>
+            <wp:cNvGraphicFramePr>
+              <a:graphicFrameLocks xmlns:a="http://schemas.openxmlformats.org/drawingml/2006/main" noChangeAspect="1"/>
+            </wp:cNvGraphicFramePr>
+            <a:graphic xmlns:a="http://schemas.openxmlformats.org/drawingml/2006/main">
+              <a:graphicData uri="http://schemas.openxmlformats.org/drawingml/2006/picture">
+                <pic:pic xmlns:pic="http://schemas.openxmlformats.org/drawingml/2006/picture">
+                  <pic:nvPicPr>
+                    <pic:cNvPr id="4" name="POST_BPM_FSM.pdf"/>
+                    <pic:cNvPicPr/>
+                  </pic:nvPicPr>
+                  <pic:blipFill rotWithShape="1">
+                    <a:blip r:embed="rId11">
+                      <a:extLst>
+                        <a:ext uri="{28A0092B-C50C-407E-A947-70E740481C1C}">
+                          <a14:useLocalDpi xmlns:a14="http://schemas.microsoft.com/office/drawing/2010/main" val="0"/>
+                        </a:ext>
+                      </a:extLst>
+                    </a:blip>
+                    <a:srcRect r="33083" b="33396"/>
+                    <a:stretch/>
+                  </pic:blipFill>
+                  <pic:spPr bwMode="auto">
+                    <a:xfrm>
+                      <a:off x="0" y="0"/>
+                      <a:ext cx="4884204" cy="6291242"/>
+                    </a:xfrm>
+                    <a:prstGeom prst="rect">
+                      <a:avLst/>
+                    </a:prstGeom>
+                    <a:ln>
+                      <a:noFill/>
+                    </a:ln>
+                    <a:extLst>
+                      <a:ext uri="{53640926-AAD7-44D8-BBD7-CCE9431645EC}">
+                        <a14:shadowObscured xmlns:a14="http://schemas.microsoft.com/office/drawing/2010/main"/>
+                      </a:ext>
+                    </a:extLst>
+                  </pic:spPr>
+                </pic:pic>
+              </a:graphicData>
+            </a:graphic>
+          </wp:inline>
+        </w:drawing>
+      </w:r>
+    </w:p>
+    <w:p>
+      <w:pPr>
+        <w:spacing w:after="160" w:line="259" w:lineRule="auto"/>
+      </w:pPr>
+      <w:r>
+        <w:br w:type="page"/>
+      </w:r>
+    </w:p>
+    <w:p>
+      <w:pPr>
+        <w:pStyle w:val="Heading2"/>
+        <w:rPr>
+          <w:b/>
+          <w:sz w:val="32"/>
+        </w:rPr>
+      </w:pPr>
+      <w:bookmarkStart w:id="52" w:name="_Toc531193190"/>
+      <w:r>
+        <w:rPr>
+          <w:b/>
+          <w:sz w:val="32"/>
+        </w:rPr>
+        <w:lastRenderedPageBreak/>
+        <w:t>BPM Activity</w:t>
+      </w:r>
+      <w:bookmarkEnd w:id="52"/>
+    </w:p>
+    <w:p>
+      <w:pPr>
+        <w:pStyle w:val="Heading3"/>
+        <w:rPr>
+          <w:sz w:val="32"/>
+        </w:rPr>
+      </w:pPr>
+      <w:bookmarkStart w:id="53" w:name="_Toc531193191"/>
+      <w:r>
+        <w:rPr>
+          <w:sz w:val="32"/>
+        </w:rPr>
+        <w:t xml:space="preserve">High </w:t>
+      </w:r>
+      <w:r>
+        <w:rPr>
+          <w:sz w:val="32"/>
+        </w:rPr>
+        <w:t>Level</w:t>
+      </w:r>
+      <w:r>
+        <w:rPr>
+          <w:sz w:val="32"/>
+        </w:rPr>
+        <w:t xml:space="preserve"> (Harrison James </w:t>
+      </w:r>
+      <w:proofErr w:type="spellStart"/>
+      <w:r>
+        <w:rPr>
+          <w:sz w:val="32"/>
+        </w:rPr>
+        <w:t>Marcks</w:t>
+      </w:r>
+      <w:proofErr w:type="spellEnd"/>
+      <w:r>
+        <w:rPr>
+          <w:sz w:val="32"/>
+        </w:rPr>
+        <w:t>)</w:t>
+      </w:r>
+      <w:bookmarkEnd w:id="53"/>
+    </w:p>
+    <w:p/>
+    <w:p>
+      <w:pPr>
+        <w:rPr>
+          <w:noProof/>
+        </w:rPr>
+      </w:pPr>
+      <w:r>
+        <w:rPr>
+          <w:noProof/>
+        </w:rPr>
+        <w:drawing>
+          <wp:inline distT="0" distB="0" distL="0" distR="0">
+            <wp:extent cx="5816600" cy="5287818"/>
+            <wp:effectExtent l="0" t="0" r="0" b="0"/>
+            <wp:docPr id="5" name="Picture 5"/>
+            <wp:cNvGraphicFramePr>
+              <a:graphicFrameLocks xmlns:a="http://schemas.openxmlformats.org/drawingml/2006/main" noChangeAspect="1"/>
+            </wp:cNvGraphicFramePr>
+            <a:graphic xmlns:a="http://schemas.openxmlformats.org/drawingml/2006/main">
+              <a:graphicData uri="http://schemas.openxmlformats.org/drawingml/2006/picture">
+                <pic:pic xmlns:pic="http://schemas.openxmlformats.org/drawingml/2006/picture">
+                  <pic:nvPicPr>
+                    <pic:cNvPr id="5" name="BPM_BPM_FSM.pdf"/>
+                    <pic:cNvPicPr/>
+                  </pic:nvPicPr>
+                  <pic:blipFill rotWithShape="1">
+                    <a:blip r:embed="rId12">
+                      <a:extLst>
+                        <a:ext uri="{28A0092B-C50C-407E-A947-70E740481C1C}">
+                          <a14:useLocalDpi xmlns:a14="http://schemas.microsoft.com/office/drawing/2010/main" val="0"/>
+                        </a:ext>
+                      </a:extLst>
+                    </a:blip>
+                    <a:srcRect r="19566" b="43498"/>
+                    <a:stretch/>
+                  </pic:blipFill>
+                  <pic:spPr bwMode="auto">
+                    <a:xfrm>
+                      <a:off x="0" y="0"/>
+                      <a:ext cx="5820139" cy="5291035"/>
+                    </a:xfrm>
+                    <a:prstGeom prst="rect">
+                      <a:avLst/>
+                    </a:prstGeom>
+                    <a:ln>
+                      <a:noFill/>
+                    </a:ln>
+                    <a:extLst>
+                      <a:ext uri="{53640926-AAD7-44D8-BBD7-CCE9431645EC}">
+                        <a14:shadowObscured xmlns:a14="http://schemas.microsoft.com/office/drawing/2010/main"/>
+                      </a:ext>
+                    </a:extLst>
+                  </pic:spPr>
+                </pic:pic>
+              </a:graphicData>
+            </a:graphic>
+          </wp:inline>
+        </w:drawing>
+      </w:r>
+    </w:p>
+    <w:p/>
+    <w:p/>
+    <w:p/>
+    <w:p/>
+    <w:p/>
+    <w:p/>
+    <w:p/>
+    <w:p/>
+    <w:p>
+      <w:pPr>
+        <w:rPr>
+          <w:noProof/>
+        </w:rPr>
+      </w:pPr>
+    </w:p>
+    <w:p>
+      <w:pPr>
+        <w:rPr>
+          <w:noProof/>
+        </w:rPr>
+      </w:pPr>
+    </w:p>
+    <w:p>
+      <w:pPr>
+        <w:spacing w:after="160" w:line="259" w:lineRule="auto"/>
+      </w:pPr>
+      <w:r>
+        <w:br w:type="page"/>
+      </w:r>
+    </w:p>
+    <w:p>
+      <w:pPr>
+        <w:pStyle w:val="Heading2"/>
+        <w:rPr>
+          <w:b/>
+          <w:sz w:val="32"/>
+        </w:rPr>
+      </w:pPr>
+      <w:bookmarkStart w:id="54" w:name="_Toc531193192"/>
+      <w:r>
+        <w:rPr>
+          <w:b/>
+          <w:sz w:val="32"/>
+        </w:rPr>
+        <w:lastRenderedPageBreak/>
+        <w:t>Networking</w:t>
+      </w:r>
+      <w:bookmarkEnd w:id="54"/>
+    </w:p>
+    <w:p>
+      <w:pPr>
+        <w:pStyle w:val="Heading3"/>
+        <w:rPr>
+          <w:sz w:val="32"/>
+        </w:rPr>
+      </w:pPr>
+      <w:bookmarkStart w:id="55" w:name="_Toc531193193"/>
+      <w:r>
+        <w:rPr>
+          <w:sz w:val="32"/>
+        </w:rPr>
+        <w:t xml:space="preserve">High </w:t>
+      </w:r>
+      <w:r>
+        <w:rPr>
+          <w:sz w:val="32"/>
+        </w:rPr>
+        <w:t>Level</w:t>
+      </w:r>
+      <w:r>
+        <w:rPr>
+          <w:sz w:val="32"/>
+        </w:rPr>
+        <w:t xml:space="preserve"> (Dan Steer)</w:t>
+      </w:r>
+      <w:bookmarkEnd w:id="55"/>
+    </w:p>
+    <w:p>
+      <w:pPr>
+        <w:spacing w:after="160" w:line="259" w:lineRule="auto"/>
+      </w:pPr>
+      <w:r>
+        <w:rPr>
+          <w:noProof/>
+        </w:rPr>
+        <w:drawing>
+          <wp:inline distT="0" distB="0" distL="0" distR="0">
+            <wp:extent cx="5731510" cy="5424170"/>
+            <wp:effectExtent l="0" t="0" r="0" b="0"/>
+            <wp:docPr id="7" name="Picture 7"/>
+            <wp:cNvGraphicFramePr>
+              <a:graphicFrameLocks xmlns:a="http://schemas.openxmlformats.org/drawingml/2006/main" noChangeAspect="1"/>
+            </wp:cNvGraphicFramePr>
+            <a:graphic xmlns:a="http://schemas.openxmlformats.org/drawingml/2006/main">
+              <a:graphicData uri="http://schemas.openxmlformats.org/drawingml/2006/picture">
+                <pic:pic xmlns:pic="http://schemas.openxmlformats.org/drawingml/2006/picture">
+                  <pic:nvPicPr>
+                    <pic:cNvPr id="7" name="FSM Networking (BPM).pdf"/>
+                    <pic:cNvPicPr/>
+                  </pic:nvPicPr>
+                  <pic:blipFill>
+                    <a:blip r:embed="rId13">
+                      <a:extLst>
+                        <a:ext uri="{28A0092B-C50C-407E-A947-70E740481C1C}">
+                          <a14:useLocalDpi xmlns:a14="http://schemas.microsoft.com/office/drawing/2010/main" val="0"/>
+                        </a:ext>
+                      </a:extLst>
+                    </a:blip>
+                    <a:stretch>
+                      <a:fillRect/>
+                    </a:stretch>
+                  </pic:blipFill>
+                  <pic:spPr>
+                    <a:xfrm>
+                      <a:off x="0" y="0"/>
+                      <a:ext cx="5731510" cy="5424170"/>
+                    </a:xfrm>
+                    <a:prstGeom prst="rect">
+                      <a:avLst/>
+                    </a:prstGeom>
+                  </pic:spPr>
+                </pic:pic>
+              </a:graphicData>
+            </a:graphic>
+          </wp:inline>
+        </w:drawing>
+      </w:r>
+      <w:r>
+        <w:br w:type="page"/>
+      </w:r>
+    </w:p>
+    <w:p>
+      <w:pPr>
+        <w:pStyle w:val="Heading2"/>
+        <w:rPr>
+          <w:b/>
+          <w:sz w:val="32"/>
+        </w:rPr>
+      </w:pPr>
+      <w:bookmarkStart w:id="56" w:name="_Toc531193194"/>
+      <w:r>
+        <w:rPr>
+          <w:b/>
+          <w:sz w:val="32"/>
+        </w:rPr>
+        <w:lastRenderedPageBreak/>
+        <w:t>Web Application</w:t>
+      </w:r>
+      <w:bookmarkEnd w:id="56"/>
+    </w:p>
+    <w:p>
+      <w:pPr>
+        <w:pStyle w:val="Heading3"/>
+        <w:rPr>
+          <w:sz w:val="32"/>
+        </w:rPr>
+      </w:pPr>
+      <w:bookmarkStart w:id="57" w:name="_Toc531193195"/>
+      <w:r>
+        <w:rPr>
+          <w:sz w:val="32"/>
+        </w:rPr>
+        <w:t xml:space="preserve">High </w:t>
+      </w:r>
+      <w:r>
+        <w:rPr>
+          <w:sz w:val="32"/>
+        </w:rPr>
+        <w:t>Level</w:t>
+      </w:r>
+      <w:r>
+        <w:rPr>
+          <w:sz w:val="32"/>
+        </w:rPr>
+        <w:t xml:space="preserve"> (Dan Steer)</w:t>
+      </w:r>
+      <w:bookmarkEnd w:id="57"/>
+    </w:p>
+    <w:p>
+      <w:r>
+        <w:rPr>
+          <w:noProof/>
+        </w:rPr>
+        <w:drawing>
+          <wp:inline distT="0" distB="0" distL="0" distR="0">
+            <wp:extent cx="5731510" cy="3750310"/>
+            <wp:effectExtent l="0" t="0" r="0" b="0"/>
+            <wp:docPr id="6" name="Picture 6"/>
+            <wp:cNvGraphicFramePr>
+              <a:graphicFrameLocks xmlns:a="http://schemas.openxmlformats.org/drawingml/2006/main" noChangeAspect="1"/>
+            </wp:cNvGraphicFramePr>
+            <a:graphic xmlns:a="http://schemas.openxmlformats.org/drawingml/2006/main">
+              <a:graphicData uri="http://schemas.openxmlformats.org/drawingml/2006/picture">
+                <pic:pic xmlns:pic="http://schemas.openxmlformats.org/drawingml/2006/picture">
+                  <pic:nvPicPr>
+                    <pic:cNvPr id="6" name="FSM Webapp.pdf"/>
+                    <pic:cNvPicPr/>
+                  </pic:nvPicPr>
+                  <pic:blipFill>
+                    <a:blip r:embed="rId14">
+                      <a:extLst>
+                        <a:ext uri="{28A0092B-C50C-407E-A947-70E740481C1C}">
+                          <a14:useLocalDpi xmlns:a14="http://schemas.microsoft.com/office/drawing/2010/main" val="0"/>
+                        </a:ext>
+                      </a:extLst>
+                    </a:blip>
+                    <a:stretch>
+                      <a:fillRect/>
+                    </a:stretch>
+                  </pic:blipFill>
+                  <pic:spPr>
+                    <a:xfrm>
+                      <a:off x="0" y="0"/>
+                      <a:ext cx="5731510" cy="3750310"/>
+                    </a:xfrm>
+                    <a:prstGeom prst="rect">
+                      <a:avLst/>
+                    </a:prstGeom>
+                  </pic:spPr>
+                </pic:pic>
+              </a:graphicData>
+            </a:graphic>
+          </wp:inline>
+        </w:drawing>
+      </w:r>
+    </w:p>
     <w:sectPr>
+      <w:footerReference w:type="even" r:id="rId15"/>
+      <w:footerReference w:type="default" r:id="rId16"/>
       <w:pgSz w:w="11906" w:h="16838"/>
       <w:pgMar w:top="1440" w:right="1440" w:bottom="1440" w:left="1440" w:header="708" w:footer="708" w:gutter="0"/>
       <w:cols w:space="708"/>
@@ -24991,6 +26017,161 @@
     </w:sectPr>
   </w:body>
 </w:document>
+</file>
+
+<file path=word/endnotes.xml><?xml version="1.0" encoding="utf-8"?>
+<w:endnotes xmlns:wpc="http://schemas.microsoft.com/office/word/2010/wordprocessingCanvas" xmlns:cx="http://schemas.microsoft.com/office/drawing/2014/chartex" xmlns:cx1="http://schemas.microsoft.com/office/drawing/2015/9/8/chartex" xmlns:cx2="http://schemas.microsoft.com/office/drawing/2015/10/21/chartex" xmlns:cx3="http://schemas.microsoft.com/office/drawing/2016/5/9/chartex" xmlns:cx4="http://schemas.microsoft.com/office/drawing/2016/5/10/chartex" xmlns:cx5="http://schemas.microsoft.com/office/drawing/2016/5/11/chartex" xmlns:cx6="http://schemas.microsoft.com/office/drawing/2016/5/12/chartex" xmlns:cx7="http://schemas.microsoft.com/office/drawing/2016/5/13/chartex" xmlns:cx8="http://schemas.microsoft.com/office/drawing/2016/5/14/chartex" xmlns:mc="http://schemas.openxmlformats.org/markup-compatibility/2006" xmlns:aink="http://schemas.microsoft.com/office/drawing/2016/ink" xmlns:am3d="http://schemas.microsoft.com/office/drawing/2017/model3d" xmlns:o="urn:schemas-microsoft-com:office:office" xmlns:r="http://schemas.openxmlformats.org/officeDocument/2006/relationships" xmlns:m="http://schemas.openxmlformats.org/officeDocument/2006/math" xmlns:v="urn:schemas-microsoft-com:vml" xmlns:wp14="http://schemas.microsoft.com/office/word/2010/wordprocessingDrawing" xmlns:wp="http://schemas.openxmlformats.org/drawingml/2006/wordprocessingDrawing" xmlns:w10="urn:schemas-microsoft-com:office:word" xmlns:w="http://schemas.openxmlformats.org/wordprocessingml/2006/main" xmlns:w14="http://schemas.microsoft.com/office/word/2010/wordml" xmlns:w15="http://schemas.microsoft.com/office/word/2012/wordml" xmlns:w16cid="http://schemas.microsoft.com/office/word/2016/wordml/cid" xmlns:w16se="http://schemas.microsoft.com/office/word/2015/wordml/symex" xmlns:wpg="http://schemas.microsoft.com/office/word/2010/wordprocessingGroup" xmlns:wpi="http://schemas.microsoft.com/office/word/2010/wordprocessingInk" xmlns:wne="http://schemas.microsoft.com/office/word/2006/wordml" xmlns:wps="http://schemas.microsoft.com/office/word/2010/wordprocessingShape" mc:Ignorable="w14 w15 w16se w16cid wp14">
+  <w:endnote w:type="separator" w:id="-1">
+    <w:p>
+      <w:r>
+        <w:separator/>
+      </w:r>
+    </w:p>
+  </w:endnote>
+  <w:endnote w:type="continuationSeparator" w:id="0">
+    <w:p>
+      <w:r>
+        <w:continuationSeparator/>
+      </w:r>
+    </w:p>
+  </w:endnote>
+</w:endnotes>
+</file>
+
+<file path=word/footer1.xml><?xml version="1.0" encoding="utf-8"?>
+<w:ftr xmlns:wpc="http://schemas.microsoft.com/office/word/2010/wordprocessingCanvas" xmlns:cx="http://schemas.microsoft.com/office/drawing/2014/chartex" xmlns:cx1="http://schemas.microsoft.com/office/drawing/2015/9/8/chartex" xmlns:cx2="http://schemas.microsoft.com/office/drawing/2015/10/21/chartex" xmlns:cx3="http://schemas.microsoft.com/office/drawing/2016/5/9/chartex" xmlns:cx4="http://schemas.microsoft.com/office/drawing/2016/5/10/chartex" xmlns:cx5="http://schemas.microsoft.com/office/drawing/2016/5/11/chartex" xmlns:cx6="http://schemas.microsoft.com/office/drawing/2016/5/12/chartex" xmlns:cx7="http://schemas.microsoft.com/office/drawing/2016/5/13/chartex" xmlns:cx8="http://schemas.microsoft.com/office/drawing/2016/5/14/chartex" xmlns:mc="http://schemas.openxmlformats.org/markup-compatibility/2006" xmlns:aink="http://schemas.microsoft.com/office/drawing/2016/ink" xmlns:am3d="http://schemas.microsoft.com/office/drawing/2017/model3d" xmlns:o="urn:schemas-microsoft-com:office:office" xmlns:r="http://schemas.openxmlformats.org/officeDocument/2006/relationships" xmlns:m="http://schemas.openxmlformats.org/officeDocument/2006/math" xmlns:v="urn:schemas-microsoft-com:vml" xmlns:wp14="http://schemas.microsoft.com/office/word/2010/wordprocessingDrawing" xmlns:wp="http://schemas.openxmlformats.org/drawingml/2006/wordprocessingDrawing" xmlns:w10="urn:schemas-microsoft-com:office:word" xmlns:w="http://schemas.openxmlformats.org/wordprocessingml/2006/main" xmlns:w14="http://schemas.microsoft.com/office/word/2010/wordml" xmlns:w15="http://schemas.microsoft.com/office/word/2012/wordml" xmlns:w16cid="http://schemas.microsoft.com/office/word/2016/wordml/cid" xmlns:w16se="http://schemas.microsoft.com/office/word/2015/wordml/symex" xmlns:wpg="http://schemas.microsoft.com/office/word/2010/wordprocessingGroup" xmlns:wpi="http://schemas.microsoft.com/office/word/2010/wordprocessingInk" xmlns:wne="http://schemas.microsoft.com/office/word/2006/wordml" xmlns:wps="http://schemas.microsoft.com/office/word/2010/wordprocessingShape" mc:Ignorable="w14 w15 w16se w16cid wp14">
+  <w:sdt>
+    <w:sdtPr>
+      <w:rPr>
+        <w:rStyle w:val="PageNumber"/>
+      </w:rPr>
+      <w:id w:val="-328134960"/>
+      <w:docPartObj>
+        <w:docPartGallery w:val="Page Numbers (Bottom of Page)"/>
+        <w:docPartUnique/>
+      </w:docPartObj>
+    </w:sdtPr>
+    <w:sdtContent>
+      <w:p>
+        <w:pPr>
+          <w:pStyle w:val="Footer"/>
+          <w:framePr w:wrap="none" w:vAnchor="text" w:hAnchor="margin" w:xAlign="right" w:y="1"/>
+          <w:rPr>
+            <w:rStyle w:val="PageNumber"/>
+          </w:rPr>
+        </w:pPr>
+        <w:r>
+          <w:rPr>
+            <w:rStyle w:val="PageNumber"/>
+          </w:rPr>
+          <w:fldChar w:fldCharType="begin"/>
+        </w:r>
+        <w:r>
+          <w:rPr>
+            <w:rStyle w:val="PageNumber"/>
+          </w:rPr>
+          <w:instrText xml:space="preserve"> PAGE </w:instrText>
+        </w:r>
+        <w:r>
+          <w:rPr>
+            <w:rStyle w:val="PageNumber"/>
+          </w:rPr>
+          <w:fldChar w:fldCharType="end"/>
+        </w:r>
+      </w:p>
+    </w:sdtContent>
+  </w:sdt>
+  <w:p>
+    <w:pPr>
+      <w:pStyle w:val="Footer"/>
+      <w:ind w:right="360"/>
+    </w:pPr>
+  </w:p>
+</w:ftr>
+</file>
+
+<file path=word/footer2.xml><?xml version="1.0" encoding="utf-8"?>
+<w:ftr xmlns:wpc="http://schemas.microsoft.com/office/word/2010/wordprocessingCanvas" xmlns:cx="http://schemas.microsoft.com/office/drawing/2014/chartex" xmlns:cx1="http://schemas.microsoft.com/office/drawing/2015/9/8/chartex" xmlns:cx2="http://schemas.microsoft.com/office/drawing/2015/10/21/chartex" xmlns:cx3="http://schemas.microsoft.com/office/drawing/2016/5/9/chartex" xmlns:cx4="http://schemas.microsoft.com/office/drawing/2016/5/10/chartex" xmlns:cx5="http://schemas.microsoft.com/office/drawing/2016/5/11/chartex" xmlns:cx6="http://schemas.microsoft.com/office/drawing/2016/5/12/chartex" xmlns:cx7="http://schemas.microsoft.com/office/drawing/2016/5/13/chartex" xmlns:cx8="http://schemas.microsoft.com/office/drawing/2016/5/14/chartex" xmlns:mc="http://schemas.openxmlformats.org/markup-compatibility/2006" xmlns:aink="http://schemas.microsoft.com/office/drawing/2016/ink" xmlns:am3d="http://schemas.microsoft.com/office/drawing/2017/model3d" xmlns:o="urn:schemas-microsoft-com:office:office" xmlns:r="http://schemas.openxmlformats.org/officeDocument/2006/relationships" xmlns:m="http://schemas.openxmlformats.org/officeDocument/2006/math" xmlns:v="urn:schemas-microsoft-com:vml" xmlns:wp14="http://schemas.microsoft.com/office/word/2010/wordprocessingDrawing" xmlns:wp="http://schemas.openxmlformats.org/drawingml/2006/wordprocessingDrawing" xmlns:w10="urn:schemas-microsoft-com:office:word" xmlns:w="http://schemas.openxmlformats.org/wordprocessingml/2006/main" xmlns:w14="http://schemas.microsoft.com/office/word/2010/wordml" xmlns:w15="http://schemas.microsoft.com/office/word/2012/wordml" xmlns:w16cid="http://schemas.microsoft.com/office/word/2016/wordml/cid" xmlns:w16se="http://schemas.microsoft.com/office/word/2015/wordml/symex" xmlns:wpg="http://schemas.microsoft.com/office/word/2010/wordprocessingGroup" xmlns:wpi="http://schemas.microsoft.com/office/word/2010/wordprocessingInk" xmlns:wne="http://schemas.microsoft.com/office/word/2006/wordml" xmlns:wps="http://schemas.microsoft.com/office/word/2010/wordprocessingShape" mc:Ignorable="w14 w15 w16se w16cid wp14">
+  <w:sdt>
+    <w:sdtPr>
+      <w:rPr>
+        <w:rStyle w:val="PageNumber"/>
+      </w:rPr>
+      <w:id w:val="-1740322559"/>
+      <w:docPartObj>
+        <w:docPartGallery w:val="Page Numbers (Bottom of Page)"/>
+        <w:docPartUnique/>
+      </w:docPartObj>
+    </w:sdtPr>
+    <w:sdtContent>
+      <w:p>
+        <w:pPr>
+          <w:pStyle w:val="Footer"/>
+          <w:framePr w:wrap="none" w:vAnchor="text" w:hAnchor="margin" w:xAlign="right" w:y="1"/>
+          <w:rPr>
+            <w:rStyle w:val="PageNumber"/>
+          </w:rPr>
+        </w:pPr>
+        <w:r>
+          <w:rPr>
+            <w:rStyle w:val="PageNumber"/>
+          </w:rPr>
+          <w:fldChar w:fldCharType="begin"/>
+        </w:r>
+        <w:r>
+          <w:rPr>
+            <w:rStyle w:val="PageNumber"/>
+          </w:rPr>
+          <w:instrText xml:space="preserve"> PAGE </w:instrText>
+        </w:r>
+        <w:r>
+          <w:rPr>
+            <w:rStyle w:val="PageNumber"/>
+          </w:rPr>
+          <w:fldChar w:fldCharType="separate"/>
+        </w:r>
+        <w:r>
+          <w:rPr>
+            <w:rStyle w:val="PageNumber"/>
+            <w:noProof/>
+          </w:rPr>
+          <w:t>1</w:t>
+        </w:r>
+        <w:r>
+          <w:rPr>
+            <w:rStyle w:val="PageNumber"/>
+          </w:rPr>
+          <w:fldChar w:fldCharType="end"/>
+        </w:r>
+      </w:p>
+    </w:sdtContent>
+  </w:sdt>
+  <w:p>
+    <w:pPr>
+      <w:pStyle w:val="Footer"/>
+      <w:ind w:right="360"/>
+    </w:pPr>
+  </w:p>
+</w:ftr>
+</file>
+
+<file path=word/footnotes.xml><?xml version="1.0" encoding="utf-8"?>
+<w:footnotes xmlns:wpc="http://schemas.microsoft.com/office/word/2010/wordprocessingCanvas" xmlns:cx="http://schemas.microsoft.com/office/drawing/2014/chartex" xmlns:cx1="http://schemas.microsoft.com/office/drawing/2015/9/8/chartex" xmlns:cx2="http://schemas.microsoft.com/office/drawing/2015/10/21/chartex" xmlns:cx3="http://schemas.microsoft.com/office/drawing/2016/5/9/chartex" xmlns:cx4="http://schemas.microsoft.com/office/drawing/2016/5/10/chartex" xmlns:cx5="http://schemas.microsoft.com/office/drawing/2016/5/11/chartex" xmlns:cx6="http://schemas.microsoft.com/office/drawing/2016/5/12/chartex" xmlns:cx7="http://schemas.microsoft.com/office/drawing/2016/5/13/chartex" xmlns:cx8="http://schemas.microsoft.com/office/drawing/2016/5/14/chartex" xmlns:mc="http://schemas.openxmlformats.org/markup-compatibility/2006" xmlns:aink="http://schemas.microsoft.com/office/drawing/2016/ink" xmlns:am3d="http://schemas.microsoft.com/office/drawing/2017/model3d" xmlns:o="urn:schemas-microsoft-com:office:office" xmlns:r="http://schemas.openxmlformats.org/officeDocument/2006/relationships" xmlns:m="http://schemas.openxmlformats.org/officeDocument/2006/math" xmlns:v="urn:schemas-microsoft-com:vml" xmlns:wp14="http://schemas.microsoft.com/office/word/2010/wordprocessingDrawing" xmlns:wp="http://schemas.openxmlformats.org/drawingml/2006/wordprocessingDrawing" xmlns:w10="urn:schemas-microsoft-com:office:word" xmlns:w="http://schemas.openxmlformats.org/wordprocessingml/2006/main" xmlns:w14="http://schemas.microsoft.com/office/word/2010/wordml" xmlns:w15="http://schemas.microsoft.com/office/word/2012/wordml" xmlns:w16cid="http://schemas.microsoft.com/office/word/2016/wordml/cid" xmlns:w16se="http://schemas.microsoft.com/office/word/2015/wordml/symex" xmlns:wpg="http://schemas.microsoft.com/office/word/2010/wordprocessingGroup" xmlns:wpi="http://schemas.microsoft.com/office/word/2010/wordprocessingInk" xmlns:wne="http://schemas.microsoft.com/office/word/2006/wordml" xmlns:wps="http://schemas.microsoft.com/office/word/2010/wordprocessingShape" mc:Ignorable="w14 w15 w16se w16cid wp14">
+  <w:footnote w:type="separator" w:id="-1">
+    <w:p>
+      <w:r>
+        <w:separator/>
+      </w:r>
+    </w:p>
+  </w:footnote>
+  <w:footnote w:type="continuationSeparator" w:id="0">
+    <w:p>
+      <w:r>
+        <w:continuationSeparator/>
+      </w:r>
+    </w:p>
+  </w:footnote>
+</w:footnotes>
 </file>
 
 <file path=word/numbering.xml><?xml version="1.0" encoding="utf-8"?>
@@ -26305,6 +27486,95 @@
       </w:tcPr>
     </w:tblStylePr>
   </w:style>
+  <w:style w:type="paragraph" w:styleId="BalloonText">
+    <w:name w:val="Balloon Text"/>
+    <w:basedOn w:val="Normal"/>
+    <w:link w:val="BalloonTextChar"/>
+    <w:uiPriority w:val="99"/>
+    <w:semiHidden/>
+    <w:unhideWhenUsed/>
+    <w:rsid w:val="00363FFB"/>
+    <w:rPr>
+      <w:sz w:val="18"/>
+      <w:szCs w:val="18"/>
+    </w:rPr>
+  </w:style>
+  <w:style w:type="character" w:customStyle="1" w:styleId="BalloonTextChar">
+    <w:name w:val="Balloon Text Char"/>
+    <w:basedOn w:val="DefaultParagraphFont"/>
+    <w:link w:val="BalloonText"/>
+    <w:uiPriority w:val="99"/>
+    <w:semiHidden/>
+    <w:rsid w:val="00363FFB"/>
+    <w:rPr>
+      <w:rFonts w:ascii="Times New Roman" w:eastAsia="Arial Unicode MS" w:hAnsi="Times New Roman" w:cs="Times New Roman"/>
+      <w:sz w:val="18"/>
+      <w:szCs w:val="18"/>
+      <w:lang w:val="en-US"/>
+    </w:rPr>
+  </w:style>
+  <w:style w:type="paragraph" w:styleId="Header">
+    <w:name w:val="header"/>
+    <w:basedOn w:val="Normal"/>
+    <w:link w:val="HeaderChar"/>
+    <w:uiPriority w:val="99"/>
+    <w:unhideWhenUsed/>
+    <w:rsid w:val="00983AE0"/>
+    <w:pPr>
+      <w:tabs>
+        <w:tab w:val="center" w:pos="4680"/>
+        <w:tab w:val="right" w:pos="9360"/>
+      </w:tabs>
+    </w:pPr>
+  </w:style>
+  <w:style w:type="character" w:customStyle="1" w:styleId="HeaderChar">
+    <w:name w:val="Header Char"/>
+    <w:basedOn w:val="DefaultParagraphFont"/>
+    <w:link w:val="Header"/>
+    <w:uiPriority w:val="99"/>
+    <w:rsid w:val="00983AE0"/>
+    <w:rPr>
+      <w:rFonts w:ascii="Times New Roman" w:eastAsia="Arial Unicode MS" w:hAnsi="Times New Roman" w:cs="Times New Roman"/>
+      <w:sz w:val="24"/>
+      <w:szCs w:val="24"/>
+      <w:lang w:val="en-US"/>
+    </w:rPr>
+  </w:style>
+  <w:style w:type="paragraph" w:styleId="Footer">
+    <w:name w:val="footer"/>
+    <w:basedOn w:val="Normal"/>
+    <w:link w:val="FooterChar"/>
+    <w:uiPriority w:val="99"/>
+    <w:unhideWhenUsed/>
+    <w:rsid w:val="00983AE0"/>
+    <w:pPr>
+      <w:tabs>
+        <w:tab w:val="center" w:pos="4680"/>
+        <w:tab w:val="right" w:pos="9360"/>
+      </w:tabs>
+    </w:pPr>
+  </w:style>
+  <w:style w:type="character" w:customStyle="1" w:styleId="FooterChar">
+    <w:name w:val="Footer Char"/>
+    <w:basedOn w:val="DefaultParagraphFont"/>
+    <w:link w:val="Footer"/>
+    <w:uiPriority w:val="99"/>
+    <w:rsid w:val="00983AE0"/>
+    <w:rPr>
+      <w:rFonts w:ascii="Times New Roman" w:eastAsia="Arial Unicode MS" w:hAnsi="Times New Roman" w:cs="Times New Roman"/>
+      <w:sz w:val="24"/>
+      <w:szCs w:val="24"/>
+      <w:lang w:val="en-US"/>
+    </w:rPr>
+  </w:style>
+  <w:style w:type="character" w:styleId="PageNumber">
+    <w:name w:val="page number"/>
+    <w:basedOn w:val="DefaultParagraphFont"/>
+    <w:uiPriority w:val="99"/>
+    <w:semiHidden/>
+    <w:unhideWhenUsed/>
+    <w:rsid w:val="00983AE0"/>
+  </w:style>
 </w:styles>
 </file>
 
@@ -26574,7 +27844,7 @@
 </file>
 
 <file path=customXml/itemProps1.xml><?xml version="1.0" encoding="utf-8"?>
-<ds:datastoreItem xmlns:ds="http://schemas.openxmlformats.org/officeDocument/2006/customXml" ds:itemID="{DA23B6A4-03F2-2444-95F6-FA888157D28E}">
+<ds:datastoreItem xmlns:ds="http://schemas.openxmlformats.org/officeDocument/2006/customXml" ds:itemID="{BF92635A-F439-064F-966C-CDBF84457088}">
   <ds:schemaRefs>
     <ds:schemaRef ds:uri="http://schemas.openxmlformats.org/officeDocument/2006/bibliography"/>
   </ds:schemaRefs>

</xml_diff>

<commit_message>
Documentation completed. Its over.
</commit_message>
<xml_diff>
--- a/docs/BPM/BPM_Documentation.docx
+++ b/docs/BPM/BPM_Documentation.docx
@@ -90,11 +90,10 @@
             </w:rPr>
             <w:fldChar w:fldCharType="separate"/>
           </w:r>
-          <w:hyperlink w:anchor="_Toc5196158" w:history="1">
+          <w:hyperlink w:anchor="_Toc5223565" w:history="1">
             <w:r>
               <w:rPr>
                 <w:rStyle w:val="Hyperlink"/>
-                <w:b/>
                 <w:noProof/>
               </w:rPr>
               <w:t>0xDEADBEEF</w:t>
@@ -118,7 +117,7 @@
                 <w:noProof/>
                 <w:webHidden/>
               </w:rPr>
-              <w:instrText xml:space="preserve"> PAGEREF _Toc5196158 \h </w:instrText>
+              <w:instrText xml:space="preserve"> PAGEREF _Toc5223565 \h </w:instrText>
             </w:r>
             <w:r>
               <w:rPr>
@@ -163,11 +162,10 @@
               <w:lang w:val="en-GB" w:eastAsia="en-GB"/>
             </w:rPr>
           </w:pPr>
-          <w:hyperlink w:anchor="_Toc5196159" w:history="1">
+          <w:hyperlink w:anchor="_Toc5223566" w:history="1">
             <w:r>
               <w:rPr>
                 <w:rStyle w:val="Hyperlink"/>
-                <w:b/>
                 <w:noProof/>
               </w:rPr>
               <w:t>Purpose of document</w:t>
@@ -191,7 +189,7 @@
                 <w:noProof/>
                 <w:webHidden/>
               </w:rPr>
-              <w:instrText xml:space="preserve"> PAGEREF _Toc5196159 \h </w:instrText>
+              <w:instrText xml:space="preserve"> PAGEREF _Toc5223566 \h </w:instrText>
             </w:r>
             <w:r>
               <w:rPr>
@@ -236,11 +234,10 @@
               <w:lang w:val="en-GB" w:eastAsia="en-GB"/>
             </w:rPr>
           </w:pPr>
-          <w:hyperlink w:anchor="_Toc5196160" w:history="1">
+          <w:hyperlink w:anchor="_Toc5223567" w:history="1">
             <w:r>
               <w:rPr>
                 <w:rStyle w:val="Hyperlink"/>
-                <w:b/>
                 <w:noProof/>
               </w:rPr>
               <w:t>Requirements</w:t>
@@ -264,7 +261,7 @@
                 <w:noProof/>
                 <w:webHidden/>
               </w:rPr>
-              <w:instrText xml:space="preserve"> PAGEREF _Toc5196160 \h </w:instrText>
+              <w:instrText xml:space="preserve"> PAGEREF _Toc5223567 \h </w:instrText>
             </w:r>
             <w:r>
               <w:rPr>
@@ -309,7 +306,7 @@
               <w:lang w:val="en-GB" w:eastAsia="en-GB"/>
             </w:rPr>
           </w:pPr>
-          <w:hyperlink w:anchor="_Toc5196161" w:history="1">
+          <w:hyperlink w:anchor="_Toc5223568" w:history="1">
             <w:r>
               <w:rPr>
                 <w:rStyle w:val="Hyperlink"/>
@@ -336,7 +333,7 @@
                 <w:noProof/>
                 <w:webHidden/>
               </w:rPr>
-              <w:instrText xml:space="preserve"> PAGEREF _Toc5196161 \h </w:instrText>
+              <w:instrText xml:space="preserve"> PAGEREF _Toc5223568 \h </w:instrText>
             </w:r>
             <w:r>
               <w:rPr>
@@ -356,7 +353,7 @@
                 <w:noProof/>
                 <w:webHidden/>
               </w:rPr>
-              <w:t>2</w:t>
+              <w:t>3</w:t>
             </w:r>
             <w:r>
               <w:rPr>
@@ -381,7 +378,7 @@
               <w:lang w:val="en-GB" w:eastAsia="en-GB"/>
             </w:rPr>
           </w:pPr>
-          <w:hyperlink w:anchor="_Toc5196162" w:history="1">
+          <w:hyperlink w:anchor="_Toc5223569" w:history="1">
             <w:r>
               <w:rPr>
                 <w:rStyle w:val="Hyperlink"/>
@@ -408,7 +405,7 @@
                 <w:noProof/>
                 <w:webHidden/>
               </w:rPr>
-              <w:instrText xml:space="preserve"> PAGEREF _Toc5196162 \h </w:instrText>
+              <w:instrText xml:space="preserve"> PAGEREF _Toc5223569 \h </w:instrText>
             </w:r>
             <w:r>
               <w:rPr>
@@ -453,7 +450,7 @@
               <w:lang w:val="en-GB" w:eastAsia="en-GB"/>
             </w:rPr>
           </w:pPr>
-          <w:hyperlink w:anchor="_Toc5196163" w:history="1">
+          <w:hyperlink w:anchor="_Toc5223570" w:history="1">
             <w:r>
               <w:rPr>
                 <w:rStyle w:val="Hyperlink"/>
@@ -480,7 +477,7 @@
                 <w:noProof/>
                 <w:webHidden/>
               </w:rPr>
-              <w:instrText xml:space="preserve"> PAGEREF _Toc5196163 \h </w:instrText>
+              <w:instrText xml:space="preserve"> PAGEREF _Toc5223570 \h </w:instrText>
             </w:r>
             <w:r>
               <w:rPr>
@@ -500,7 +497,7 @@
                 <w:noProof/>
                 <w:webHidden/>
               </w:rPr>
-              <w:t>3</w:t>
+              <w:t>4</w:t>
             </w:r>
             <w:r>
               <w:rPr>
@@ -525,7 +522,7 @@
               <w:lang w:val="en-GB" w:eastAsia="en-GB"/>
             </w:rPr>
           </w:pPr>
-          <w:hyperlink w:anchor="_Toc5196164" w:history="1">
+          <w:hyperlink w:anchor="_Toc5223571" w:history="1">
             <w:r>
               <w:rPr>
                 <w:rStyle w:val="Hyperlink"/>
@@ -553,7 +550,7 @@
                 <w:noProof/>
                 <w:webHidden/>
               </w:rPr>
-              <w:instrText xml:space="preserve"> PAGEREF _Toc5196164 \h </w:instrText>
+              <w:instrText xml:space="preserve"> PAGEREF _Toc5223571 \h </w:instrText>
             </w:r>
             <w:r>
               <w:rPr>
@@ -598,7 +595,7 @@
               <w:lang w:val="en-GB" w:eastAsia="en-GB"/>
             </w:rPr>
           </w:pPr>
-          <w:hyperlink w:anchor="_Toc5196165" w:history="1">
+          <w:hyperlink w:anchor="_Toc5223572" w:history="1">
             <w:r>
               <w:rPr>
                 <w:rStyle w:val="Hyperlink"/>
@@ -626,7 +623,7 @@
                 <w:noProof/>
                 <w:webHidden/>
               </w:rPr>
-              <w:instrText xml:space="preserve"> PAGEREF _Toc5196165 \h </w:instrText>
+              <w:instrText xml:space="preserve"> PAGEREF _Toc5223572 \h </w:instrText>
             </w:r>
             <w:r>
               <w:rPr>
@@ -671,7 +668,7 @@
               <w:lang w:val="en-GB" w:eastAsia="en-GB"/>
             </w:rPr>
           </w:pPr>
-          <w:hyperlink w:anchor="_Toc5196166" w:history="1">
+          <w:hyperlink w:anchor="_Toc5223573" w:history="1">
             <w:r>
               <w:rPr>
                 <w:rStyle w:val="Hyperlink"/>
@@ -698,7 +695,7 @@
                 <w:noProof/>
                 <w:webHidden/>
               </w:rPr>
-              <w:instrText xml:space="preserve"> PAGEREF _Toc5196166 \h </w:instrText>
+              <w:instrText xml:space="preserve"> PAGEREF _Toc5223573 \h </w:instrText>
             </w:r>
             <w:r>
               <w:rPr>
@@ -743,11 +740,10 @@
               <w:lang w:val="en-GB" w:eastAsia="en-GB"/>
             </w:rPr>
           </w:pPr>
-          <w:hyperlink w:anchor="_Toc5196167" w:history="1">
+          <w:hyperlink w:anchor="_Toc5223574" w:history="1">
             <w:r>
               <w:rPr>
                 <w:rStyle w:val="Hyperlink"/>
-                <w:b/>
                 <w:noProof/>
               </w:rPr>
               <w:t>Web Application (Dan Steer)</w:t>
@@ -771,7 +767,7 @@
                 <w:noProof/>
                 <w:webHidden/>
               </w:rPr>
-              <w:instrText xml:space="preserve"> PAGEREF _Toc5196167 \h </w:instrText>
+              <w:instrText xml:space="preserve"> PAGEREF _Toc5223574 \h </w:instrText>
             </w:r>
             <w:r>
               <w:rPr>
@@ -816,11 +812,10 @@
               <w:lang w:val="en-GB" w:eastAsia="en-GB"/>
             </w:rPr>
           </w:pPr>
-          <w:hyperlink w:anchor="_Toc5196168" w:history="1">
+          <w:hyperlink w:anchor="_Toc5223575" w:history="1">
             <w:r>
               <w:rPr>
                 <w:rStyle w:val="Hyperlink"/>
-                <w:b/>
                 <w:noProof/>
               </w:rPr>
               <w:t>Networking (Dan Steer)</w:t>
@@ -844,7 +839,7 @@
                 <w:noProof/>
                 <w:webHidden/>
               </w:rPr>
-              <w:instrText xml:space="preserve"> PAGEREF _Toc5196168 \h </w:instrText>
+              <w:instrText xml:space="preserve"> PAGEREF _Toc5223575 \h </w:instrText>
             </w:r>
             <w:r>
               <w:rPr>
@@ -889,11 +884,10 @@
               <w:lang w:val="en-GB" w:eastAsia="en-GB"/>
             </w:rPr>
           </w:pPr>
-          <w:hyperlink w:anchor="_Toc5196169" w:history="1">
+          <w:hyperlink w:anchor="_Toc5223576" w:history="1">
             <w:r>
               <w:rPr>
                 <w:rStyle w:val="Hyperlink"/>
-                <w:b/>
                 <w:noProof/>
               </w:rPr>
               <w:t>Acceptance Tests</w:t>
@@ -917,7 +911,7 @@
                 <w:noProof/>
                 <w:webHidden/>
               </w:rPr>
-              <w:instrText xml:space="preserve"> PAGEREF _Toc5196169 \h </w:instrText>
+              <w:instrText xml:space="preserve"> PAGEREF _Toc5223576 \h </w:instrText>
             </w:r>
             <w:r>
               <w:rPr>
@@ -962,14 +956,13 @@
               <w:lang w:val="en-GB" w:eastAsia="en-GB"/>
             </w:rPr>
           </w:pPr>
-          <w:hyperlink w:anchor="_Toc5196170" w:history="1">
+          <w:hyperlink w:anchor="_Toc5223577" w:history="1">
             <w:r>
               <w:rPr>
                 <w:rStyle w:val="Hyperlink"/>
-                <w:b/>
                 <w:noProof/>
               </w:rPr>
-              <w:t>POST/Power ON (Harrison James Marcks)</w:t>
+              <w:t>POST/Power ON (Harrison James Marcks &amp; Huseyin Sert)</w:t>
             </w:r>
             <w:r>
               <w:rPr>
@@ -990,7 +983,7 @@
                 <w:noProof/>
                 <w:webHidden/>
               </w:rPr>
-              <w:instrText xml:space="preserve"> PAGEREF _Toc5196170 \h </w:instrText>
+              <w:instrText xml:space="preserve"> PAGEREF _Toc5223577 \h </w:instrText>
             </w:r>
             <w:r>
               <w:rPr>
@@ -1035,12 +1028,11 @@
               <w:lang w:val="en-GB" w:eastAsia="en-GB"/>
             </w:rPr>
           </w:pPr>
-          <w:hyperlink w:anchor="_Toc5196171" w:history="1">
+          <w:hyperlink w:anchor="_Toc5223578" w:history="1">
             <w:r>
               <w:rPr>
                 <w:rStyle w:val="Hyperlink"/>
                 <w:rFonts w:cs="Calibri"/>
-                <w:b/>
                 <w:noProof/>
               </w:rPr>
               <w:t>Blood Pressure Monitor (Huseyin Sert)</w:t>
@@ -1064,7 +1056,7 @@
                 <w:noProof/>
                 <w:webHidden/>
               </w:rPr>
-              <w:instrText xml:space="preserve"> PAGEREF _Toc5196171 \h </w:instrText>
+              <w:instrText xml:space="preserve"> PAGEREF _Toc5223578 \h </w:instrText>
             </w:r>
             <w:r>
               <w:rPr>
@@ -1109,11 +1101,10 @@
               <w:lang w:val="en-GB" w:eastAsia="en-GB"/>
             </w:rPr>
           </w:pPr>
-          <w:hyperlink w:anchor="_Toc5196172" w:history="1">
+          <w:hyperlink w:anchor="_Toc5223579" w:history="1">
             <w:r>
               <w:rPr>
                 <w:rStyle w:val="Hyperlink"/>
-                <w:b/>
                 <w:strike/>
                 <w:noProof/>
               </w:rPr>
@@ -1138,7 +1129,7 @@
                 <w:noProof/>
                 <w:webHidden/>
               </w:rPr>
-              <w:instrText xml:space="preserve"> PAGEREF _Toc5196172 \h </w:instrText>
+              <w:instrText xml:space="preserve"> PAGEREF _Toc5223579 \h </w:instrText>
             </w:r>
             <w:r>
               <w:rPr>
@@ -1183,11 +1174,10 @@
               <w:lang w:val="en-GB" w:eastAsia="en-GB"/>
             </w:rPr>
           </w:pPr>
-          <w:hyperlink w:anchor="_Toc5196173" w:history="1">
+          <w:hyperlink w:anchor="_Toc5223580" w:history="1">
             <w:r>
               <w:rPr>
                 <w:rStyle w:val="Hyperlink"/>
-                <w:b/>
                 <w:noProof/>
               </w:rPr>
               <w:t>Database (Jesse Batt)</w:t>
@@ -1211,7 +1201,7 @@
                 <w:noProof/>
                 <w:webHidden/>
               </w:rPr>
-              <w:instrText xml:space="preserve"> PAGEREF _Toc5196173 \h </w:instrText>
+              <w:instrText xml:space="preserve"> PAGEREF _Toc5223580 \h </w:instrText>
             </w:r>
             <w:r>
               <w:rPr>
@@ -1256,11 +1246,10 @@
               <w:lang w:val="en-GB" w:eastAsia="en-GB"/>
             </w:rPr>
           </w:pPr>
-          <w:hyperlink w:anchor="_Toc5196174" w:history="1">
+          <w:hyperlink w:anchor="_Toc5223581" w:history="1">
             <w:r>
               <w:rPr>
                 <w:rStyle w:val="Hyperlink"/>
-                <w:b/>
                 <w:noProof/>
               </w:rPr>
               <w:t>Human Interface (Huseyin Sert)</w:t>
@@ -1284,7 +1273,7 @@
                 <w:noProof/>
                 <w:webHidden/>
               </w:rPr>
-              <w:instrText xml:space="preserve"> PAGEREF _Toc5196174 \h </w:instrText>
+              <w:instrText xml:space="preserve"> PAGEREF _Toc5223581 \h </w:instrText>
             </w:r>
             <w:r>
               <w:rPr>
@@ -1329,11 +1318,10 @@
               <w:lang w:val="en-GB" w:eastAsia="en-GB"/>
             </w:rPr>
           </w:pPr>
-          <w:hyperlink w:anchor="_Toc5196175" w:history="1">
+          <w:hyperlink w:anchor="_Toc5223582" w:history="1">
             <w:r>
               <w:rPr>
                 <w:rStyle w:val="Hyperlink"/>
-                <w:b/>
                 <w:strike/>
                 <w:noProof/>
               </w:rPr>
@@ -1358,7 +1346,7 @@
                 <w:noProof/>
                 <w:webHidden/>
               </w:rPr>
-              <w:instrText xml:space="preserve"> PAGEREF _Toc5196175 \h </w:instrText>
+              <w:instrText xml:space="preserve"> PAGEREF _Toc5223582 \h </w:instrText>
             </w:r>
             <w:r>
               <w:rPr>
@@ -1403,11 +1391,10 @@
               <w:lang w:val="en-GB" w:eastAsia="en-GB"/>
             </w:rPr>
           </w:pPr>
-          <w:hyperlink w:anchor="_Toc5196176" w:history="1">
+          <w:hyperlink w:anchor="_Toc5223583" w:history="1">
             <w:r>
               <w:rPr>
                 <w:rStyle w:val="Hyperlink"/>
-                <w:b/>
                 <w:noProof/>
               </w:rPr>
               <w:t>Web Application (Dan Steer)</w:t>
@@ -1431,7 +1418,7 @@
                 <w:noProof/>
                 <w:webHidden/>
               </w:rPr>
-              <w:instrText xml:space="preserve"> PAGEREF _Toc5196176 \h </w:instrText>
+              <w:instrText xml:space="preserve"> PAGEREF _Toc5223583 \h </w:instrText>
             </w:r>
             <w:r>
               <w:rPr>
@@ -1476,11 +1463,10 @@
               <w:lang w:val="en-GB" w:eastAsia="en-GB"/>
             </w:rPr>
           </w:pPr>
-          <w:hyperlink w:anchor="_Toc5196177" w:history="1">
+          <w:hyperlink w:anchor="_Toc5223584" w:history="1">
             <w:r>
               <w:rPr>
                 <w:rStyle w:val="Hyperlink"/>
-                <w:b/>
                 <w:noProof/>
               </w:rPr>
               <w:t>Networking (Dan Steer)</w:t>
@@ -1504,7 +1490,7 @@
                 <w:noProof/>
                 <w:webHidden/>
               </w:rPr>
-              <w:instrText xml:space="preserve"> PAGEREF _Toc5196177 \h </w:instrText>
+              <w:instrText xml:space="preserve"> PAGEREF _Toc5223584 \h </w:instrText>
             </w:r>
             <w:r>
               <w:rPr>
@@ -1549,11 +1535,10 @@
               <w:lang w:val="en-GB" w:eastAsia="en-GB"/>
             </w:rPr>
           </w:pPr>
-          <w:hyperlink w:anchor="_Toc5196178" w:history="1">
+          <w:hyperlink w:anchor="_Toc5223585" w:history="1">
             <w:r>
               <w:rPr>
                 <w:rStyle w:val="Hyperlink"/>
-                <w:b/>
                 <w:noProof/>
               </w:rPr>
               <w:t>Designs High-level</w:t>
@@ -1577,7 +1562,7 @@
                 <w:noProof/>
                 <w:webHidden/>
               </w:rPr>
-              <w:instrText xml:space="preserve"> PAGEREF _Toc5196178 \h </w:instrText>
+              <w:instrText xml:space="preserve"> PAGEREF _Toc5223585 \h </w:instrText>
             </w:r>
             <w:r>
               <w:rPr>
@@ -1622,15 +1607,14 @@
               <w:lang w:val="en-GB" w:eastAsia="en-GB"/>
             </w:rPr>
           </w:pPr>
-          <w:hyperlink w:anchor="_Toc5196179" w:history="1">
+          <w:hyperlink w:anchor="_Toc5223586" w:history="1">
             <w:r>
               <w:rPr>
                 <w:rStyle w:val="Hyperlink"/>
-                <w:b/>
                 <w:strike/>
                 <w:noProof/>
               </w:rPr>
-              <w:t>Screen</w:t>
+              <w:t>Screen (Huseyin Sert)</w:t>
             </w:r>
             <w:r>
               <w:rPr>
@@ -1651,80 +1635,7 @@
                 <w:noProof/>
                 <w:webHidden/>
               </w:rPr>
-              <w:instrText xml:space="preserve"> PAGEREF _Toc5196179 \h </w:instrText>
-            </w:r>
-            <w:r>
-              <w:rPr>
-                <w:noProof/>
-                <w:webHidden/>
-              </w:rPr>
-            </w:r>
-            <w:r>
-              <w:rPr>
-                <w:noProof/>
-                <w:webHidden/>
-              </w:rPr>
-              <w:fldChar w:fldCharType="separate"/>
-            </w:r>
-            <w:r>
-              <w:rPr>
-                <w:noProof/>
-                <w:webHidden/>
-              </w:rPr>
-              <w:t>21</w:t>
-            </w:r>
-            <w:r>
-              <w:rPr>
-                <w:noProof/>
-                <w:webHidden/>
-              </w:rPr>
-              <w:fldChar w:fldCharType="end"/>
-            </w:r>
-          </w:hyperlink>
-        </w:p>
-        <w:p>
-          <w:pPr>
-            <w:pStyle w:val="TOC3"/>
-            <w:tabs>
-              <w:tab w:val="right" w:leader="dot" w:pos="9016"/>
-            </w:tabs>
-            <w:rPr>
-              <w:rFonts w:asciiTheme="minorHAnsi" w:eastAsiaTheme="minorEastAsia" w:hAnsiTheme="minorHAnsi" w:cstheme="minorBidi"/>
-              <w:noProof/>
-              <w:sz w:val="22"/>
-              <w:szCs w:val="22"/>
-              <w:lang w:val="en-GB" w:eastAsia="en-GB"/>
-            </w:rPr>
-          </w:pPr>
-          <w:hyperlink w:anchor="_Toc5196180" w:history="1">
-            <w:r>
-              <w:rPr>
-                <w:rStyle w:val="Hyperlink"/>
-                <w:strike/>
-                <w:noProof/>
-              </w:rPr>
-              <w:t>High Level (Huseyin Sert)</w:t>
-            </w:r>
-            <w:r>
-              <w:rPr>
-                <w:noProof/>
-                <w:webHidden/>
-              </w:rPr>
-              <w:tab/>
-            </w:r>
-            <w:r>
-              <w:rPr>
-                <w:noProof/>
-                <w:webHidden/>
-              </w:rPr>
-              <w:fldChar w:fldCharType="begin"/>
-            </w:r>
-            <w:r>
-              <w:rPr>
-                <w:noProof/>
-                <w:webHidden/>
-              </w:rPr>
-              <w:instrText xml:space="preserve"> PAGEREF _Toc5196180 \h </w:instrText>
+              <w:instrText xml:space="preserve"> PAGEREF _Toc5223586 \h </w:instrText>
             </w:r>
             <w:r>
               <w:rPr>
@@ -1769,15 +1680,14 @@
               <w:lang w:val="en-GB" w:eastAsia="en-GB"/>
             </w:rPr>
           </w:pPr>
-          <w:hyperlink w:anchor="_Toc5196181" w:history="1">
+          <w:hyperlink w:anchor="_Toc5223587" w:history="1">
             <w:r>
               <w:rPr>
                 <w:rStyle w:val="Hyperlink"/>
-                <w:b/>
                 <w:strike/>
                 <w:noProof/>
               </w:rPr>
-              <w:t>Menu (Generic)</w:t>
+              <w:t>Menu –Generic (Jesse Batt)</w:t>
             </w:r>
             <w:r>
               <w:rPr>
@@ -1798,80 +1708,7 @@
                 <w:noProof/>
                 <w:webHidden/>
               </w:rPr>
-              <w:instrText xml:space="preserve"> PAGEREF _Toc5196181 \h </w:instrText>
-            </w:r>
-            <w:r>
-              <w:rPr>
-                <w:noProof/>
-                <w:webHidden/>
-              </w:rPr>
-            </w:r>
-            <w:r>
-              <w:rPr>
-                <w:noProof/>
-                <w:webHidden/>
-              </w:rPr>
-              <w:fldChar w:fldCharType="separate"/>
-            </w:r>
-            <w:r>
-              <w:rPr>
-                <w:noProof/>
-                <w:webHidden/>
-              </w:rPr>
-              <w:t>22</w:t>
-            </w:r>
-            <w:r>
-              <w:rPr>
-                <w:noProof/>
-                <w:webHidden/>
-              </w:rPr>
-              <w:fldChar w:fldCharType="end"/>
-            </w:r>
-          </w:hyperlink>
-        </w:p>
-        <w:p>
-          <w:pPr>
-            <w:pStyle w:val="TOC3"/>
-            <w:tabs>
-              <w:tab w:val="right" w:leader="dot" w:pos="9016"/>
-            </w:tabs>
-            <w:rPr>
-              <w:rFonts w:asciiTheme="minorHAnsi" w:eastAsiaTheme="minorEastAsia" w:hAnsiTheme="minorHAnsi" w:cstheme="minorBidi"/>
-              <w:noProof/>
-              <w:sz w:val="22"/>
-              <w:szCs w:val="22"/>
-              <w:lang w:val="en-GB" w:eastAsia="en-GB"/>
-            </w:rPr>
-          </w:pPr>
-          <w:hyperlink w:anchor="_Toc5196182" w:history="1">
-            <w:r>
-              <w:rPr>
-                <w:rStyle w:val="Hyperlink"/>
-                <w:strike/>
-                <w:noProof/>
-              </w:rPr>
-              <w:t>High Level (Jesse Batt)</w:t>
-            </w:r>
-            <w:r>
-              <w:rPr>
-                <w:noProof/>
-                <w:webHidden/>
-              </w:rPr>
-              <w:tab/>
-            </w:r>
-            <w:r>
-              <w:rPr>
-                <w:noProof/>
-                <w:webHidden/>
-              </w:rPr>
-              <w:fldChar w:fldCharType="begin"/>
-            </w:r>
-            <w:r>
-              <w:rPr>
-                <w:noProof/>
-                <w:webHidden/>
-              </w:rPr>
-              <w:instrText xml:space="preserve"> PAGEREF _Toc5196182 \h </w:instrText>
+              <w:instrText xml:space="preserve"> PAGEREF _Toc5223587 \h </w:instrText>
             </w:r>
             <w:r>
               <w:rPr>
@@ -1916,14 +1753,13 @@
               <w:lang w:val="en-GB" w:eastAsia="en-GB"/>
             </w:rPr>
           </w:pPr>
-          <w:hyperlink w:anchor="_Toc5196183" w:history="1">
+          <w:hyperlink w:anchor="_Toc5223588" w:history="1">
             <w:r>
               <w:rPr>
                 <w:rStyle w:val="Hyperlink"/>
-                <w:b/>
                 <w:noProof/>
               </w:rPr>
-              <w:t>Database</w:t>
+              <w:t>Database (Jesse Batt)</w:t>
             </w:r>
             <w:r>
               <w:rPr>
@@ -1944,79 +1780,7 @@
                 <w:noProof/>
                 <w:webHidden/>
               </w:rPr>
-              <w:instrText xml:space="preserve"> PAGEREF _Toc5196183 \h </w:instrText>
-            </w:r>
-            <w:r>
-              <w:rPr>
-                <w:noProof/>
-                <w:webHidden/>
-              </w:rPr>
-            </w:r>
-            <w:r>
-              <w:rPr>
-                <w:noProof/>
-                <w:webHidden/>
-              </w:rPr>
-              <w:fldChar w:fldCharType="separate"/>
-            </w:r>
-            <w:r>
-              <w:rPr>
-                <w:noProof/>
-                <w:webHidden/>
-              </w:rPr>
-              <w:t>23</w:t>
-            </w:r>
-            <w:r>
-              <w:rPr>
-                <w:noProof/>
-                <w:webHidden/>
-              </w:rPr>
-              <w:fldChar w:fldCharType="end"/>
-            </w:r>
-          </w:hyperlink>
-        </w:p>
-        <w:p>
-          <w:pPr>
-            <w:pStyle w:val="TOC3"/>
-            <w:tabs>
-              <w:tab w:val="right" w:leader="dot" w:pos="9016"/>
-            </w:tabs>
-            <w:rPr>
-              <w:rFonts w:asciiTheme="minorHAnsi" w:eastAsiaTheme="minorEastAsia" w:hAnsiTheme="minorHAnsi" w:cstheme="minorBidi"/>
-              <w:noProof/>
-              <w:sz w:val="22"/>
-              <w:szCs w:val="22"/>
-              <w:lang w:val="en-GB" w:eastAsia="en-GB"/>
-            </w:rPr>
-          </w:pPr>
-          <w:hyperlink w:anchor="_Toc5196184" w:history="1">
-            <w:r>
-              <w:rPr>
-                <w:rStyle w:val="Hyperlink"/>
-                <w:noProof/>
-              </w:rPr>
-              <w:t>High Level (Jesse Batt)</w:t>
-            </w:r>
-            <w:r>
-              <w:rPr>
-                <w:noProof/>
-                <w:webHidden/>
-              </w:rPr>
-              <w:tab/>
-            </w:r>
-            <w:r>
-              <w:rPr>
-                <w:noProof/>
-                <w:webHidden/>
-              </w:rPr>
-              <w:fldChar w:fldCharType="begin"/>
-            </w:r>
-            <w:r>
-              <w:rPr>
-                <w:noProof/>
-                <w:webHidden/>
-              </w:rPr>
-              <w:instrText xml:space="preserve"> PAGEREF _Toc5196184 \h </w:instrText>
+              <w:instrText xml:space="preserve"> PAGEREF _Toc5223588 \h </w:instrText>
             </w:r>
             <w:r>
               <w:rPr>
@@ -2061,14 +1825,13 @@
               <w:lang w:val="en-GB" w:eastAsia="en-GB"/>
             </w:rPr>
           </w:pPr>
-          <w:hyperlink w:anchor="_Toc5196185" w:history="1">
+          <w:hyperlink w:anchor="_Toc5223589" w:history="1">
             <w:r>
               <w:rPr>
                 <w:rStyle w:val="Hyperlink"/>
-                <w:b/>
                 <w:noProof/>
               </w:rPr>
-              <w:t>POST / Power On</w:t>
+              <w:t>POST / Power On (Harrison James Marcks)</w:t>
             </w:r>
             <w:r>
               <w:rPr>
@@ -2089,79 +1852,7 @@
                 <w:noProof/>
                 <w:webHidden/>
               </w:rPr>
-              <w:instrText xml:space="preserve"> PAGEREF _Toc5196185 \h </w:instrText>
-            </w:r>
-            <w:r>
-              <w:rPr>
-                <w:noProof/>
-                <w:webHidden/>
-              </w:rPr>
-            </w:r>
-            <w:r>
-              <w:rPr>
-                <w:noProof/>
-                <w:webHidden/>
-              </w:rPr>
-              <w:fldChar w:fldCharType="separate"/>
-            </w:r>
-            <w:r>
-              <w:rPr>
-                <w:noProof/>
-                <w:webHidden/>
-              </w:rPr>
-              <w:t>24</w:t>
-            </w:r>
-            <w:r>
-              <w:rPr>
-                <w:noProof/>
-                <w:webHidden/>
-              </w:rPr>
-              <w:fldChar w:fldCharType="end"/>
-            </w:r>
-          </w:hyperlink>
-        </w:p>
-        <w:p>
-          <w:pPr>
-            <w:pStyle w:val="TOC3"/>
-            <w:tabs>
-              <w:tab w:val="right" w:leader="dot" w:pos="9016"/>
-            </w:tabs>
-            <w:rPr>
-              <w:rFonts w:asciiTheme="minorHAnsi" w:eastAsiaTheme="minorEastAsia" w:hAnsiTheme="minorHAnsi" w:cstheme="minorBidi"/>
-              <w:noProof/>
-              <w:sz w:val="22"/>
-              <w:szCs w:val="22"/>
-              <w:lang w:val="en-GB" w:eastAsia="en-GB"/>
-            </w:rPr>
-          </w:pPr>
-          <w:hyperlink w:anchor="_Toc5196186" w:history="1">
-            <w:r>
-              <w:rPr>
-                <w:rStyle w:val="Hyperlink"/>
-                <w:noProof/>
-              </w:rPr>
-              <w:t>High Level (Harrison James Marcks)</w:t>
-            </w:r>
-            <w:r>
-              <w:rPr>
-                <w:noProof/>
-                <w:webHidden/>
-              </w:rPr>
-              <w:tab/>
-            </w:r>
-            <w:r>
-              <w:rPr>
-                <w:noProof/>
-                <w:webHidden/>
-              </w:rPr>
-              <w:fldChar w:fldCharType="begin"/>
-            </w:r>
-            <w:r>
-              <w:rPr>
-                <w:noProof/>
-                <w:webHidden/>
-              </w:rPr>
-              <w:instrText xml:space="preserve"> PAGEREF _Toc5196186 \h </w:instrText>
+              <w:instrText xml:space="preserve"> PAGEREF _Toc5223589 \h </w:instrText>
             </w:r>
             <w:r>
               <w:rPr>
@@ -2206,14 +1897,13 @@
               <w:lang w:val="en-GB" w:eastAsia="en-GB"/>
             </w:rPr>
           </w:pPr>
-          <w:hyperlink w:anchor="_Toc5196187" w:history="1">
+          <w:hyperlink w:anchor="_Toc5223590" w:history="1">
             <w:r>
               <w:rPr>
                 <w:rStyle w:val="Hyperlink"/>
-                <w:b/>
                 <w:noProof/>
               </w:rPr>
-              <w:t>BPM Activity</w:t>
+              <w:t>BPM Activity (Harrison James Marcks)</w:t>
             </w:r>
             <w:r>
               <w:rPr>
@@ -2234,79 +1924,7 @@
                 <w:noProof/>
                 <w:webHidden/>
               </w:rPr>
-              <w:instrText xml:space="preserve"> PAGEREF _Toc5196187 \h </w:instrText>
-            </w:r>
-            <w:r>
-              <w:rPr>
-                <w:noProof/>
-                <w:webHidden/>
-              </w:rPr>
-            </w:r>
-            <w:r>
-              <w:rPr>
-                <w:noProof/>
-                <w:webHidden/>
-              </w:rPr>
-              <w:fldChar w:fldCharType="separate"/>
-            </w:r>
-            <w:r>
-              <w:rPr>
-                <w:noProof/>
-                <w:webHidden/>
-              </w:rPr>
-              <w:t>25</w:t>
-            </w:r>
-            <w:r>
-              <w:rPr>
-                <w:noProof/>
-                <w:webHidden/>
-              </w:rPr>
-              <w:fldChar w:fldCharType="end"/>
-            </w:r>
-          </w:hyperlink>
-        </w:p>
-        <w:p>
-          <w:pPr>
-            <w:pStyle w:val="TOC3"/>
-            <w:tabs>
-              <w:tab w:val="right" w:leader="dot" w:pos="9016"/>
-            </w:tabs>
-            <w:rPr>
-              <w:rFonts w:asciiTheme="minorHAnsi" w:eastAsiaTheme="minorEastAsia" w:hAnsiTheme="minorHAnsi" w:cstheme="minorBidi"/>
-              <w:noProof/>
-              <w:sz w:val="22"/>
-              <w:szCs w:val="22"/>
-              <w:lang w:val="en-GB" w:eastAsia="en-GB"/>
-            </w:rPr>
-          </w:pPr>
-          <w:hyperlink w:anchor="_Toc5196188" w:history="1">
-            <w:r>
-              <w:rPr>
-                <w:rStyle w:val="Hyperlink"/>
-                <w:noProof/>
-              </w:rPr>
-              <w:t>High Level (Harrison James Marcks)</w:t>
-            </w:r>
-            <w:r>
-              <w:rPr>
-                <w:noProof/>
-                <w:webHidden/>
-              </w:rPr>
-              <w:tab/>
-            </w:r>
-            <w:r>
-              <w:rPr>
-                <w:noProof/>
-                <w:webHidden/>
-              </w:rPr>
-              <w:fldChar w:fldCharType="begin"/>
-            </w:r>
-            <w:r>
-              <w:rPr>
-                <w:noProof/>
-                <w:webHidden/>
-              </w:rPr>
-              <w:instrText xml:space="preserve"> PAGEREF _Toc5196188 \h </w:instrText>
+              <w:instrText xml:space="preserve"> PAGEREF _Toc5223590 \h </w:instrText>
             </w:r>
             <w:r>
               <w:rPr>
@@ -2351,14 +1969,13 @@
               <w:lang w:val="en-GB" w:eastAsia="en-GB"/>
             </w:rPr>
           </w:pPr>
-          <w:hyperlink w:anchor="_Toc5196189" w:history="1">
+          <w:hyperlink w:anchor="_Toc5223591" w:history="1">
             <w:r>
               <w:rPr>
                 <w:rStyle w:val="Hyperlink"/>
-                <w:b/>
                 <w:noProof/>
               </w:rPr>
-              <w:t>Networking</w:t>
+              <w:t>Networking (Dan Steer)</w:t>
             </w:r>
             <w:r>
               <w:rPr>
@@ -2379,79 +1996,7 @@
                 <w:noProof/>
                 <w:webHidden/>
               </w:rPr>
-              <w:instrText xml:space="preserve"> PAGEREF _Toc5196189 \h </w:instrText>
-            </w:r>
-            <w:r>
-              <w:rPr>
-                <w:noProof/>
-                <w:webHidden/>
-              </w:rPr>
-            </w:r>
-            <w:r>
-              <w:rPr>
-                <w:noProof/>
-                <w:webHidden/>
-              </w:rPr>
-              <w:fldChar w:fldCharType="separate"/>
-            </w:r>
-            <w:r>
-              <w:rPr>
-                <w:noProof/>
-                <w:webHidden/>
-              </w:rPr>
-              <w:t>26</w:t>
-            </w:r>
-            <w:r>
-              <w:rPr>
-                <w:noProof/>
-                <w:webHidden/>
-              </w:rPr>
-              <w:fldChar w:fldCharType="end"/>
-            </w:r>
-          </w:hyperlink>
-        </w:p>
-        <w:p>
-          <w:pPr>
-            <w:pStyle w:val="TOC3"/>
-            <w:tabs>
-              <w:tab w:val="right" w:leader="dot" w:pos="9016"/>
-            </w:tabs>
-            <w:rPr>
-              <w:rFonts w:asciiTheme="minorHAnsi" w:eastAsiaTheme="minorEastAsia" w:hAnsiTheme="minorHAnsi" w:cstheme="minorBidi"/>
-              <w:noProof/>
-              <w:sz w:val="22"/>
-              <w:szCs w:val="22"/>
-              <w:lang w:val="en-GB" w:eastAsia="en-GB"/>
-            </w:rPr>
-          </w:pPr>
-          <w:hyperlink w:anchor="_Toc5196190" w:history="1">
-            <w:r>
-              <w:rPr>
-                <w:rStyle w:val="Hyperlink"/>
-                <w:noProof/>
-              </w:rPr>
-              <w:t>High Level (Dan Steer)</w:t>
-            </w:r>
-            <w:r>
-              <w:rPr>
-                <w:noProof/>
-                <w:webHidden/>
-              </w:rPr>
-              <w:tab/>
-            </w:r>
-            <w:r>
-              <w:rPr>
-                <w:noProof/>
-                <w:webHidden/>
-              </w:rPr>
-              <w:fldChar w:fldCharType="begin"/>
-            </w:r>
-            <w:r>
-              <w:rPr>
-                <w:noProof/>
-                <w:webHidden/>
-              </w:rPr>
-              <w:instrText xml:space="preserve"> PAGEREF _Toc5196190 \h </w:instrText>
+              <w:instrText xml:space="preserve"> PAGEREF _Toc5223591 \h </w:instrText>
             </w:r>
             <w:r>
               <w:rPr>
@@ -2496,14 +2041,13 @@
               <w:lang w:val="en-GB" w:eastAsia="en-GB"/>
             </w:rPr>
           </w:pPr>
-          <w:hyperlink w:anchor="_Toc5196191" w:history="1">
+          <w:hyperlink w:anchor="_Toc5223592" w:history="1">
             <w:r>
               <w:rPr>
                 <w:rStyle w:val="Hyperlink"/>
-                <w:b/>
                 <w:noProof/>
               </w:rPr>
-              <w:t>Web Application</w:t>
+              <w:t>Web Application (Dan Steer)</w:t>
             </w:r>
             <w:r>
               <w:rPr>
@@ -2524,79 +2068,7 @@
                 <w:noProof/>
                 <w:webHidden/>
               </w:rPr>
-              <w:instrText xml:space="preserve"> PAGEREF _Toc5196191 \h </w:instrText>
-            </w:r>
-            <w:r>
-              <w:rPr>
-                <w:noProof/>
-                <w:webHidden/>
-              </w:rPr>
-            </w:r>
-            <w:r>
-              <w:rPr>
-                <w:noProof/>
-                <w:webHidden/>
-              </w:rPr>
-              <w:fldChar w:fldCharType="separate"/>
-            </w:r>
-            <w:r>
-              <w:rPr>
-                <w:noProof/>
-                <w:webHidden/>
-              </w:rPr>
-              <w:t>27</w:t>
-            </w:r>
-            <w:r>
-              <w:rPr>
-                <w:noProof/>
-                <w:webHidden/>
-              </w:rPr>
-              <w:fldChar w:fldCharType="end"/>
-            </w:r>
-          </w:hyperlink>
-        </w:p>
-        <w:p>
-          <w:pPr>
-            <w:pStyle w:val="TOC3"/>
-            <w:tabs>
-              <w:tab w:val="right" w:leader="dot" w:pos="9016"/>
-            </w:tabs>
-            <w:rPr>
-              <w:rFonts w:asciiTheme="minorHAnsi" w:eastAsiaTheme="minorEastAsia" w:hAnsiTheme="minorHAnsi" w:cstheme="minorBidi"/>
-              <w:noProof/>
-              <w:sz w:val="22"/>
-              <w:szCs w:val="22"/>
-              <w:lang w:val="en-GB" w:eastAsia="en-GB"/>
-            </w:rPr>
-          </w:pPr>
-          <w:hyperlink w:anchor="_Toc5196192" w:history="1">
-            <w:r>
-              <w:rPr>
-                <w:rStyle w:val="Hyperlink"/>
-                <w:noProof/>
-              </w:rPr>
-              <w:t>High Level (Dan Steer)</w:t>
-            </w:r>
-            <w:r>
-              <w:rPr>
-                <w:noProof/>
-                <w:webHidden/>
-              </w:rPr>
-              <w:tab/>
-            </w:r>
-            <w:r>
-              <w:rPr>
-                <w:noProof/>
-                <w:webHidden/>
-              </w:rPr>
-              <w:fldChar w:fldCharType="begin"/>
-            </w:r>
-            <w:r>
-              <w:rPr>
-                <w:noProof/>
-                <w:webHidden/>
-              </w:rPr>
-              <w:instrText xml:space="preserve"> PAGEREF _Toc5196192 \h </w:instrText>
+              <w:instrText xml:space="preserve"> PAGEREF _Toc5223592 \h </w:instrText>
             </w:r>
             <w:r>
               <w:rPr>
@@ -2641,11 +2113,10 @@
               <w:lang w:val="en-GB" w:eastAsia="en-GB"/>
             </w:rPr>
           </w:pPr>
-          <w:hyperlink w:anchor="_Toc5196193" w:history="1">
+          <w:hyperlink w:anchor="_Toc5223593" w:history="1">
             <w:r>
               <w:rPr>
                 <w:rStyle w:val="Hyperlink"/>
-                <w:b/>
                 <w:noProof/>
               </w:rPr>
               <w:t>Designs Low-level</w:t>
@@ -2669,7 +2140,7 @@
                 <w:noProof/>
                 <w:webHidden/>
               </w:rPr>
-              <w:instrText xml:space="preserve"> PAGEREF _Toc5196193 \h </w:instrText>
+              <w:instrText xml:space="preserve"> PAGEREF _Toc5223593 \h </w:instrText>
             </w:r>
             <w:r>
               <w:rPr>
@@ -2714,11 +2185,10 @@
               <w:lang w:val="en-GB" w:eastAsia="en-GB"/>
             </w:rPr>
           </w:pPr>
-          <w:hyperlink w:anchor="_Toc5196194" w:history="1">
+          <w:hyperlink w:anchor="_Toc5223594" w:history="1">
             <w:r>
               <w:rPr>
                 <w:rStyle w:val="Hyperlink"/>
-                <w:b/>
                 <w:noProof/>
               </w:rPr>
               <w:t>Post/Power ON (Huseyin Sert)</w:t>
@@ -2742,7 +2212,7 @@
                 <w:noProof/>
                 <w:webHidden/>
               </w:rPr>
-              <w:instrText xml:space="preserve"> PAGEREF _Toc5196194 \h </w:instrText>
+              <w:instrText xml:space="preserve"> PAGEREF _Toc5223594 \h </w:instrText>
             </w:r>
             <w:r>
               <w:rPr>
@@ -2787,11 +2257,10 @@
               <w:lang w:val="en-GB" w:eastAsia="en-GB"/>
             </w:rPr>
           </w:pPr>
-          <w:hyperlink w:anchor="_Toc5196195" w:history="1">
+          <w:hyperlink w:anchor="_Toc5223595" w:history="1">
             <w:r>
               <w:rPr>
                 <w:rStyle w:val="Hyperlink"/>
-                <w:b/>
                 <w:noProof/>
               </w:rPr>
               <w:t>Database (Huseyin Sert)</w:t>
@@ -2815,7 +2284,7 @@
                 <w:noProof/>
                 <w:webHidden/>
               </w:rPr>
-              <w:instrText xml:space="preserve"> PAGEREF _Toc5196195 \h </w:instrText>
+              <w:instrText xml:space="preserve"> PAGEREF _Toc5223595 \h </w:instrText>
             </w:r>
             <w:r>
               <w:rPr>
@@ -2836,6 +2305,222 @@
                 <w:webHidden/>
               </w:rPr>
               <w:t>29</w:t>
+            </w:r>
+            <w:r>
+              <w:rPr>
+                <w:noProof/>
+                <w:webHidden/>
+              </w:rPr>
+              <w:fldChar w:fldCharType="end"/>
+            </w:r>
+          </w:hyperlink>
+        </w:p>
+        <w:p>
+          <w:pPr>
+            <w:pStyle w:val="TOC2"/>
+            <w:tabs>
+              <w:tab w:val="right" w:leader="dot" w:pos="9016"/>
+            </w:tabs>
+            <w:rPr>
+              <w:rFonts w:asciiTheme="minorHAnsi" w:eastAsiaTheme="minorEastAsia" w:hAnsiTheme="minorHAnsi" w:cstheme="minorBidi"/>
+              <w:noProof/>
+              <w:sz w:val="22"/>
+              <w:szCs w:val="22"/>
+              <w:lang w:val="en-GB" w:eastAsia="en-GB"/>
+            </w:rPr>
+          </w:pPr>
+          <w:hyperlink w:anchor="_Toc5223596" w:history="1">
+            <w:r>
+              <w:rPr>
+                <w:rStyle w:val="Hyperlink"/>
+                <w:noProof/>
+              </w:rPr>
+              <w:t>Web Application (Huseyin Sert)</w:t>
+            </w:r>
+            <w:r>
+              <w:rPr>
+                <w:noProof/>
+                <w:webHidden/>
+              </w:rPr>
+              <w:tab/>
+            </w:r>
+            <w:r>
+              <w:rPr>
+                <w:noProof/>
+                <w:webHidden/>
+              </w:rPr>
+              <w:fldChar w:fldCharType="begin"/>
+            </w:r>
+            <w:r>
+              <w:rPr>
+                <w:noProof/>
+                <w:webHidden/>
+              </w:rPr>
+              <w:instrText xml:space="preserve"> PAGEREF _Toc5223596 \h </w:instrText>
+            </w:r>
+            <w:r>
+              <w:rPr>
+                <w:noProof/>
+                <w:webHidden/>
+              </w:rPr>
+            </w:r>
+            <w:r>
+              <w:rPr>
+                <w:noProof/>
+                <w:webHidden/>
+              </w:rPr>
+              <w:fldChar w:fldCharType="separate"/>
+            </w:r>
+            <w:r>
+              <w:rPr>
+                <w:noProof/>
+                <w:webHidden/>
+              </w:rPr>
+              <w:t>29</w:t>
+            </w:r>
+            <w:r>
+              <w:rPr>
+                <w:noProof/>
+                <w:webHidden/>
+              </w:rPr>
+              <w:fldChar w:fldCharType="end"/>
+            </w:r>
+          </w:hyperlink>
+        </w:p>
+        <w:p>
+          <w:pPr>
+            <w:pStyle w:val="TOC2"/>
+            <w:tabs>
+              <w:tab w:val="right" w:leader="dot" w:pos="9016"/>
+            </w:tabs>
+            <w:rPr>
+              <w:rFonts w:asciiTheme="minorHAnsi" w:eastAsiaTheme="minorEastAsia" w:hAnsiTheme="minorHAnsi" w:cstheme="minorBidi"/>
+              <w:noProof/>
+              <w:sz w:val="22"/>
+              <w:szCs w:val="22"/>
+              <w:lang w:val="en-GB" w:eastAsia="en-GB"/>
+            </w:rPr>
+          </w:pPr>
+          <w:hyperlink w:anchor="_Toc5223597" w:history="1">
+            <w:r>
+              <w:rPr>
+                <w:rStyle w:val="Hyperlink"/>
+                <w:noProof/>
+              </w:rPr>
+              <w:t>BPM Activity (Huseyin Sert)</w:t>
+            </w:r>
+            <w:r>
+              <w:rPr>
+                <w:noProof/>
+                <w:webHidden/>
+              </w:rPr>
+              <w:tab/>
+            </w:r>
+            <w:r>
+              <w:rPr>
+                <w:noProof/>
+                <w:webHidden/>
+              </w:rPr>
+              <w:fldChar w:fldCharType="begin"/>
+            </w:r>
+            <w:r>
+              <w:rPr>
+                <w:noProof/>
+                <w:webHidden/>
+              </w:rPr>
+              <w:instrText xml:space="preserve"> PAGEREF _Toc5223597 \h </w:instrText>
+            </w:r>
+            <w:r>
+              <w:rPr>
+                <w:noProof/>
+                <w:webHidden/>
+              </w:rPr>
+            </w:r>
+            <w:r>
+              <w:rPr>
+                <w:noProof/>
+                <w:webHidden/>
+              </w:rPr>
+              <w:fldChar w:fldCharType="separate"/>
+            </w:r>
+            <w:r>
+              <w:rPr>
+                <w:noProof/>
+                <w:webHidden/>
+              </w:rPr>
+              <w:t>30</w:t>
+            </w:r>
+            <w:r>
+              <w:rPr>
+                <w:noProof/>
+                <w:webHidden/>
+              </w:rPr>
+              <w:fldChar w:fldCharType="end"/>
+            </w:r>
+          </w:hyperlink>
+        </w:p>
+        <w:p>
+          <w:pPr>
+            <w:pStyle w:val="TOC2"/>
+            <w:tabs>
+              <w:tab w:val="right" w:leader="dot" w:pos="9016"/>
+            </w:tabs>
+            <w:rPr>
+              <w:rFonts w:asciiTheme="minorHAnsi" w:eastAsiaTheme="minorEastAsia" w:hAnsiTheme="minorHAnsi" w:cstheme="minorBidi"/>
+              <w:noProof/>
+              <w:sz w:val="22"/>
+              <w:szCs w:val="22"/>
+              <w:lang w:val="en-GB" w:eastAsia="en-GB"/>
+            </w:rPr>
+          </w:pPr>
+          <w:hyperlink w:anchor="_Toc5223598" w:history="1">
+            <w:r>
+              <w:rPr>
+                <w:rStyle w:val="Hyperlink"/>
+                <w:noProof/>
+              </w:rPr>
+              <w:t>Networking (Huseyin Sert)</w:t>
+            </w:r>
+            <w:r>
+              <w:rPr>
+                <w:noProof/>
+                <w:webHidden/>
+              </w:rPr>
+              <w:tab/>
+            </w:r>
+            <w:r>
+              <w:rPr>
+                <w:noProof/>
+                <w:webHidden/>
+              </w:rPr>
+              <w:fldChar w:fldCharType="begin"/>
+            </w:r>
+            <w:r>
+              <w:rPr>
+                <w:noProof/>
+                <w:webHidden/>
+              </w:rPr>
+              <w:instrText xml:space="preserve"> PAGEREF _Toc5223598 \h </w:instrText>
+            </w:r>
+            <w:r>
+              <w:rPr>
+                <w:noProof/>
+                <w:webHidden/>
+              </w:rPr>
+            </w:r>
+            <w:r>
+              <w:rPr>
+                <w:noProof/>
+                <w:webHidden/>
+              </w:rPr>
+              <w:fldChar w:fldCharType="separate"/>
+            </w:r>
+            <w:r>
+              <w:rPr>
+                <w:noProof/>
+                <w:webHidden/>
+              </w:rPr>
+              <w:t>31</w:t>
             </w:r>
             <w:r>
               <w:rPr>
@@ -2867,7 +2552,7 @@
         </w:rPr>
       </w:pPr>
       <w:bookmarkStart w:id="0" w:name="_Toc530930004"/>
-      <w:bookmarkStart w:id="1" w:name="_Toc5196158"/>
+      <w:bookmarkStart w:id="1" w:name="_Toc5223565"/>
       <w:r>
         <w:rPr>
           <w:b/>
@@ -2947,7 +2632,7 @@
         </w:rPr>
       </w:pPr>
       <w:bookmarkStart w:id="2" w:name="_Toc530930005"/>
-      <w:bookmarkStart w:id="3" w:name="_Toc5196159"/>
+      <w:bookmarkStart w:id="3" w:name="_Toc5223566"/>
       <w:r>
         <w:rPr>
           <w:b/>
@@ -2974,41 +2659,92 @@
     <w:p/>
     <w:p>
       <w:r>
-        <w:t>Each member had their own components to complete for requirements, acceptance tests, high level designs and low level designs.</w:t>
+        <w:t>This document was initially completed for B1 submission. The components that were completed for the B1 submission were as follows:</w:t>
+      </w:r>
+    </w:p>
+    <w:p>
+      <w:pPr>
+        <w:pStyle w:val="ListParagraph"/>
+        <w:numPr>
+          <w:ilvl w:val="0"/>
+          <w:numId w:val="3"/>
+        </w:numPr>
+      </w:pPr>
+      <w:r>
+        <w:t>Requirements</w:t>
+      </w:r>
+    </w:p>
+    <w:p>
+      <w:pPr>
+        <w:pStyle w:val="ListParagraph"/>
+        <w:numPr>
+          <w:ilvl w:val="0"/>
+          <w:numId w:val="3"/>
+        </w:numPr>
+      </w:pPr>
+      <w:r>
+        <w:t>Acceptance Tests</w:t>
+      </w:r>
+    </w:p>
+    <w:p>
+      <w:pPr>
+        <w:pStyle w:val="ListParagraph"/>
+        <w:numPr>
+          <w:ilvl w:val="0"/>
+          <w:numId w:val="3"/>
+        </w:numPr>
+      </w:pPr>
+      <w:r>
+        <w:t>High Level Design</w:t>
+      </w:r>
+      <w:bookmarkStart w:id="4" w:name="_GoBack"/>
+      <w:bookmarkEnd w:id="4"/>
+    </w:p>
+    <w:p>
+      <w:r>
+        <w:t>The low level designs were not completed as we had not yet seen enough code or looked thoroughly through the hardware for the Blood Pressure Machine component.</w:t>
       </w:r>
     </w:p>
     <w:p/>
     <w:p>
       <w:r>
-        <w:t>Note: For this submission, we have not created the low level designs (Jackson Diagrams). The reason for this is, we have not yet seen enough code or looked thoroughly through the hardware for the Blood Pressure Machine component.</w:t>
+        <w:t>Upon further revision, it was discovered that there were some errors in this document. Huseyin Sert was responsible for going through the entire document and correcting errors and making additions to the document.</w:t>
       </w:r>
     </w:p>
     <w:p/>
     <w:p>
       <w:r>
-        <w:t xml:space="preserve">On the contents page you can see a name next to each component. This mean that component is accomplished by that name. There is also the </w:t>
-      </w:r>
-      <w:r>
-        <w:rPr>
-          <w:b/>
-        </w:rPr>
-        <w:t>WhoDidWhat_Documentation_Review</w:t>
-      </w:r>
-      <w:r>
-        <w:rPr>
-          <w:b/>
-        </w:rPr>
-        <w:t>_BPM</w:t>
-      </w:r>
-      <w:r>
-        <w:rPr>
-          <w:b/>
-        </w:rPr>
-        <w:t>.doc</w:t>
-      </w:r>
-      <w:r>
-        <w:t xml:space="preserve"> document which gives more concise and easy to follow version of individual progress along with all the reviews made by users to each other’s work.</w:t>
-      </w:r>
+        <w:t xml:space="preserve">Any text which has a line going through it </w:t>
+      </w:r>
+      <w:r>
+        <w:rPr>
+          <w:strike/>
+        </w:rPr>
+        <w:t>like this</w:t>
+      </w:r>
+      <w:r>
+        <w:rPr>
+          <w:strike/>
+        </w:rPr>
+        <w:t xml:space="preserve"> </w:t>
+      </w:r>
+      <w:r>
+        <w:t xml:space="preserve">was created in B1 submission which was discovered to be incorrect. </w:t>
+      </w:r>
+    </w:p>
+    <w:p/>
+    <w:p>
+      <w:r>
+        <w:t>Requirements, acceptance tests and high level designs were contributed by all members. In the contents page it can be observed which part was completed by which member.</w:t>
+      </w:r>
+    </w:p>
+    <w:p/>
+    <w:p>
+      <w:r>
+        <w:t>Low levels designs, on the other hand, were completed by Huseyin Sert.</w:t>
+      </w:r>
+      <w:bookmarkStart w:id="5" w:name="_Toc530706054"/>
+      <w:bookmarkStart w:id="6" w:name="_Toc530930006"/>
     </w:p>
     <w:p/>
     <w:p>
@@ -3018,9 +2754,7 @@
           <w:b/>
         </w:rPr>
       </w:pPr>
-      <w:bookmarkStart w:id="4" w:name="_Toc530706054"/>
-      <w:bookmarkStart w:id="5" w:name="_Toc530930006"/>
-      <w:bookmarkStart w:id="6" w:name="_Toc5196160"/>
+      <w:bookmarkStart w:id="7" w:name="_Toc5223567"/>
       <w:r>
         <w:rPr>
           <w:b/>
@@ -3028,9 +2762,9 @@
         </w:rPr>
         <w:t>Requirements</w:t>
       </w:r>
-      <w:bookmarkEnd w:id="4"/>
       <w:bookmarkEnd w:id="5"/>
       <w:bookmarkEnd w:id="6"/>
+      <w:bookmarkEnd w:id="7"/>
     </w:p>
     <w:p/>
     <w:p/>
@@ -3297,15 +3031,16 @@
                 <w:sz w:val="32"/>
               </w:rPr>
             </w:pPr>
-            <w:bookmarkStart w:id="7" w:name="_Toc530708661"/>
-            <w:bookmarkStart w:id="8" w:name="_Toc5196161"/>
+            <w:bookmarkStart w:id="8" w:name="_Toc530708661"/>
+            <w:bookmarkStart w:id="9" w:name="_Toc5223568"/>
             <w:r>
               <w:rPr>
                 <w:sz w:val="32"/>
               </w:rPr>
+              <w:lastRenderedPageBreak/>
               <w:t xml:space="preserve">POST/Power </w:t>
             </w:r>
-            <w:bookmarkEnd w:id="7"/>
+            <w:bookmarkEnd w:id="8"/>
             <w:r>
               <w:rPr>
                 <w:sz w:val="32"/>
@@ -3338,7 +3073,7 @@
               </w:rPr>
               <w:t>)</w:t>
             </w:r>
-            <w:bookmarkEnd w:id="8"/>
+            <w:bookmarkEnd w:id="9"/>
           </w:p>
         </w:tc>
       </w:tr>
@@ -3490,7 +3225,6 @@
                 <w:strike/>
                 <w:szCs w:val="22"/>
               </w:rPr>
-              <w:lastRenderedPageBreak/>
               <w:t>P2</w:t>
             </w:r>
           </w:p>
@@ -4377,11 +4111,13 @@
             <w:pPr>
               <w:rPr>
                 <w:rFonts w:ascii="Calibri" w:hAnsi="Calibri" w:cs="Calibri"/>
-              </w:rPr>
-            </w:pPr>
-            <w:r>
-              <w:rPr>
-                <w:rFonts w:ascii="Calibri" w:hAnsi="Calibri" w:cs="Calibri"/>
+                <w:strike/>
+              </w:rPr>
+            </w:pPr>
+            <w:r>
+              <w:rPr>
+                <w:rFonts w:ascii="Calibri" w:hAnsi="Calibri" w:cs="Calibri"/>
+                <w:strike/>
                 <w:szCs w:val="22"/>
               </w:rPr>
               <w:t>P9</w:t>
@@ -4398,11 +4134,13 @@
               <w:cnfStyle w:val="000000000000" w:firstRow="0" w:lastRow="0" w:firstColumn="0" w:lastColumn="0" w:oddVBand="0" w:evenVBand="0" w:oddHBand="0" w:evenHBand="0" w:firstRowFirstColumn="0" w:firstRowLastColumn="0" w:lastRowFirstColumn="0" w:lastRowLastColumn="0"/>
               <w:rPr>
                 <w:rFonts w:ascii="Calibri" w:hAnsi="Calibri" w:cs="Calibri"/>
-              </w:rPr>
-            </w:pPr>
-            <w:r>
-              <w:rPr>
-                <w:rFonts w:ascii="Calibri" w:hAnsi="Calibri" w:cs="Calibri"/>
+                <w:strike/>
+              </w:rPr>
+            </w:pPr>
+            <w:r>
+              <w:rPr>
+                <w:rFonts w:ascii="Calibri" w:hAnsi="Calibri" w:cs="Calibri"/>
+                <w:strike/>
                 <w:szCs w:val="22"/>
               </w:rPr>
               <w:t>Check blue tooth module</w:t>
@@ -4420,11 +4158,13 @@
               <w:cnfStyle w:val="000000000000" w:firstRow="0" w:lastRow="0" w:firstColumn="0" w:lastColumn="0" w:oddVBand="0" w:evenVBand="0" w:oddHBand="0" w:evenHBand="0" w:firstRowFirstColumn="0" w:firstRowLastColumn="0" w:lastRowFirstColumn="0" w:lastRowLastColumn="0"/>
               <w:rPr>
                 <w:rFonts w:ascii="Calibri" w:hAnsi="Calibri" w:cs="Calibri"/>
-              </w:rPr>
-            </w:pPr>
-            <w:r>
-              <w:rPr>
-                <w:rFonts w:ascii="Calibri" w:hAnsi="Calibri" w:cs="Calibri"/>
+                <w:strike/>
+              </w:rPr>
+            </w:pPr>
+            <w:r>
+              <w:rPr>
+                <w:rFonts w:ascii="Calibri" w:hAnsi="Calibri" w:cs="Calibri"/>
+                <w:strike/>
                 <w:szCs w:val="22"/>
               </w:rPr>
               <w:t>So that we can connect devices</w:t>
@@ -4440,12 +4180,14 @@
             <w:pPr>
               <w:cnfStyle w:val="000000000000" w:firstRow="0" w:lastRow="0" w:firstColumn="0" w:lastColumn="0" w:oddVBand="0" w:evenVBand="0" w:oddHBand="0" w:evenHBand="0" w:firstRowFirstColumn="0" w:firstRowLastColumn="0" w:lastRowFirstColumn="0" w:lastRowLastColumn="0"/>
               <w:rPr>
-                <w:szCs w:val="22"/>
-              </w:rPr>
-            </w:pPr>
-            <w:r>
-              <w:rPr>
-                <w:rFonts w:ascii="Calibri" w:hAnsi="Calibri" w:cs="Calibri"/>
+                <w:strike/>
+                <w:szCs w:val="22"/>
+              </w:rPr>
+            </w:pPr>
+            <w:r>
+              <w:rPr>
+                <w:rFonts w:ascii="Calibri" w:hAnsi="Calibri" w:cs="Calibri"/>
+                <w:strike/>
                 <w:szCs w:val="22"/>
               </w:rPr>
               <w:t>N</w:t>
@@ -4461,6 +4203,7 @@
             <w:pPr>
               <w:cnfStyle w:val="000000000000" w:firstRow="0" w:lastRow="0" w:firstColumn="0" w:lastColumn="0" w:oddVBand="0" w:evenVBand="0" w:oddHBand="0" w:evenHBand="0" w:firstRowFirstColumn="0" w:firstRowLastColumn="0" w:lastRowFirstColumn="0" w:lastRowLastColumn="0"/>
               <w:rPr>
+                <w:strike/>
                 <w:szCs w:val="22"/>
               </w:rPr>
             </w:pPr>
@@ -4476,11 +4219,13 @@
               <w:cnfStyle w:val="000000000000" w:firstRow="0" w:lastRow="0" w:firstColumn="0" w:lastColumn="0" w:oddVBand="0" w:evenVBand="0" w:oddHBand="0" w:evenHBand="0" w:firstRowFirstColumn="0" w:firstRowLastColumn="0" w:lastRowFirstColumn="0" w:lastRowLastColumn="0"/>
               <w:rPr>
                 <w:rFonts w:ascii="Calibri" w:hAnsi="Calibri" w:cs="Calibri"/>
-              </w:rPr>
-            </w:pPr>
-            <w:r>
-              <w:rPr>
-                <w:rFonts w:ascii="Calibri" w:hAnsi="Calibri" w:cs="Calibri"/>
+                <w:strike/>
+              </w:rPr>
+            </w:pPr>
+            <w:r>
+              <w:rPr>
+                <w:rFonts w:ascii="Calibri" w:hAnsi="Calibri" w:cs="Calibri"/>
+                <w:strike/>
                 <w:szCs w:val="22"/>
               </w:rPr>
               <w:t>04/10/2018</w:t>
@@ -4660,7 +4405,7 @@
               <w:pStyle w:val="Heading2"/>
               <w:outlineLvl w:val="1"/>
             </w:pPr>
-            <w:bookmarkStart w:id="9" w:name="_Toc5196162"/>
+            <w:bookmarkStart w:id="10" w:name="_Toc5223569"/>
             <w:r>
               <w:rPr>
                 <w:sz w:val="32"/>
@@ -4687,7 +4432,7 @@
               </w:rPr>
               <w:t>)</w:t>
             </w:r>
-            <w:bookmarkEnd w:id="9"/>
+            <w:bookmarkEnd w:id="10"/>
           </w:p>
         </w:tc>
       </w:tr>
@@ -5493,16 +5238,17 @@
               <w:pStyle w:val="Heading2"/>
               <w:outlineLvl w:val="1"/>
             </w:pPr>
-            <w:bookmarkStart w:id="10" w:name="_Toc529794367"/>
-            <w:bookmarkStart w:id="11" w:name="_Toc530706633"/>
-            <w:bookmarkStart w:id="12" w:name="_Toc5196163"/>
+            <w:bookmarkStart w:id="11" w:name="_Toc529794367"/>
+            <w:bookmarkStart w:id="12" w:name="_Toc530706633"/>
+            <w:bookmarkStart w:id="13" w:name="_Toc5223570"/>
             <w:r>
               <w:rPr>
                 <w:sz w:val="32"/>
               </w:rPr>
+              <w:lastRenderedPageBreak/>
               <w:t>Human Interface (Huseyin Sert)</w:t>
             </w:r>
-            <w:bookmarkEnd w:id="12"/>
+            <w:bookmarkEnd w:id="13"/>
           </w:p>
         </w:tc>
       </w:tr>
@@ -5678,7 +5424,6 @@
                 <w:rFonts w:ascii="Calibri" w:hAnsi="Calibri" w:cs="Calibri"/>
                 <w:szCs w:val="22"/>
               </w:rPr>
-              <w:lastRenderedPageBreak/>
               <w:t>H</w:t>
             </w:r>
             <w:r>
@@ -6968,7 +6713,7 @@
                 <w:strike/>
               </w:rPr>
             </w:pPr>
-            <w:bookmarkStart w:id="13" w:name="_Toc5196164"/>
+            <w:bookmarkStart w:id="14" w:name="_Toc5223571"/>
             <w:r>
               <w:rPr>
                 <w:strike/>
@@ -6976,7 +6721,7 @@
               </w:rPr>
               <w:t>Screen (Huseyin Sert)</w:t>
             </w:r>
-            <w:bookmarkEnd w:id="13"/>
+            <w:bookmarkEnd w:id="14"/>
           </w:p>
         </w:tc>
       </w:tr>
@@ -7407,6 +7152,7 @@
                 <w:strike/>
                 <w:szCs w:val="22"/>
               </w:rPr>
+              <w:lastRenderedPageBreak/>
               <w:t>S4</w:t>
             </w:r>
           </w:p>
@@ -7600,16 +7346,7 @@
                 <w:strike/>
                 <w:szCs w:val="22"/>
               </w:rPr>
-              <w:t xml:space="preserve">Select different menu option, </w:t>
-            </w:r>
-            <w:r>
-              <w:rPr>
-                <w:rFonts w:ascii="Calibri" w:hAnsi="Calibri" w:cs="Calibri"/>
-                <w:strike/>
-                <w:szCs w:val="22"/>
-              </w:rPr>
-              <w:lastRenderedPageBreak/>
-              <w:t>Perform different tasks</w:t>
+              <w:t>Select different menu option, Perform different tasks</w:t>
             </w:r>
           </w:p>
         </w:tc>
@@ -7632,7 +7369,6 @@
                 <w:strike/>
                 <w:szCs w:val="22"/>
               </w:rPr>
-              <w:lastRenderedPageBreak/>
               <w:t>S</w:t>
             </w:r>
           </w:p>
@@ -8038,8 +7774,8 @@
                 <w:strike/>
               </w:rPr>
             </w:pPr>
-            <w:bookmarkStart w:id="14" w:name="_Toc531016681"/>
-            <w:bookmarkStart w:id="15" w:name="_Toc5196165"/>
+            <w:bookmarkStart w:id="15" w:name="_Toc531016681"/>
+            <w:bookmarkStart w:id="16" w:name="_Toc5223572"/>
             <w:r>
               <w:rPr>
                 <w:strike/>
@@ -8047,7 +7783,7 @@
               </w:rPr>
               <w:t>Menu</w:t>
             </w:r>
-            <w:bookmarkEnd w:id="14"/>
+            <w:bookmarkEnd w:id="15"/>
             <w:r>
               <w:rPr>
                 <w:strike/>
@@ -8055,7 +7791,7 @@
               </w:rPr>
               <w:t xml:space="preserve"> (Jesse Batt)</w:t>
             </w:r>
-            <w:bookmarkEnd w:id="15"/>
+            <w:bookmarkEnd w:id="16"/>
           </w:p>
         </w:tc>
       </w:tr>
@@ -9045,22 +8781,22 @@
               <w:pStyle w:val="Heading2"/>
               <w:outlineLvl w:val="1"/>
             </w:pPr>
-            <w:bookmarkStart w:id="16" w:name="_Toc531016683"/>
-            <w:bookmarkStart w:id="17" w:name="_Toc5196166"/>
+            <w:bookmarkStart w:id="17" w:name="_Toc531016683"/>
+            <w:bookmarkStart w:id="18" w:name="_Toc5223573"/>
             <w:r>
               <w:rPr>
                 <w:sz w:val="32"/>
               </w:rPr>
               <w:t>Database</w:t>
             </w:r>
-            <w:bookmarkEnd w:id="16"/>
+            <w:bookmarkEnd w:id="17"/>
             <w:r>
               <w:rPr>
                 <w:sz w:val="32"/>
               </w:rPr>
               <w:t xml:space="preserve"> (Jesse Batt)</w:t>
             </w:r>
-            <w:bookmarkEnd w:id="17"/>
+            <w:bookmarkEnd w:id="18"/>
           </w:p>
         </w:tc>
       </w:tr>
@@ -9719,6 +9455,7 @@
                 <w:rFonts w:ascii="Calibri" w:hAnsi="Calibri" w:cs="Calibri"/>
                 <w:szCs w:val="22"/>
               </w:rPr>
+              <w:lastRenderedPageBreak/>
               <w:t>DB6</w:t>
             </w:r>
           </w:p>
@@ -9885,17 +9622,16 @@
                 <w:b/>
               </w:rPr>
             </w:pPr>
-            <w:bookmarkStart w:id="18" w:name="_Toc5196167"/>
+            <w:bookmarkStart w:id="19" w:name="_Toc5223574"/>
             <w:r>
               <w:rPr>
                 <w:b/>
                 <w:sz w:val="32"/>
                 <w:szCs w:val="32"/>
               </w:rPr>
-              <w:lastRenderedPageBreak/>
               <w:t>Web Application (Dan Steer)</w:t>
             </w:r>
-            <w:bookmarkEnd w:id="18"/>
+            <w:bookmarkEnd w:id="19"/>
           </w:p>
         </w:tc>
       </w:tr>
@@ -11246,7 +10982,7 @@
                 <w:b/>
               </w:rPr>
             </w:pPr>
-            <w:bookmarkStart w:id="19" w:name="_Toc5196168"/>
+            <w:bookmarkStart w:id="20" w:name="_Toc5223575"/>
             <w:r>
               <w:rPr>
                 <w:b/>
@@ -11255,7 +10991,7 @@
               </w:rPr>
               <w:t>Networking (Dan Steer)</w:t>
             </w:r>
-            <w:bookmarkEnd w:id="19"/>
+            <w:bookmarkEnd w:id="20"/>
           </w:p>
         </w:tc>
       </w:tr>
@@ -11385,6 +11121,7 @@
               <w:rPr>
                 <w:rFonts w:ascii="Calibri" w:eastAsia="Calibri" w:hAnsi="Calibri" w:cs="Calibri"/>
               </w:rPr>
+              <w:lastRenderedPageBreak/>
               <w:t>NW2</w:t>
             </w:r>
           </w:p>
@@ -11492,7 +11229,6 @@
               <w:rPr>
                 <w:rFonts w:ascii="Calibri" w:eastAsia="Calibri" w:hAnsi="Calibri" w:cs="Calibri"/>
               </w:rPr>
-              <w:lastRenderedPageBreak/>
               <w:t>NW3</w:t>
             </w:r>
           </w:p>
@@ -12260,8 +11996,8 @@
           <w:sz w:val="48"/>
         </w:rPr>
       </w:pPr>
-      <w:bookmarkStart w:id="20" w:name="_Toc530708670"/>
-      <w:bookmarkStart w:id="21" w:name="_Toc5196169"/>
+      <w:bookmarkStart w:id="21" w:name="_Toc530708670"/>
+      <w:bookmarkStart w:id="22" w:name="_Toc5223576"/>
       <w:r>
         <w:rPr>
           <w:b/>
@@ -12270,8 +12006,8 @@
         <w:lastRenderedPageBreak/>
         <w:t>Acceptance Tests</w:t>
       </w:r>
-      <w:bookmarkEnd w:id="20"/>
       <w:bookmarkEnd w:id="21"/>
+      <w:bookmarkEnd w:id="22"/>
     </w:p>
     <w:p>
       <w:pPr>
@@ -12289,7 +12025,7 @@
           <w:sz w:val="32"/>
         </w:rPr>
       </w:pPr>
-      <w:bookmarkStart w:id="22" w:name="_Toc5196170"/>
+      <w:bookmarkStart w:id="23" w:name="_Toc5223577"/>
       <w:r>
         <w:rPr>
           <w:b/>
@@ -12339,9 +12075,16 @@
           <w:b/>
           <w:sz w:val="32"/>
         </w:rPr>
+        <w:t xml:space="preserve"> &amp; Huseyin Sert</w:t>
+      </w:r>
+      <w:r>
+        <w:rPr>
+          <w:b/>
+          <w:sz w:val="32"/>
+        </w:rPr>
         <w:t>)</w:t>
       </w:r>
-      <w:bookmarkEnd w:id="22"/>
+      <w:bookmarkEnd w:id="23"/>
     </w:p>
     <w:p>
       <w:r>
@@ -14135,6 +13878,11 @@
       </w:tr>
     </w:tbl>
     <w:p>
+      <w:pPr>
+        <w:rPr>
+          <w:strike/>
+        </w:rPr>
+      </w:pPr>
       <w:r>
         <w:rPr>
           <w:b/>
@@ -14162,35 +13910,53 @@
       <w:r>
         <w:rPr>
           <w:b/>
+          <w:strike/>
         </w:rPr>
         <w:lastRenderedPageBreak/>
         <w:t>Outline</w:t>
       </w:r>
       <w:r>
+        <w:rPr>
+          <w:strike/>
+        </w:rPr>
         <w:t>: Check blue-tooth module</w:t>
       </w:r>
       <w:r>
+        <w:rPr>
+          <w:strike/>
+        </w:rPr>
         <w:br/>
       </w:r>
       <w:r>
         <w:rPr>
           <w:b/>
+          <w:strike/>
         </w:rPr>
         <w:t>Pre-requisites</w:t>
       </w:r>
       <w:r>
+        <w:rPr>
+          <w:strike/>
+        </w:rPr>
         <w:t>: System is turned off</w:t>
       </w:r>
       <w:r>
+        <w:rPr>
+          <w:strike/>
+        </w:rPr>
         <w:br/>
       </w:r>
       <w:r>
         <w:rPr>
           <w:b/>
+          <w:strike/>
         </w:rPr>
         <w:t>Method</w:t>
       </w:r>
       <w:r>
+        <w:rPr>
+          <w:strike/>
+        </w:rPr>
         <w:t>:</w:t>
       </w:r>
     </w:p>
@@ -14219,11 +13985,13 @@
             <w:pPr>
               <w:rPr>
                 <w:b/>
+                <w:strike/>
               </w:rPr>
             </w:pPr>
             <w:r>
               <w:rPr>
                 <w:b/>
+                <w:strike/>
                 <w:sz w:val="26"/>
               </w:rPr>
               <w:t>STEP</w:t>
@@ -14237,8 +14005,14 @@
           <w:p>
             <w:pPr>
               <w:cnfStyle w:val="100000000000" w:firstRow="1" w:lastRow="0" w:firstColumn="0" w:lastColumn="0" w:oddVBand="0" w:evenVBand="0" w:oddHBand="0" w:evenHBand="0" w:firstRowFirstColumn="0" w:firstRowLastColumn="0" w:lastRowFirstColumn="0" w:lastRowLastColumn="0"/>
-            </w:pPr>
-            <w:r>
+              <w:rPr>
+                <w:strike/>
+              </w:rPr>
+            </w:pPr>
+            <w:r>
+              <w:rPr>
+                <w:strike/>
+              </w:rPr>
               <w:t>Action</w:t>
             </w:r>
           </w:p>
@@ -14250,8 +14024,14 @@
           <w:p>
             <w:pPr>
               <w:cnfStyle w:val="100000000000" w:firstRow="1" w:lastRow="0" w:firstColumn="0" w:lastColumn="0" w:oddVBand="0" w:evenVBand="0" w:oddHBand="0" w:evenHBand="0" w:firstRowFirstColumn="0" w:firstRowLastColumn="0" w:lastRowFirstColumn="0" w:lastRowLastColumn="0"/>
-            </w:pPr>
-            <w:r>
+              <w:rPr>
+                <w:strike/>
+              </w:rPr>
+            </w:pPr>
+            <w:r>
+              <w:rPr>
+                <w:strike/>
+              </w:rPr>
               <w:t>Expected Observation</w:t>
             </w:r>
           </w:p>
@@ -14267,7 +14047,15 @@
             <w:tcW w:w="3006" w:type="dxa"/>
           </w:tcPr>
           <w:p>
-            <w:r>
+            <w:pPr>
+              <w:rPr>
+                <w:strike/>
+              </w:rPr>
+            </w:pPr>
+            <w:r>
+              <w:rPr>
+                <w:strike/>
+              </w:rPr>
               <w:t>1</w:t>
             </w:r>
           </w:p>
@@ -14279,8 +14067,14 @@
           <w:p>
             <w:pPr>
               <w:cnfStyle w:val="000000100000" w:firstRow="0" w:lastRow="0" w:firstColumn="0" w:lastColumn="0" w:oddVBand="0" w:evenVBand="0" w:oddHBand="1" w:evenHBand="0" w:firstRowFirstColumn="0" w:firstRowLastColumn="0" w:lastRowFirstColumn="0" w:lastRowLastColumn="0"/>
-            </w:pPr>
-            <w:r>
+              <w:rPr>
+                <w:strike/>
+              </w:rPr>
+            </w:pPr>
+            <w:r>
+              <w:rPr>
+                <w:strike/>
+              </w:rPr>
               <w:t>Turn on the system</w:t>
             </w:r>
           </w:p>
@@ -14292,8 +14086,14 @@
           <w:p>
             <w:pPr>
               <w:cnfStyle w:val="000000100000" w:firstRow="0" w:lastRow="0" w:firstColumn="0" w:lastColumn="0" w:oddVBand="0" w:evenVBand="0" w:oddHBand="1" w:evenHBand="0" w:firstRowFirstColumn="0" w:firstRowLastColumn="0" w:lastRowFirstColumn="0" w:lastRowLastColumn="0"/>
-            </w:pPr>
-            <w:r>
+              <w:rPr>
+                <w:strike/>
+              </w:rPr>
+            </w:pPr>
+            <w:r>
+              <w:rPr>
+                <w:strike/>
+              </w:rPr>
               <w:t>System shows it is starting</w:t>
             </w:r>
           </w:p>
@@ -14306,7 +14106,15 @@
             <w:tcW w:w="3006" w:type="dxa"/>
           </w:tcPr>
           <w:p>
-            <w:r>
+            <w:pPr>
+              <w:rPr>
+                <w:strike/>
+              </w:rPr>
+            </w:pPr>
+            <w:r>
+              <w:rPr>
+                <w:strike/>
+              </w:rPr>
               <w:t>2</w:t>
             </w:r>
           </w:p>
@@ -14318,8 +14126,14 @@
           <w:p>
             <w:pPr>
               <w:cnfStyle w:val="000000000000" w:firstRow="0" w:lastRow="0" w:firstColumn="0" w:lastColumn="0" w:oddVBand="0" w:evenVBand="0" w:oddHBand="0" w:evenHBand="0" w:firstRowFirstColumn="0" w:firstRowLastColumn="0" w:lastRowFirstColumn="0" w:lastRowLastColumn="0"/>
-            </w:pPr>
-            <w:r>
+              <w:rPr>
+                <w:strike/>
+              </w:rPr>
+            </w:pPr>
+            <w:r>
+              <w:rPr>
+                <w:strike/>
+              </w:rPr>
               <w:t>Wait</w:t>
             </w:r>
           </w:p>
@@ -14331,8 +14145,14 @@
           <w:p>
             <w:pPr>
               <w:cnfStyle w:val="000000000000" w:firstRow="0" w:lastRow="0" w:firstColumn="0" w:lastColumn="0" w:oddVBand="0" w:evenVBand="0" w:oddHBand="0" w:evenHBand="0" w:firstRowFirstColumn="0" w:firstRowLastColumn="0" w:lastRowFirstColumn="0" w:lastRowLastColumn="0"/>
-            </w:pPr>
-            <w:r>
+              <w:rPr>
+                <w:strike/>
+              </w:rPr>
+            </w:pPr>
+            <w:r>
+              <w:rPr>
+                <w:strike/>
+              </w:rPr>
               <w:t>The system performs a Hardware check to see if there is a blue-tooth module installed</w:t>
             </w:r>
           </w:p>
@@ -14701,9 +14521,9 @@
           <w:sz w:val="32"/>
         </w:rPr>
       </w:pPr>
-      <w:bookmarkStart w:id="23" w:name="_Toc5196171"/>
-      <w:bookmarkEnd w:id="10"/>
+      <w:bookmarkStart w:id="24" w:name="_Toc5223578"/>
       <w:bookmarkEnd w:id="11"/>
+      <w:bookmarkEnd w:id="12"/>
       <w:r>
         <w:rPr>
           <w:rFonts w:cs="Calibri"/>
@@ -14728,7 +14548,7 @@
         </w:rPr>
         <w:t xml:space="preserve"> (Huseyin Sert)</w:t>
       </w:r>
-      <w:bookmarkEnd w:id="23"/>
+      <w:bookmarkEnd w:id="24"/>
     </w:p>
     <w:p>
       <w:r>
@@ -15873,11 +15693,11 @@
           <w:sz w:val="32"/>
         </w:rPr>
       </w:pPr>
-      <w:bookmarkStart w:id="24" w:name="_Toc529794361"/>
-      <w:bookmarkStart w:id="25" w:name="_Toc531016691"/>
-      <w:bookmarkStart w:id="26" w:name="_Toc529794364"/>
-      <w:bookmarkStart w:id="27" w:name="_Toc530930023"/>
-      <w:bookmarkStart w:id="28" w:name="_Toc5196172"/>
+      <w:bookmarkStart w:id="25" w:name="_Toc529794361"/>
+      <w:bookmarkStart w:id="26" w:name="_Toc531016691"/>
+      <w:bookmarkStart w:id="27" w:name="_Toc529794364"/>
+      <w:bookmarkStart w:id="28" w:name="_Toc530930023"/>
+      <w:bookmarkStart w:id="29" w:name="_Toc5223579"/>
       <w:r>
         <w:rPr>
           <w:b/>
@@ -15886,7 +15706,7 @@
         </w:rPr>
         <w:t>Menu</w:t>
       </w:r>
-      <w:bookmarkEnd w:id="24"/>
+      <w:bookmarkEnd w:id="25"/>
       <w:r>
         <w:rPr>
           <w:b/>
@@ -15895,8 +15715,8 @@
         </w:rPr>
         <w:t xml:space="preserve"> (Jesse Batt)</w:t>
       </w:r>
-      <w:bookmarkEnd w:id="25"/>
-      <w:bookmarkEnd w:id="28"/>
+      <w:bookmarkEnd w:id="26"/>
+      <w:bookmarkEnd w:id="29"/>
     </w:p>
     <w:p>
       <w:pPr>
@@ -17277,9 +17097,9 @@
           <w:sz w:val="32"/>
         </w:rPr>
       </w:pPr>
-      <w:bookmarkStart w:id="29" w:name="_Toc529794363"/>
-      <w:bookmarkStart w:id="30" w:name="_Toc531016693"/>
-      <w:bookmarkStart w:id="31" w:name="_Toc5196173"/>
+      <w:bookmarkStart w:id="30" w:name="_Toc529794363"/>
+      <w:bookmarkStart w:id="31" w:name="_Toc531016693"/>
+      <w:bookmarkStart w:id="32" w:name="_Toc5223580"/>
       <w:r>
         <w:rPr>
           <w:b/>
@@ -17287,7 +17107,7 @@
         </w:rPr>
         <w:t>Database</w:t>
       </w:r>
-      <w:bookmarkEnd w:id="29"/>
+      <w:bookmarkEnd w:id="30"/>
       <w:r>
         <w:rPr>
           <w:b/>
@@ -17295,8 +17115,8 @@
         </w:rPr>
         <w:t xml:space="preserve"> (Jesse Batt)</w:t>
       </w:r>
-      <w:bookmarkEnd w:id="30"/>
       <w:bookmarkEnd w:id="31"/>
+      <w:bookmarkEnd w:id="32"/>
     </w:p>
     <w:p>
       <w:pPr>
@@ -18225,7 +18045,7 @@
           <w:sz w:val="32"/>
         </w:rPr>
       </w:pPr>
-      <w:bookmarkStart w:id="32" w:name="_Toc5196174"/>
+      <w:bookmarkStart w:id="33" w:name="_Toc5223581"/>
       <w:r>
         <w:rPr>
           <w:b/>
@@ -18233,8 +18053,8 @@
         </w:rPr>
         <w:t>Human Interface</w:t>
       </w:r>
-      <w:bookmarkEnd w:id="26"/>
       <w:bookmarkEnd w:id="27"/>
+      <w:bookmarkEnd w:id="28"/>
       <w:r>
         <w:rPr>
           <w:b/>
@@ -18242,7 +18062,7 @@
         </w:rPr>
         <w:t xml:space="preserve"> (Huseyin Sert)</w:t>
       </w:r>
-      <w:bookmarkEnd w:id="32"/>
+      <w:bookmarkEnd w:id="33"/>
     </w:p>
     <w:p>
       <w:r>
@@ -21006,9 +20826,9 @@
           <w:sz w:val="48"/>
         </w:rPr>
       </w:pPr>
-      <w:bookmarkStart w:id="33" w:name="_Toc529794365"/>
-      <w:bookmarkStart w:id="34" w:name="_Toc530930024"/>
-      <w:bookmarkStart w:id="35" w:name="_Toc5196175"/>
+      <w:bookmarkStart w:id="34" w:name="_Toc529794365"/>
+      <w:bookmarkStart w:id="35" w:name="_Toc530930024"/>
+      <w:bookmarkStart w:id="36" w:name="_Toc5223582"/>
       <w:r>
         <w:rPr>
           <w:b/>
@@ -21017,7 +20837,7 @@
         </w:rPr>
         <w:t>Screen</w:t>
       </w:r>
-      <w:bookmarkEnd w:id="33"/>
+      <w:bookmarkEnd w:id="34"/>
       <w:r>
         <w:rPr>
           <w:b/>
@@ -21026,8 +20846,8 @@
         </w:rPr>
         <w:t xml:space="preserve"> (Huseyin Sert)</w:t>
       </w:r>
-      <w:bookmarkEnd w:id="34"/>
       <w:bookmarkEnd w:id="35"/>
+      <w:bookmarkEnd w:id="36"/>
     </w:p>
     <w:p>
       <w:pPr>
@@ -23387,7 +23207,7 @@
       <w:r>
         <w:br w:type="page"/>
       </w:r>
-      <w:bookmarkStart w:id="36" w:name="_Toc5196176"/>
+      <w:bookmarkStart w:id="37" w:name="_Toc5223583"/>
       <w:r>
         <w:rPr>
           <w:b/>
@@ -23405,7 +23225,7 @@
         </w:rPr>
         <w:t xml:space="preserve"> (Dan Steer)</w:t>
       </w:r>
-      <w:bookmarkEnd w:id="36"/>
+      <w:bookmarkEnd w:id="37"/>
     </w:p>
     <w:p>
       <w:r>
@@ -24660,8 +24480,8 @@
           <w:szCs w:val="48"/>
         </w:rPr>
       </w:pPr>
-      <w:bookmarkStart w:id="37" w:name="_3kau82v8z4g6" w:colFirst="0" w:colLast="0"/>
-      <w:bookmarkEnd w:id="37"/>
+      <w:bookmarkStart w:id="38" w:name="_3kau82v8z4g6" w:colFirst="0" w:colLast="0"/>
+      <w:bookmarkEnd w:id="38"/>
       <w:r>
         <w:br w:type="page"/>
       </w:r>
@@ -24673,7 +24493,7 @@
           <w:b/>
         </w:rPr>
       </w:pPr>
-      <w:bookmarkStart w:id="38" w:name="_Toc5196177"/>
+      <w:bookmarkStart w:id="39" w:name="_Toc5223584"/>
       <w:r>
         <w:rPr>
           <w:b/>
@@ -24691,7 +24511,7 @@
         </w:rPr>
         <w:t>(Dan Steer)</w:t>
       </w:r>
-      <w:bookmarkEnd w:id="38"/>
+      <w:bookmarkEnd w:id="39"/>
     </w:p>
     <w:p>
       <w:pPr>
@@ -26159,8 +25979,8 @@
           <w:sz w:val="48"/>
         </w:rPr>
       </w:pPr>
-      <w:bookmarkStart w:id="39" w:name="_Toc530930026"/>
-      <w:bookmarkStart w:id="40" w:name="_Toc5196178"/>
+      <w:bookmarkStart w:id="40" w:name="_Toc530930026"/>
+      <w:bookmarkStart w:id="41" w:name="_Toc5223585"/>
       <w:r>
         <w:rPr>
           <w:b/>
@@ -26168,7 +25988,7 @@
         </w:rPr>
         <w:t>Designs</w:t>
       </w:r>
-      <w:bookmarkEnd w:id="39"/>
+      <w:bookmarkEnd w:id="40"/>
       <w:r>
         <w:rPr>
           <w:b/>
@@ -26190,7 +26010,7 @@
         </w:rPr>
         <w:t>level</w:t>
       </w:r>
-      <w:bookmarkEnd w:id="40"/>
+      <w:bookmarkEnd w:id="41"/>
     </w:p>
     <w:p>
       <w:pPr>
@@ -26201,8 +26021,8 @@
           <w:sz w:val="32"/>
         </w:rPr>
       </w:pPr>
-      <w:bookmarkStart w:id="41" w:name="_Toc530930028"/>
-      <w:bookmarkStart w:id="42" w:name="_Toc5196179"/>
+      <w:bookmarkStart w:id="42" w:name="_Toc530930028"/>
+      <w:bookmarkStart w:id="43" w:name="_Toc5223586"/>
       <w:r>
         <w:rPr>
           <w:b/>
@@ -26211,37 +26031,16 @@
         </w:rPr>
         <w:t>Screen</w:t>
       </w:r>
-      <w:bookmarkEnd w:id="41"/>
       <w:bookmarkEnd w:id="42"/>
-    </w:p>
-    <w:p>
-      <w:pPr>
-        <w:pStyle w:val="Heading3"/>
-        <w:rPr>
+      <w:r>
+        <w:rPr>
+          <w:b/>
           <w:strike/>
           <w:sz w:val="32"/>
         </w:rPr>
-      </w:pPr>
-      <w:bookmarkStart w:id="43" w:name="_Toc530930030"/>
-      <w:bookmarkStart w:id="44" w:name="_Toc5196180"/>
-      <w:r>
-        <w:rPr>
-          <w:strike/>
-          <w:sz w:val="32"/>
-        </w:rPr>
-        <w:t>High Level (Huseyin Sert)</w:t>
+        <w:t xml:space="preserve"> (Huseyin Sert)</w:t>
       </w:r>
       <w:bookmarkEnd w:id="43"/>
-      <w:bookmarkEnd w:id="44"/>
-    </w:p>
-    <w:p>
-      <w:pPr>
-        <w:rPr>
-          <w:strike/>
-          <w:noProof/>
-          <w:lang w:val="en-GB" w:eastAsia="en-GB"/>
-        </w:rPr>
-      </w:pPr>
     </w:p>
     <w:p>
       <w:r>
@@ -26316,7 +26115,7 @@
           <w:sz w:val="32"/>
         </w:rPr>
       </w:pPr>
-      <w:bookmarkStart w:id="45" w:name="_Toc5196181"/>
+      <w:bookmarkStart w:id="44" w:name="_Toc5223587"/>
       <w:r>
         <w:rPr>
           <w:b/>
@@ -26324,27 +26123,25 @@
           <w:sz w:val="32"/>
         </w:rPr>
         <w:lastRenderedPageBreak/>
-        <w:t>Menu (Generic)</w:t>
-      </w:r>
-      <w:bookmarkEnd w:id="45"/>
-    </w:p>
-    <w:p>
-      <w:pPr>
-        <w:pStyle w:val="Heading3"/>
-        <w:rPr>
+        <w:t>Menu –</w:t>
+      </w:r>
+      <w:r>
+        <w:rPr>
+          <w:b/>
           <w:strike/>
           <w:sz w:val="32"/>
         </w:rPr>
-      </w:pPr>
-      <w:bookmarkStart w:id="46" w:name="_Toc5196182"/>
-      <w:r>
-        <w:rPr>
+        <w:t>Generic</w:t>
+      </w:r>
+      <w:r>
+        <w:rPr>
+          <w:b/>
           <w:strike/>
           <w:sz w:val="32"/>
         </w:rPr>
-        <w:t>High Level (Jesse Batt)</w:t>
-      </w:r>
-      <w:bookmarkEnd w:id="46"/>
+        <w:t xml:space="preserve"> (Jesse Batt)</w:t>
+      </w:r>
+      <w:bookmarkEnd w:id="44"/>
     </w:p>
     <w:p>
       <w:pPr>
@@ -26423,7 +26220,7 @@
           <w:sz w:val="32"/>
         </w:rPr>
       </w:pPr>
-      <w:bookmarkStart w:id="47" w:name="_Toc5196183"/>
+      <w:bookmarkStart w:id="45" w:name="_Toc5223588"/>
       <w:r>
         <w:rPr>
           <w:b/>
@@ -26432,35 +26229,14 @@
         <w:lastRenderedPageBreak/>
         <w:t>Database</w:t>
       </w:r>
-      <w:bookmarkEnd w:id="47"/>
-    </w:p>
-    <w:p>
-      <w:pPr>
-        <w:pStyle w:val="Heading3"/>
-        <w:rPr>
+      <w:r>
+        <w:rPr>
+          <w:b/>
           <w:sz w:val="32"/>
         </w:rPr>
-      </w:pPr>
-      <w:bookmarkStart w:id="48" w:name="_Toc5196184"/>
-      <w:r>
-        <w:rPr>
-          <w:sz w:val="32"/>
-        </w:rPr>
-        <w:t xml:space="preserve">High </w:t>
-      </w:r>
-      <w:r>
-        <w:rPr>
-          <w:sz w:val="32"/>
-        </w:rPr>
-        <w:t>Level</w:t>
-      </w:r>
-      <w:r>
-        <w:rPr>
-          <w:sz w:val="32"/>
-        </w:rPr>
         <w:t xml:space="preserve"> (Jesse Batt)</w:t>
       </w:r>
-      <w:bookmarkEnd w:id="48"/>
+      <w:bookmarkEnd w:id="45"/>
     </w:p>
     <w:p>
       <w:r>
@@ -26527,58 +26303,48 @@
           <w:sz w:val="32"/>
         </w:rPr>
       </w:pPr>
-      <w:bookmarkStart w:id="49" w:name="_Toc5196185"/>
+      <w:bookmarkStart w:id="46" w:name="_Toc5223589"/>
       <w:r>
         <w:rPr>
           <w:b/>
           <w:sz w:val="32"/>
         </w:rPr>
         <w:lastRenderedPageBreak/>
-        <w:t>POST / Power On</w:t>
-      </w:r>
-      <w:bookmarkEnd w:id="49"/>
-    </w:p>
-    <w:p>
-      <w:pPr>
-        <w:pStyle w:val="Heading3"/>
-        <w:rPr>
+        <w:t xml:space="preserve">POST / Power </w:t>
+      </w:r>
+      <w:proofErr w:type="gramStart"/>
+      <w:r>
+        <w:rPr>
+          <w:b/>
           <w:sz w:val="32"/>
         </w:rPr>
-      </w:pPr>
-      <w:bookmarkStart w:id="50" w:name="_Toc5196186"/>
-      <w:r>
-        <w:rPr>
+        <w:t>On</w:t>
+      </w:r>
+      <w:proofErr w:type="gramEnd"/>
+      <w:r>
+        <w:rPr>
+          <w:b/>
           <w:sz w:val="32"/>
         </w:rPr>
-        <w:t xml:space="preserve">High </w:t>
-      </w:r>
-      <w:r>
-        <w:rPr>
+        <w:t xml:space="preserve"> (Harrison James </w:t>
+      </w:r>
+      <w:proofErr w:type="spellStart"/>
+      <w:r>
+        <w:rPr>
+          <w:b/>
           <w:sz w:val="32"/>
         </w:rPr>
-        <w:t>Level</w:t>
-      </w:r>
-      <w:r>
-        <w:rPr>
+        <w:t>Marcks</w:t>
+      </w:r>
+      <w:proofErr w:type="spellEnd"/>
+      <w:r>
+        <w:rPr>
+          <w:b/>
           <w:sz w:val="32"/>
         </w:rPr>
-        <w:t xml:space="preserve"> (Harrison James </w:t>
-      </w:r>
-      <w:proofErr w:type="spellStart"/>
-      <w:r>
-        <w:rPr>
-          <w:sz w:val="32"/>
-        </w:rPr>
-        <w:t>Marcks</w:t>
-      </w:r>
-      <w:proofErr w:type="spellEnd"/>
-      <w:r>
-        <w:rPr>
-          <w:sz w:val="32"/>
-        </w:rPr>
         <w:t>)</w:t>
       </w:r>
-      <w:bookmarkEnd w:id="50"/>
+      <w:bookmarkEnd w:id="46"/>
     </w:p>
     <w:p>
       <w:r>
@@ -26652,7 +26418,7 @@
           <w:sz w:val="32"/>
         </w:rPr>
       </w:pPr>
-      <w:bookmarkStart w:id="51" w:name="_Toc5196187"/>
+      <w:bookmarkStart w:id="47" w:name="_Toc5223590"/>
       <w:r>
         <w:rPr>
           <w:b/>
@@ -26661,51 +26427,31 @@
         <w:lastRenderedPageBreak/>
         <w:t>BPM Activity</w:t>
       </w:r>
-      <w:bookmarkEnd w:id="51"/>
+      <w:r>
+        <w:rPr>
+          <w:b/>
+          <w:sz w:val="32"/>
+        </w:rPr>
+        <w:t xml:space="preserve"> (Harrison James </w:t>
+      </w:r>
+      <w:proofErr w:type="spellStart"/>
+      <w:r>
+        <w:rPr>
+          <w:b/>
+          <w:sz w:val="32"/>
+        </w:rPr>
+        <w:t>Marcks</w:t>
+      </w:r>
+      <w:proofErr w:type="spellEnd"/>
+      <w:r>
+        <w:rPr>
+          <w:b/>
+          <w:sz w:val="32"/>
+        </w:rPr>
+        <w:t>)</w:t>
+      </w:r>
+      <w:bookmarkEnd w:id="47"/>
     </w:p>
-    <w:p>
-      <w:pPr>
-        <w:pStyle w:val="Heading3"/>
-        <w:rPr>
-          <w:sz w:val="32"/>
-        </w:rPr>
-      </w:pPr>
-      <w:bookmarkStart w:id="52" w:name="_Toc5196188"/>
-      <w:r>
-        <w:rPr>
-          <w:sz w:val="32"/>
-        </w:rPr>
-        <w:t xml:space="preserve">High </w:t>
-      </w:r>
-      <w:r>
-        <w:rPr>
-          <w:sz w:val="32"/>
-        </w:rPr>
-        <w:t>Level</w:t>
-      </w:r>
-      <w:r>
-        <w:rPr>
-          <w:sz w:val="32"/>
-        </w:rPr>
-        <w:t xml:space="preserve"> (Harrison James </w:t>
-      </w:r>
-      <w:proofErr w:type="spellStart"/>
-      <w:r>
-        <w:rPr>
-          <w:sz w:val="32"/>
-        </w:rPr>
-        <w:t>Marcks</w:t>
-      </w:r>
-      <w:proofErr w:type="spellEnd"/>
-      <w:r>
-        <w:rPr>
-          <w:sz w:val="32"/>
-        </w:rPr>
-        <w:t>)</w:t>
-      </w:r>
-      <w:bookmarkEnd w:id="52"/>
-    </w:p>
-    <w:p/>
     <w:p>
       <w:pPr>
         <w:rPr>
@@ -26805,7 +26551,7 @@
           <w:sz w:val="32"/>
         </w:rPr>
       </w:pPr>
-      <w:bookmarkStart w:id="53" w:name="_Toc5196189"/>
+      <w:bookmarkStart w:id="48" w:name="_Toc5223591"/>
       <w:r>
         <w:rPr>
           <w:b/>
@@ -26814,35 +26560,14 @@
         <w:lastRenderedPageBreak/>
         <w:t>Networking</w:t>
       </w:r>
-      <w:bookmarkEnd w:id="53"/>
-    </w:p>
-    <w:p>
-      <w:pPr>
-        <w:pStyle w:val="Heading3"/>
-        <w:rPr>
+      <w:r>
+        <w:rPr>
+          <w:b/>
           <w:sz w:val="32"/>
         </w:rPr>
-      </w:pPr>
-      <w:bookmarkStart w:id="54" w:name="_Toc5196190"/>
-      <w:r>
-        <w:rPr>
-          <w:sz w:val="32"/>
-        </w:rPr>
-        <w:t xml:space="preserve">High </w:t>
-      </w:r>
-      <w:r>
-        <w:rPr>
-          <w:sz w:val="32"/>
-        </w:rPr>
-        <w:t>Level</w:t>
-      </w:r>
-      <w:r>
-        <w:rPr>
-          <w:sz w:val="32"/>
-        </w:rPr>
         <w:t xml:space="preserve"> (Dan Steer)</w:t>
       </w:r>
-      <w:bookmarkEnd w:id="54"/>
+      <w:bookmarkEnd w:id="48"/>
     </w:p>
     <w:p>
       <w:pPr>
@@ -26907,7 +26632,7 @@
           <w:sz w:val="32"/>
         </w:rPr>
       </w:pPr>
-      <w:bookmarkStart w:id="55" w:name="_Toc5196191"/>
+      <w:bookmarkStart w:id="49" w:name="_Toc5223592"/>
       <w:r>
         <w:rPr>
           <w:b/>
@@ -26916,37 +26641,14 @@
         <w:lastRenderedPageBreak/>
         <w:t>Web Application</w:t>
       </w:r>
-      <w:bookmarkEnd w:id="55"/>
-    </w:p>
-    <w:p>
-      <w:pPr>
-        <w:pStyle w:val="Heading3"/>
-        <w:rPr>
+      <w:r>
+        <w:rPr>
+          <w:b/>
           <w:sz w:val="32"/>
         </w:rPr>
-      </w:pPr>
-      <w:bookmarkStart w:id="56" w:name="_Toc5196192"/>
-      <w:r>
-        <w:rPr>
-          <w:sz w:val="32"/>
-        </w:rPr>
-        <w:t xml:space="preserve">High </w:t>
-      </w:r>
-      <w:r>
-        <w:rPr>
-          <w:sz w:val="32"/>
-        </w:rPr>
-        <w:t>Level</w:t>
-      </w:r>
-      <w:r>
-        <w:rPr>
-          <w:sz w:val="32"/>
-        </w:rPr>
         <w:t xml:space="preserve"> (Dan Steer)</w:t>
       </w:r>
-      <w:bookmarkStart w:id="57" w:name="_GoBack"/>
-      <w:bookmarkEnd w:id="56"/>
-      <w:bookmarkEnd w:id="57"/>
+      <w:bookmarkEnd w:id="49"/>
     </w:p>
     <w:p>
       <w:r>
@@ -27025,30 +26727,16 @@
           <w:sz w:val="48"/>
         </w:rPr>
       </w:pPr>
-      <w:bookmarkStart w:id="58" w:name="_Toc5196193"/>
+      <w:bookmarkStart w:id="50" w:name="_Toc5223593"/>
       <w:r>
         <w:rPr>
           <w:b/>
           <w:sz w:val="48"/>
         </w:rPr>
         <w:lastRenderedPageBreak/>
-        <w:t xml:space="preserve">Designs </w:t>
-      </w:r>
-      <w:r>
-        <w:rPr>
-          <w:b/>
-          <w:sz w:val="48"/>
-        </w:rPr>
-        <w:t>Low</w:t>
-      </w:r>
-      <w:r>
-        <w:rPr>
-          <w:b/>
-          <w:sz w:val="48"/>
-        </w:rPr>
-        <w:t>-level</w:t>
-      </w:r>
-      <w:bookmarkEnd w:id="58"/>
+        <w:t>Designs Low-level</w:t>
+      </w:r>
+      <w:bookmarkEnd w:id="50"/>
     </w:p>
     <w:p>
       <w:pPr>
@@ -27058,7 +26746,7 @@
           <w:sz w:val="32"/>
         </w:rPr>
       </w:pPr>
-      <w:bookmarkStart w:id="59" w:name="_Toc5196194"/>
+      <w:bookmarkStart w:id="51" w:name="_Toc5223594"/>
       <w:r>
         <w:rPr>
           <w:b/>
@@ -27066,7 +26754,7 @@
         </w:rPr>
         <w:t>Post/Power ON (Huseyin Sert)</w:t>
       </w:r>
-      <w:bookmarkEnd w:id="59"/>
+      <w:bookmarkEnd w:id="51"/>
     </w:p>
     <w:p>
       <w:pPr>
@@ -27079,9 +26767,9 @@
         </w:rPr>
         <w:drawing>
           <wp:inline distT="0" distB="0" distL="0" distR="0">
-            <wp:extent cx="3248025" cy="6848475"/>
-            <wp:effectExtent l="0" t="0" r="9525" b="9525"/>
-            <wp:docPr id="8" name="Picture 8" descr="\\nstu-nas01.uwe.ac.uk\users2$\h2-sert\Windows\Downloads\POST-low.png"/>
+            <wp:extent cx="3263946" cy="7189671"/>
+            <wp:effectExtent l="0" t="0" r="0" b="0"/>
+            <wp:docPr id="18" name="Picture 18" descr="\\nstu-nas01.uwe.ac.uk\users2$\h2-sert\Personal\GitHub\EmbeddedSystemsDevelopment\docs\BPM\Designs\Low Level\POST-low.png"/>
             <wp:cNvGraphicFramePr>
               <a:graphicFrameLocks xmlns:a="http://schemas.openxmlformats.org/drawingml/2006/main" noChangeAspect="1"/>
             </wp:cNvGraphicFramePr>
@@ -27089,7 +26777,7 @@
               <a:graphicData uri="http://schemas.openxmlformats.org/drawingml/2006/picture">
                 <pic:pic xmlns:pic="http://schemas.openxmlformats.org/drawingml/2006/picture">
                   <pic:nvPicPr>
-                    <pic:cNvPr id="0" name="Picture 1" descr="\\nstu-nas01.uwe.ac.uk\users2$\h2-sert\Windows\Downloads\POST-low.png"/>
+                    <pic:cNvPr id="0" name="Picture 9" descr="\\nstu-nas01.uwe.ac.uk\users2$\h2-sert\Personal\GitHub\EmbeddedSystemsDevelopment\docs\BPM\Designs\Low Level\POST-low.png"/>
                     <pic:cNvPicPr>
                       <a:picLocks noChangeAspect="1" noChangeArrowheads="1"/>
                     </pic:cNvPicPr>
@@ -27110,7 +26798,7 @@
                   <pic:spPr bwMode="auto">
                     <a:xfrm>
                       <a:off x="0" y="0"/>
-                      <a:ext cx="3248025" cy="6848475"/>
+                      <a:ext cx="3272234" cy="7207929"/>
                     </a:xfrm>
                     <a:prstGeom prst="rect">
                       <a:avLst/>
@@ -27129,37 +26817,22 @@
     </w:p>
     <w:p>
       <w:pPr>
-        <w:spacing w:after="160" w:line="259" w:lineRule="auto"/>
+        <w:pStyle w:val="Heading2"/>
+        <w:rPr>
+          <w:b/>
+          <w:sz w:val="32"/>
+        </w:rPr>
       </w:pPr>
-      <w:r>
-        <w:br w:type="page"/>
-      </w:r>
-    </w:p>
-    <w:p>
-      <w:pPr>
-        <w:pStyle w:val="Heading2"/>
+      <w:bookmarkStart w:id="52" w:name="_Toc5223595"/>
+      <w:r>
         <w:rPr>
           <w:b/>
           <w:sz w:val="32"/>
         </w:rPr>
-      </w:pPr>
-      <w:bookmarkStart w:id="60" w:name="_Toc5196195"/>
-      <w:r>
-        <w:rPr>
-          <w:b/>
-          <w:sz w:val="32"/>
-        </w:rPr>
         <w:lastRenderedPageBreak/>
-        <w:t>Database</w:t>
-      </w:r>
-      <w:r>
-        <w:rPr>
-          <w:b/>
-          <w:sz w:val="32"/>
-        </w:rPr>
-        <w:t xml:space="preserve"> (Huseyin Sert)</w:t>
-      </w:r>
-      <w:bookmarkEnd w:id="60"/>
+        <w:t>Database (Huseyin Sert)</w:t>
+      </w:r>
+      <w:bookmarkEnd w:id="52"/>
     </w:p>
     <w:p>
       <w:pPr>
@@ -27223,9 +26896,268 @@
       </w:r>
     </w:p>
     <w:p/>
+    <w:p>
+      <w:pPr>
+        <w:pStyle w:val="Heading2"/>
+        <w:rPr>
+          <w:b/>
+          <w:sz w:val="32"/>
+        </w:rPr>
+      </w:pPr>
+      <w:bookmarkStart w:id="53" w:name="_Toc5223596"/>
+      <w:r>
+        <w:rPr>
+          <w:b/>
+          <w:sz w:val="32"/>
+        </w:rPr>
+        <w:t>Web Application (Huseyin Sert)</w:t>
+      </w:r>
+      <w:bookmarkEnd w:id="53"/>
+    </w:p>
+    <w:p/>
+    <w:p>
+      <w:r>
+        <w:rPr>
+          <w:noProof/>
+          <w:lang w:val="en-GB" w:eastAsia="en-GB"/>
+        </w:rPr>
+        <w:drawing>
+          <wp:inline distT="0" distB="0" distL="0" distR="0">
+            <wp:extent cx="5723890" cy="5534025"/>
+            <wp:effectExtent l="0" t="0" r="0" b="9525"/>
+            <wp:docPr id="17" name="Picture 17" descr="\\nstu-nas01.uwe.ac.uk\users2$\h2-sert\Personal\GitHub\EmbeddedSystemsDevelopment\docs\BPM\Designs\Low Level\webapp-low.png"/>
+            <wp:cNvGraphicFramePr>
+              <a:graphicFrameLocks xmlns:a="http://schemas.openxmlformats.org/drawingml/2006/main" noChangeAspect="1"/>
+            </wp:cNvGraphicFramePr>
+            <a:graphic xmlns:a="http://schemas.openxmlformats.org/drawingml/2006/main">
+              <a:graphicData uri="http://schemas.openxmlformats.org/drawingml/2006/picture">
+                <pic:pic xmlns:pic="http://schemas.openxmlformats.org/drawingml/2006/picture">
+                  <pic:nvPicPr>
+                    <pic:cNvPr id="0" name="Picture 8" descr="\\nstu-nas01.uwe.ac.uk\users2$\h2-sert\Personal\GitHub\EmbeddedSystemsDevelopment\docs\BPM\Designs\Low Level\webapp-low.png"/>
+                    <pic:cNvPicPr>
+                      <a:picLocks noChangeAspect="1" noChangeArrowheads="1"/>
+                    </pic:cNvPicPr>
+                  </pic:nvPicPr>
+                  <pic:blipFill>
+                    <a:blip r:embed="rId17">
+                      <a:extLst>
+                        <a:ext uri="{28A0092B-C50C-407E-A947-70E740481C1C}">
+                          <a14:useLocalDpi xmlns:a14="http://schemas.microsoft.com/office/drawing/2010/main" val="0"/>
+                        </a:ext>
+                      </a:extLst>
+                    </a:blip>
+                    <a:srcRect/>
+                    <a:stretch>
+                      <a:fillRect/>
+                    </a:stretch>
+                  </pic:blipFill>
+                  <pic:spPr bwMode="auto">
+                    <a:xfrm>
+                      <a:off x="0" y="0"/>
+                      <a:ext cx="5723890" cy="5534025"/>
+                    </a:xfrm>
+                    <a:prstGeom prst="rect">
+                      <a:avLst/>
+                    </a:prstGeom>
+                    <a:noFill/>
+                    <a:ln>
+                      <a:noFill/>
+                    </a:ln>
+                  </pic:spPr>
+                </pic:pic>
+              </a:graphicData>
+            </a:graphic>
+          </wp:inline>
+        </w:drawing>
+      </w:r>
+    </w:p>
+    <w:p/>
+    <w:p/>
+    <w:p/>
+    <w:p/>
+    <w:p/>
+    <w:p/>
+    <w:p>
+      <w:pPr>
+        <w:pStyle w:val="Heading2"/>
+        <w:rPr>
+          <w:b/>
+          <w:sz w:val="32"/>
+        </w:rPr>
+      </w:pPr>
+      <w:bookmarkStart w:id="54" w:name="_Toc5223597"/>
+      <w:r>
+        <w:rPr>
+          <w:b/>
+          <w:sz w:val="32"/>
+        </w:rPr>
+        <w:lastRenderedPageBreak/>
+        <w:t>BPM Activity (Huseyin Sert)</w:t>
+      </w:r>
+      <w:bookmarkEnd w:id="54"/>
+    </w:p>
+    <w:p>
+      <w:pPr>
+        <w:rPr>
+          <w:lang w:val="en-GB"/>
+        </w:rPr>
+      </w:pPr>
+    </w:p>
+    <w:p>
+      <w:pPr>
+        <w:jc w:val="center"/>
+      </w:pPr>
+      <w:r>
+        <w:rPr>
+          <w:noProof/>
+          <w:lang w:val="en-GB" w:eastAsia="en-GB"/>
+        </w:rPr>
+        <w:drawing>
+          <wp:inline distT="0" distB="0" distL="0" distR="0">
+            <wp:extent cx="5731510" cy="5911902"/>
+            <wp:effectExtent l="0" t="0" r="2540" b="0"/>
+            <wp:docPr id="15" name="Picture 15" descr="\\nstu-nas01.uwe.ac.uk\users2$\h2-sert\Personal\GitHub\EmbeddedSystemsDevelopment\docs\BPM\Designs\Low Level\bpm-activity.png"/>
+            <wp:cNvGraphicFramePr>
+              <a:graphicFrameLocks xmlns:a="http://schemas.openxmlformats.org/drawingml/2006/main" noChangeAspect="1"/>
+            </wp:cNvGraphicFramePr>
+            <a:graphic xmlns:a="http://schemas.openxmlformats.org/drawingml/2006/main">
+              <a:graphicData uri="http://schemas.openxmlformats.org/drawingml/2006/picture">
+                <pic:pic xmlns:pic="http://schemas.openxmlformats.org/drawingml/2006/picture">
+                  <pic:nvPicPr>
+                    <pic:cNvPr id="0" name="Picture 6" descr="\\nstu-nas01.uwe.ac.uk\users2$\h2-sert\Personal\GitHub\EmbeddedSystemsDevelopment\docs\BPM\Designs\Low Level\bpm-activity.png"/>
+                    <pic:cNvPicPr>
+                      <a:picLocks noChangeAspect="1" noChangeArrowheads="1"/>
+                    </pic:cNvPicPr>
+                  </pic:nvPicPr>
+                  <pic:blipFill>
+                    <a:blip r:embed="rId18">
+                      <a:extLst>
+                        <a:ext uri="{28A0092B-C50C-407E-A947-70E740481C1C}">
+                          <a14:useLocalDpi xmlns:a14="http://schemas.microsoft.com/office/drawing/2010/main" val="0"/>
+                        </a:ext>
+                      </a:extLst>
+                    </a:blip>
+                    <a:srcRect/>
+                    <a:stretch>
+                      <a:fillRect/>
+                    </a:stretch>
+                  </pic:blipFill>
+                  <pic:spPr bwMode="auto">
+                    <a:xfrm>
+                      <a:off x="0" y="0"/>
+                      <a:ext cx="5731510" cy="5911902"/>
+                    </a:xfrm>
+                    <a:prstGeom prst="rect">
+                      <a:avLst/>
+                    </a:prstGeom>
+                    <a:noFill/>
+                    <a:ln>
+                      <a:noFill/>
+                    </a:ln>
+                  </pic:spPr>
+                </pic:pic>
+              </a:graphicData>
+            </a:graphic>
+          </wp:inline>
+        </w:drawing>
+      </w:r>
+    </w:p>
+    <w:p>
+      <w:pPr>
+        <w:spacing w:after="160" w:line="259" w:lineRule="auto"/>
+      </w:pPr>
+      <w:r>
+        <w:br w:type="page"/>
+      </w:r>
+    </w:p>
+    <w:p>
+      <w:pPr>
+        <w:pStyle w:val="Heading2"/>
+        <w:rPr>
+          <w:b/>
+          <w:sz w:val="32"/>
+        </w:rPr>
+      </w:pPr>
+      <w:bookmarkStart w:id="55" w:name="_Toc5223598"/>
+      <w:r>
+        <w:rPr>
+          <w:b/>
+          <w:sz w:val="32"/>
+        </w:rPr>
+        <w:lastRenderedPageBreak/>
+        <w:t>Networking (Huseyin Sert)</w:t>
+      </w:r>
+      <w:bookmarkEnd w:id="55"/>
+    </w:p>
+    <w:p>
+      <w:pPr>
+        <w:rPr>
+          <w:lang w:val="en-GB"/>
+        </w:rPr>
+      </w:pPr>
+    </w:p>
+    <w:p>
+      <w:pPr>
+        <w:jc w:val="center"/>
+      </w:pPr>
+      <w:r>
+        <w:rPr>
+          <w:noProof/>
+          <w:lang w:val="en-GB" w:eastAsia="en-GB"/>
+        </w:rPr>
+        <w:drawing>
+          <wp:inline distT="0" distB="0" distL="0" distR="0">
+            <wp:extent cx="4311015" cy="6056630"/>
+            <wp:effectExtent l="0" t="0" r="0" b="1270"/>
+            <wp:docPr id="13" name="Picture 13" descr="\\nstu-nas01.uwe.ac.uk\users2$\h2-sert\Personal\GitHub\EmbeddedSystemsDevelopment\docs\BPM\Designs\Low Level\networking-low.png"/>
+            <wp:cNvGraphicFramePr>
+              <a:graphicFrameLocks xmlns:a="http://schemas.openxmlformats.org/drawingml/2006/main" noChangeAspect="1"/>
+            </wp:cNvGraphicFramePr>
+            <a:graphic xmlns:a="http://schemas.openxmlformats.org/drawingml/2006/main">
+              <a:graphicData uri="http://schemas.openxmlformats.org/drawingml/2006/picture">
+                <pic:pic xmlns:pic="http://schemas.openxmlformats.org/drawingml/2006/picture">
+                  <pic:nvPicPr>
+                    <pic:cNvPr id="0" name="Picture 4" descr="\\nstu-nas01.uwe.ac.uk\users2$\h2-sert\Personal\GitHub\EmbeddedSystemsDevelopment\docs\BPM\Designs\Low Level\networking-low.png"/>
+                    <pic:cNvPicPr>
+                      <a:picLocks noChangeAspect="1" noChangeArrowheads="1"/>
+                    </pic:cNvPicPr>
+                  </pic:nvPicPr>
+                  <pic:blipFill>
+                    <a:blip r:embed="rId19">
+                      <a:extLst>
+                        <a:ext uri="{28A0092B-C50C-407E-A947-70E740481C1C}">
+                          <a14:useLocalDpi xmlns:a14="http://schemas.microsoft.com/office/drawing/2010/main" val="0"/>
+                        </a:ext>
+                      </a:extLst>
+                    </a:blip>
+                    <a:srcRect/>
+                    <a:stretch>
+                      <a:fillRect/>
+                    </a:stretch>
+                  </pic:blipFill>
+                  <pic:spPr bwMode="auto">
+                    <a:xfrm>
+                      <a:off x="0" y="0"/>
+                      <a:ext cx="4311015" cy="6056630"/>
+                    </a:xfrm>
+                    <a:prstGeom prst="rect">
+                      <a:avLst/>
+                    </a:prstGeom>
+                    <a:noFill/>
+                    <a:ln>
+                      <a:noFill/>
+                    </a:ln>
+                  </pic:spPr>
+                </pic:pic>
+              </a:graphicData>
+            </a:graphic>
+          </wp:inline>
+        </w:drawing>
+      </w:r>
+    </w:p>
     <w:sectPr>
-      <w:footerReference w:type="even" r:id="rId17"/>
-      <w:footerReference w:type="default" r:id="rId18"/>
+      <w:footerReference w:type="even" r:id="rId20"/>
+      <w:footerReference w:type="default" r:id="rId21"/>
       <w:pgSz w:w="11906" w:h="16838"/>
       <w:pgMar w:top="1440" w:right="1440" w:bottom="1440" w:left="1440" w:header="708" w:footer="708" w:gutter="0"/>
       <w:cols w:space="708"/>
@@ -27267,6 +27199,11 @@
         <w:docPartUnique/>
       </w:docPartObj>
     </w:sdtPr>
+    <w:sdtEndPr>
+      <w:rPr>
+        <w:rStyle w:val="PageNumber"/>
+      </w:rPr>
+    </w:sdtEndPr>
     <w:sdtContent>
       <w:p>
         <w:pPr>
@@ -27319,6 +27256,11 @@
         <w:docPartUnique/>
       </w:docPartObj>
     </w:sdtPr>
+    <w:sdtEndPr>
+      <w:rPr>
+        <w:rStyle w:val="PageNumber"/>
+      </w:rPr>
+    </w:sdtEndPr>
     <w:sdtContent>
       <w:p>
         <w:pPr>
@@ -27351,7 +27293,7 @@
             <w:rStyle w:val="PageNumber"/>
             <w:noProof/>
           </w:rPr>
-          <w:t>27</w:t>
+          <w:t>21</w:t>
         </w:r>
         <w:r>
           <w:rPr>
@@ -27393,6 +27335,119 @@
 <file path=word/numbering.xml><?xml version="1.0" encoding="utf-8"?>
 <w:numbering xmlns:wpc="http://schemas.microsoft.com/office/word/2010/wordprocessingCanvas" xmlns:cx="http://schemas.microsoft.com/office/drawing/2014/chartex" xmlns:cx1="http://schemas.microsoft.com/office/drawing/2015/9/8/chartex" xmlns:mc="http://schemas.openxmlformats.org/markup-compatibility/2006" xmlns:o="urn:schemas-microsoft-com:office:office" xmlns:r="http://schemas.openxmlformats.org/officeDocument/2006/relationships" xmlns:m="http://schemas.openxmlformats.org/officeDocument/2006/math" xmlns:v="urn:schemas-microsoft-com:vml" xmlns:wp14="http://schemas.microsoft.com/office/word/2010/wordprocessingDrawing" xmlns:wp="http://schemas.openxmlformats.org/drawingml/2006/wordprocessingDrawing" xmlns:w10="urn:schemas-microsoft-com:office:word" xmlns:w="http://schemas.openxmlformats.org/wordprocessingml/2006/main" xmlns:w14="http://schemas.microsoft.com/office/word/2010/wordml" xmlns:w15="http://schemas.microsoft.com/office/word/2012/wordml" xmlns:w16se="http://schemas.microsoft.com/office/word/2015/wordml/symex" xmlns:wpg="http://schemas.microsoft.com/office/word/2010/wordprocessingGroup" xmlns:wpi="http://schemas.microsoft.com/office/word/2010/wordprocessingInk" xmlns:wne="http://schemas.microsoft.com/office/word/2006/wordml" xmlns:wps="http://schemas.microsoft.com/office/word/2010/wordprocessingShape" mc:Ignorable="w14 w15 w16se wp14">
   <w:abstractNum w:abstractNumId="0" w15:restartNumberingAfterBreak="0">
+    <w:nsid w:val="141A52A5"/>
+    <w:multiLevelType w:val="hybridMultilevel"/>
+    <w:tmpl w:val="73526BF0"/>
+    <w:lvl w:ilvl="0" w:tplc="08090001">
+      <w:start w:val="1"/>
+      <w:numFmt w:val="bullet"/>
+      <w:lvlText w:val=""/>
+      <w:lvlJc w:val="left"/>
+      <w:pPr>
+        <w:ind w:left="720" w:hanging="360"/>
+      </w:pPr>
+      <w:rPr>
+        <w:rFonts w:ascii="Symbol" w:hAnsi="Symbol" w:hint="default"/>
+      </w:rPr>
+    </w:lvl>
+    <w:lvl w:ilvl="1" w:tplc="08090003" w:tentative="1">
+      <w:start w:val="1"/>
+      <w:numFmt w:val="bullet"/>
+      <w:lvlText w:val="o"/>
+      <w:lvlJc w:val="left"/>
+      <w:pPr>
+        <w:ind w:left="1440" w:hanging="360"/>
+      </w:pPr>
+      <w:rPr>
+        <w:rFonts w:ascii="Courier New" w:hAnsi="Courier New" w:cs="Courier New" w:hint="default"/>
+      </w:rPr>
+    </w:lvl>
+    <w:lvl w:ilvl="2" w:tplc="08090005" w:tentative="1">
+      <w:start w:val="1"/>
+      <w:numFmt w:val="bullet"/>
+      <w:lvlText w:val=""/>
+      <w:lvlJc w:val="left"/>
+      <w:pPr>
+        <w:ind w:left="2160" w:hanging="360"/>
+      </w:pPr>
+      <w:rPr>
+        <w:rFonts w:ascii="Wingdings" w:hAnsi="Wingdings" w:hint="default"/>
+      </w:rPr>
+    </w:lvl>
+    <w:lvl w:ilvl="3" w:tplc="08090001" w:tentative="1">
+      <w:start w:val="1"/>
+      <w:numFmt w:val="bullet"/>
+      <w:lvlText w:val=""/>
+      <w:lvlJc w:val="left"/>
+      <w:pPr>
+        <w:ind w:left="2880" w:hanging="360"/>
+      </w:pPr>
+      <w:rPr>
+        <w:rFonts w:ascii="Symbol" w:hAnsi="Symbol" w:hint="default"/>
+      </w:rPr>
+    </w:lvl>
+    <w:lvl w:ilvl="4" w:tplc="08090003" w:tentative="1">
+      <w:start w:val="1"/>
+      <w:numFmt w:val="bullet"/>
+      <w:lvlText w:val="o"/>
+      <w:lvlJc w:val="left"/>
+      <w:pPr>
+        <w:ind w:left="3600" w:hanging="360"/>
+      </w:pPr>
+      <w:rPr>
+        <w:rFonts w:ascii="Courier New" w:hAnsi="Courier New" w:cs="Courier New" w:hint="default"/>
+      </w:rPr>
+    </w:lvl>
+    <w:lvl w:ilvl="5" w:tplc="08090005" w:tentative="1">
+      <w:start w:val="1"/>
+      <w:numFmt w:val="bullet"/>
+      <w:lvlText w:val=""/>
+      <w:lvlJc w:val="left"/>
+      <w:pPr>
+        <w:ind w:left="4320" w:hanging="360"/>
+      </w:pPr>
+      <w:rPr>
+        <w:rFonts w:ascii="Wingdings" w:hAnsi="Wingdings" w:hint="default"/>
+      </w:rPr>
+    </w:lvl>
+    <w:lvl w:ilvl="6" w:tplc="08090001" w:tentative="1">
+      <w:start w:val="1"/>
+      <w:numFmt w:val="bullet"/>
+      <w:lvlText w:val=""/>
+      <w:lvlJc w:val="left"/>
+      <w:pPr>
+        <w:ind w:left="5040" w:hanging="360"/>
+      </w:pPr>
+      <w:rPr>
+        <w:rFonts w:ascii="Symbol" w:hAnsi="Symbol" w:hint="default"/>
+      </w:rPr>
+    </w:lvl>
+    <w:lvl w:ilvl="7" w:tplc="08090003" w:tentative="1">
+      <w:start w:val="1"/>
+      <w:numFmt w:val="bullet"/>
+      <w:lvlText w:val="o"/>
+      <w:lvlJc w:val="left"/>
+      <w:pPr>
+        <w:ind w:left="5760" w:hanging="360"/>
+      </w:pPr>
+      <w:rPr>
+        <w:rFonts w:ascii="Courier New" w:hAnsi="Courier New" w:cs="Courier New" w:hint="default"/>
+      </w:rPr>
+    </w:lvl>
+    <w:lvl w:ilvl="8" w:tplc="08090005" w:tentative="1">
+      <w:start w:val="1"/>
+      <w:numFmt w:val="bullet"/>
+      <w:lvlText w:val=""/>
+      <w:lvlJc w:val="left"/>
+      <w:pPr>
+        <w:ind w:left="6480" w:hanging="360"/>
+      </w:pPr>
+      <w:rPr>
+        <w:rFonts w:ascii="Wingdings" w:hAnsi="Wingdings" w:hint="default"/>
+      </w:rPr>
+    </w:lvl>
+  </w:abstractNum>
+  <w:abstractNum w:abstractNumId="1" w15:restartNumberingAfterBreak="0">
     <w:nsid w:val="23A8128E"/>
     <w:multiLevelType w:val="multilevel"/>
     <w:tmpl w:val="EDF2EE00"/>
@@ -27532,7 +27587,7 @@
       </w:rPr>
     </w:lvl>
   </w:abstractNum>
-  <w:abstractNum w:abstractNumId="1" w15:restartNumberingAfterBreak="0">
+  <w:abstractNum w:abstractNumId="2" w15:restartNumberingAfterBreak="0">
     <w:nsid w:val="46E91838"/>
     <w:multiLevelType w:val="hybridMultilevel"/>
     <w:tmpl w:val="B9F45156"/>
@@ -27646,9 +27701,12 @@
     </w:lvl>
   </w:abstractNum>
   <w:num w:numId="1">
+    <w:abstractNumId w:val="2"/>
+  </w:num>
+  <w:num w:numId="2">
     <w:abstractNumId w:val="1"/>
   </w:num>
-  <w:num w:numId="2">
+  <w:num w:numId="3">
     <w:abstractNumId w:val="0"/>
   </w:num>
 </w:numbering>
@@ -29056,7 +29114,7 @@
 </file>
 
 <file path=customXml/itemProps1.xml><?xml version="1.0" encoding="utf-8"?>
-<ds:datastoreItem xmlns:ds="http://schemas.openxmlformats.org/officeDocument/2006/customXml" ds:itemID="{29B0CBA6-2D83-461C-96F3-6A2A96C280B4}">
+<ds:datastoreItem xmlns:ds="http://schemas.openxmlformats.org/officeDocument/2006/customXml" ds:itemID="{958D9ADE-9098-410D-947D-AFD44FAD13A0}">
   <ds:schemaRefs>
     <ds:schemaRef ds:uri="http://schemas.openxmlformats.org/officeDocument/2006/bibliography"/>
   </ds:schemaRefs>

</xml_diff>